<commit_message>
Updated both SD and Mini user guides with updated Tools->Boards->Fubarino-> references.
</commit_message>
<xml_diff>
--- a/mini/docs/FubarinoMiniUserRefManual.docx
+++ b/mini/docs/FubarinoMiniUserRefManual.docx
@@ -32,10 +32,8 @@
         <w:pStyle w:val="DefaultStyle"/>
       </w:pPr>
       <w:r>
-        <w:t>Last Revision: May 5</w:t>
-      </w:r>
-      <w:bookmarkStart w:id="1" w:name="_GoBack"/>
-      <w:bookmarkEnd w:id="1"/>
+        <w:t>Last Revision: May 11</w:t>
+      </w:r>
       <w:r>
         <w:rPr>
           <w:vertAlign w:val="superscript"/>
@@ -43,16 +41,7 @@
         <w:t>th</w:t>
       </w:r>
       <w:r>
-        <w:t>, 2013 – Applies to version 1.5 of Fubarino</w:t>
-      </w:r>
-      <w:r>
-        <w:rPr>
-          <w:rFonts w:ascii="Cambria" w:eastAsia="Cambria" w:hAnsi="Cambria" w:cs="Cambria"/>
-        </w:rPr>
-        <w:t>™ Mini</w:t>
-      </w:r>
-      <w:r>
-        <w:t xml:space="preserve"> hardware</w:t>
+        <w:t>, 2013</w:t>
       </w:r>
     </w:p>
     <w:p>
@@ -86,10 +75,7 @@
         <w:t>TM</w:t>
       </w:r>
       <w:r>
-        <w:t xml:space="preserve">/MPIDE </w:t>
-      </w:r>
-      <w:r>
-        <w:t>compatible and can run the same sketches that run on an Arduino</w:t>
+        <w:t>/MPIDE compatible and can run the same sketches that run on an Arduino</w:t>
       </w:r>
       <w:r>
         <w:rPr>
@@ -98,10 +84,7 @@
         <w:t>TM</w:t>
       </w:r>
       <w:r>
-        <w:t>. It is designed to have all I/O pins on either side of the board in a traditional DIP pattern so that it can easily be plugged into a breadboard. It has a USB connector for power, programmin</w:t>
-      </w:r>
-      <w:r>
-        <w:t xml:space="preserve">g, and a connection to a PC.  </w:t>
+        <w:t xml:space="preserve">. It is designed to have all I/O pins on either side of the board in a traditional DIP pattern so that it can easily be plugged into a breadboard. It has a USB connector for power, programming, and a connection to a PC.  </w:t>
       </w:r>
     </w:p>
     <w:p>
@@ -181,10 +164,7 @@
         </w:numPr>
       </w:pPr>
       <w:r>
-        <w:t>USB connector for power, program</w:t>
-      </w:r>
-      <w:r>
-        <w:t>ming, and connection to PC (serial, mass storage, etc.)</w:t>
+        <w:t>USB connector for power, programming, and connection to PC (serial, mass storage, etc.)</w:t>
       </w:r>
     </w:p>
     <w:p>
@@ -329,10 +309,13 @@
         <w:pStyle w:val="DefaultStyle"/>
       </w:pPr>
       <w:r>
-        <w:t>To enter bootloader mode (also called programming mode) simply press the PRG button while pressing and releasing the RESET button. As long as the PRG button is held down when the BUTTON button c</w:t>
-      </w:r>
-      <w:r>
-        <w:t>omes out of is released, the bootloader will start waiting for a new program to be downloaded over USB. It will wait indefinitely.</w:t>
+        <w:t xml:space="preserve">To enter bootloader mode (also called programming mode) simply press the PRG button while pressing and releasing the RESET button. As long as the PRG button is held down when the </w:t>
+      </w:r>
+      <w:r>
+        <w:t>RESET</w:t>
+      </w:r>
+      <w:r>
+        <w:t xml:space="preserve"> button is released, the bootloader will start waiting for a new program to be downloaded over USB. It will wait indefinitely.</w:t>
       </w:r>
     </w:p>
     <w:p>
@@ -358,10 +341,7 @@
         <w:t>TM</w:t>
       </w:r>
       <w:r>
-        <w:t>/MPIDE boards. F</w:t>
-      </w:r>
-      <w:r>
-        <w:t>or Windows users, you may need to install the drivers\Stk500v2.ini file so that the Fubarino</w:t>
+        <w:t>/MPIDE boards. For Windows users, you may need to install the drivers\Stk500v2.ini file so that the Fubarino</w:t>
       </w:r>
       <w:r>
         <w:rPr>
@@ -392,10 +372,7 @@
         <w:pStyle w:val="DefaultStyle"/>
       </w:pPr>
       <w:r>
-        <w:t>To program the Fubarino Mini board from within MPIDE,</w:t>
-      </w:r>
-      <w:r>
-        <w:t xml:space="preserve"> simply download the </w:t>
+        <w:t xml:space="preserve">To program the Fubarino Mini board from within MPIDE, simply download the </w:t>
       </w:r>
       <w:hyperlink r:id="rId7">
         <w:r>
@@ -406,14 +383,17 @@
         </w:r>
       </w:hyperlink>
       <w:r>
-        <w:t>, http://bit.ly/getmpide, unzip and run it, and select “Fubarino Mini chipKIT” from the Tools-&gt;Boards-</w:t>
+        <w:t>, http://bit.ly/getmpide, unzip and run it, a</w:t>
+      </w:r>
+      <w:r>
+        <w:t>nd select “Fubarino Mini</w:t>
+      </w:r>
+      <w:r>
+        <w:t xml:space="preserve">” from the Tools-&gt;Boards-&gt;Fubarino </w:t>
       </w:r>
       <w:r>
         <w:lastRenderedPageBreak/>
-        <w:t>&gt;Fubarino menu. Then, put the Fubarino Mini into bootloader mode (see a</w:t>
-      </w:r>
-      <w:r>
-        <w:t>bove), and then select the proper serial port in the Tools-&gt;Serial Port menu.</w:t>
+        <w:t>menu. Then, put the Fubarino Mini into bootloader mode (see above), and then select the proper serial port in the Tools-&gt;Serial Port menu.</w:t>
       </w:r>
     </w:p>
     <w:p>
@@ -421,10 +401,7 @@
         <w:pStyle w:val="DefaultStyle"/>
       </w:pPr>
       <w:r>
-        <w:t>After you enter your sketch and click the Upload button, MPIDE will compile your sketch and upload it to the Fubarino Mini. After the upload is complete, the Fubarino Mini will a</w:t>
-      </w:r>
-      <w:r>
-        <w:t xml:space="preserve">utomatically reset and immediately begin running your sketch code. This includes sending information to the USB serial, UART1, and UART2. </w:t>
+        <w:t xml:space="preserve">After you enter your sketch and click the Upload button, MPIDE will compile your sketch and upload it to the Fubarino Mini. After the upload is complete, the Fubarino Mini will automatically reset and immediately begin running your sketch code. This includes sending information to the USB serial, UART1, and UART2. </w:t>
       </w:r>
     </w:p>
     <w:p>
@@ -473,14 +450,7 @@
           <w:rFonts w:ascii="Helvetica" w:eastAsia="Times New Roman" w:hAnsi="Helvetica" w:cs="Times New Roman"/>
           <w:color w:val="333333"/>
         </w:rPr>
-        <w:t>USB serial init: Serial.beg</w:t>
-      </w:r>
-      <w:r>
-        <w:rPr>
-          <w:rFonts w:ascii="Helvetica" w:eastAsia="Times New Roman" w:hAnsi="Helvetica" w:cs="Times New Roman"/>
-          <w:color w:val="333333"/>
-        </w:rPr>
-        <w:t>in()</w:t>
+        <w:t>USB serial init: Serial.begin()</w:t>
       </w:r>
     </w:p>
     <w:p>
@@ -563,10 +533,7 @@
         </w:numPr>
       </w:pPr>
       <w:r>
-        <w:t xml:space="preserve">USB: When 5V is present on the USB connector (from a PC or a powered </w:t>
-      </w:r>
-      <w:r>
-        <w:t>hub for example), the Fubarino Mini will use this power source. This power source has a reverse protection diode connection to the 3.3V regulator. If both USB and Vin are powered, whichever is higher will end up providing the power to the regulator.</w:t>
+        <w:t>USB: When 5V is present on the USB connector (from a PC or a powered hub for example), the Fubarino Mini will use this power source. This power source has a reverse protection diode connection to the 3.3V regulator. If both USB and Vin are powered, whichever is higher will end up providing the power to the regulator.</w:t>
       </w:r>
     </w:p>
     <w:p>
@@ -578,13 +545,7 @@
         </w:numPr>
       </w:pPr>
       <w:r>
-        <w:t xml:space="preserve">Vin </w:t>
-      </w:r>
-      <w:r>
-        <w:t>pin: You can also place 2.8V to 13.2V on the Vin pin to power it from an external power source. This power source has a reverse protection diode connection to the 3.3V regulator. If both USB and Vin are powered, whichever is higher in voltage will power th</w:t>
-      </w:r>
-      <w:r>
-        <w:t>e device.</w:t>
+        <w:t>Vin pin: You can also place 2.8V to 13.2V on the Vin pin to power it from an external power source. This power source has a reverse protection diode connection to the 3.3V regulator. If both USB and Vin are powered, whichever is higher in voltage will power the device.</w:t>
       </w:r>
     </w:p>
     <w:p>
@@ -612,10 +573,7 @@
         <w:pStyle w:val="DefaultStyle"/>
       </w:pPr>
       <w:r>
-        <w:t>Fubarino Mini versions 1.0 to 1.3 were not pr</w:t>
-      </w:r>
-      <w:r>
-        <w:t xml:space="preserve">oduced in any number and were not widely distributed. </w:t>
+        <w:t xml:space="preserve">Fubarino Mini versions 1.0 to 1.3 were not produced in any number and were not widely distributed. </w:t>
       </w:r>
     </w:p>
     <w:p>
@@ -641,10 +599,25 @@
         <w:t xml:space="preserve"> and only runs at 40MHz</w:t>
       </w:r>
       <w:r>
-        <w:t>. Thus the bootloader is slightly different, a</w:t>
-      </w:r>
-      <w:r>
-        <w:t>nd the “Fubarino Mini” board should be chosen in MPIDE.</w:t>
+        <w:t>. Thus the bootloader is slightly different, and the “Fubarino Mini</w:t>
+      </w:r>
+      <w:r>
+        <w:t xml:space="preserve"> (dev)</w:t>
+      </w:r>
+      <w:r>
+        <w:t xml:space="preserve">” board should be chosen in </w:t>
+      </w:r>
+      <w:r>
+        <w:t xml:space="preserve">the </w:t>
+      </w:r>
+      <w:r>
+        <w:t>MPIDE</w:t>
+      </w:r>
+      <w:r>
+        <w:t xml:space="preserve"> Boards-&gt;Fubarino menu</w:t>
+      </w:r>
+      <w:r>
+        <w:t>.</w:t>
       </w:r>
     </w:p>
     <w:p>
@@ -658,10 +631,29 @@
         <w:t>Its</w:t>
       </w:r>
       <w:r>
-        <w:t xml:space="preserve"> internal clock speed is set to 48MHz, and thus uses a slightly different bootloader than the v1.4 boar</w:t>
-      </w:r>
-      <w:r>
-        <w:t>ds. Make sure to select “Fubarino Mini chipKIT” from the MPIDE boards menu for version 1.5 boards.</w:t>
+        <w:t xml:space="preserve"> internal clock speed is set to 48MHz, and thus uses a slightly different bootloader than the v1.4</w:t>
+      </w:r>
+      <w:r>
+        <w:t xml:space="preserve"> and earlier</w:t>
+      </w:r>
+      <w:r>
+        <w:t xml:space="preserve"> </w:t>
+      </w:r>
+      <w:r>
+        <w:lastRenderedPageBreak/>
+        <w:t xml:space="preserve">boards. Make sure </w:t>
+      </w:r>
+      <w:r>
+        <w:t>to select “Fubarino Mini” from the MPIDE B</w:t>
+      </w:r>
+      <w:r>
+        <w:t>oards</w:t>
+      </w:r>
+      <w:r>
+        <w:t>-&gt;Fubarino</w:t>
+      </w:r>
+      <w:r>
+        <w:t xml:space="preserve"> menu for version 1.5 boards.</w:t>
       </w:r>
     </w:p>
     <w:p>
@@ -669,7 +661,6 @@
         <w:pStyle w:val="Heading2"/>
       </w:pPr>
       <w:r>
-        <w:lastRenderedPageBreak/>
         <w:t>Peripheral Pin Select</w:t>
       </w:r>
     </w:p>
@@ -678,10 +669,7 @@
         <w:pStyle w:val="DefaultStyle"/>
       </w:pPr>
       <w:r>
-        <w:t>The PIC32MX250 part used on Fubarino Mini has a Peripheral Pin Select function for almost all of its I/O pins. When writing sketches fo</w:t>
-      </w:r>
-      <w:r>
-        <w:t xml:space="preserve">r the Fubarino Mini, you must remember to connect an internal peripheral (like SPI or UART) to a particular set of I/O pins using the PPS functions </w:t>
+        <w:t xml:space="preserve">The PIC32MX250 part used on Fubarino Mini has a Peripheral Pin Select function for almost all of its I/O pins. When writing sketches for the Fubarino Mini, you must remember to connect an internal peripheral (like SPI or UART) to a particular set of I/O pins using the PPS functions </w:t>
       </w:r>
       <w:r>
         <w:rPr>
@@ -699,10 +687,7 @@
         <w:t>ppsOutputSelect()</w:t>
       </w:r>
       <w:r>
-        <w:t>) before trying to use the peripheral. See the example code on the Fu</w:t>
-      </w:r>
-      <w:r>
-        <w:t>barino Mini Github site for more detailed information.</w:t>
+        <w:t>) before trying to use the peripheral. See the example code on the Fubarino Mini Github site for more detailed information.</w:t>
       </w:r>
     </w:p>
     <w:p>
@@ -730,19 +715,13 @@
         <w:t xml:space="preserve"> (as if the whole thing were one large DIP chip)</w:t>
       </w:r>
       <w:r>
-        <w:t xml:space="preserve">, starting with pin </w:t>
-      </w:r>
-      <w:r>
-        <w:t>1 = Vout</w:t>
+        <w:t>, starting with pin 1 = Vout</w:t>
       </w:r>
       <w:r>
         <w:t>, and correspond to the J1 and J2</w:t>
       </w:r>
       <w:r>
-        <w:t xml:space="preserve"> pin numbers in the schematic. The ‘Arduino Pin’ is the pin number you use in your code, and is what is listed on the silk screen of the board. (Note that the Mini is too small for all pins to have numbers printed ne</w:t>
-      </w:r>
-      <w:r>
-        <w:t>xt to each pin – so use the diagram above to see the pin number for every pin on the board.)</w:t>
+        <w:t xml:space="preserve"> pin numbers in the schematic. The ‘Arduino Pin’ is the pin number you use in your code, and is what is listed on the silk screen of the board. (Note that the Mini is too small for all pins to have numbers printed next to each pin – so use the diagram above to see the pin number for every pin on the board.)</w:t>
       </w:r>
       <w:r>
         <w:t xml:space="preserve"> Make sure to never put more than 3.3V into any pin that is not 5V tolerant, as that will damage the PIC32 CPU.</w:t>
@@ -3911,6 +3890,7 @@
               <w:spacing w:after="0" w:line="100" w:lineRule="atLeast"/>
             </w:pPr>
             <w:r>
+              <w:lastRenderedPageBreak/>
               <w:t>J2-18</w:t>
             </w:r>
           </w:p>
@@ -4430,7 +4410,6 @@
               <w:spacing w:after="0" w:line="100" w:lineRule="atLeast"/>
             </w:pPr>
             <w:r>
-              <w:lastRenderedPageBreak/>
               <w:t>J2-1</w:t>
             </w:r>
           </w:p>
@@ -7923,10 +7902,7 @@
         <w:pStyle w:val="DefaultStyle"/>
       </w:pPr>
       <w:r>
-        <w:t>The Fubarino series of boards are released by Schmalz Haus LLC and FubarLabs under a Solderpad Har</w:t>
-      </w:r>
-      <w:r>
-        <w:t>dware License v</w:t>
+        <w:t>The Fubarino series of boards are released by Schmalz Haus LLC and FubarLabs under a Solderpad Hardware License v</w:t>
       </w:r>
       <w:r>
         <w:t>0.51. For more information, see</w:t>
@@ -7989,11 +7965,8 @@
       <w:r>
         <w:t xml:space="preserve"> boards and are designed to be programmed with the MPIDE system.</w:t>
       </w:r>
-    </w:p>
-    <w:p>
-      <w:pPr>
-        <w:pStyle w:val="DefaultStyle"/>
-      </w:pPr>
+      <w:bookmarkStart w:id="1" w:name="_GoBack"/>
+      <w:bookmarkEnd w:id="1"/>
     </w:p>
     <w:sectPr>
       <w:pgSz w:w="12240" w:h="15840"/>

</xml_diff>

<commit_message>
Fixed links in PDF.
</commit_message>
<xml_diff>
--- a/mini/docs/FubarinoMiniUserRefManual.docx
+++ b/mini/docs/FubarinoMiniUserRefManual.docx
@@ -32,13 +32,13 @@
         <w:pStyle w:val="DefaultStyle"/>
       </w:pPr>
       <w:r>
-        <w:t>Last Revision: May 11</w:t>
+        <w:t>Last Revision: May 21</w:t>
       </w:r>
       <w:r>
         <w:rPr>
           <w:vertAlign w:val="superscript"/>
         </w:rPr>
-        <w:t>th</w:t>
+        <w:t>st</w:t>
       </w:r>
       <w:r>
         <w:t>, 2013</w:t>
@@ -66,7 +66,11 @@
         <w:t>™ Mini</w:t>
       </w:r>
       <w:r>
-        <w:t xml:space="preserve"> is a small microcontroller board that uses a powerful PIC32 microcontroller. It is chipKIT</w:t>
+        <w:t xml:space="preserve"> is a small microcontroller board that uses a powerful PIC32 microcontroller. It is </w:t>
+      </w:r>
+      <w:proofErr w:type="spellStart"/>
+      <w:r>
+        <w:t>chipKIT</w:t>
       </w:r>
       <w:r>
         <w:rPr>
@@ -74,8 +78,13 @@
         </w:rPr>
         <w:t>TM</w:t>
       </w:r>
-      <w:r>
-        <w:t>/MPIDE compatible and can run the same sketches that run on an Arduino</w:t>
+      <w:proofErr w:type="spellEnd"/>
+      <w:r>
+        <w:t xml:space="preserve">/MPIDE compatible and can run the same sketches that run on an </w:t>
+      </w:r>
+      <w:proofErr w:type="spellStart"/>
+      <w:r>
+        <w:t>Arduino</w:t>
       </w:r>
       <w:r>
         <w:rPr>
@@ -83,6 +92,7 @@
         </w:rPr>
         <w:t>TM</w:t>
       </w:r>
+      <w:proofErr w:type="spellEnd"/>
       <w:r>
         <w:t xml:space="preserve">. It is designed to have all I/O pins on either side of the board in a traditional DIP pattern so that it can easily be plugged into a breadboard. It has a USB connector for power, programming, and a connection to a PC.  </w:t>
       </w:r>
@@ -281,10 +291,18 @@
         <w:t>Figure</w:t>
       </w:r>
       <w:r>
-        <w:t xml:space="preserve"> 1</w:t>
-      </w:r>
-      <w:r>
-        <w:t xml:space="preserve"> : Fubarino</w:t>
+        <w:t xml:space="preserve"> </w:t>
+      </w:r>
+      <w:proofErr w:type="gramStart"/>
+      <w:r>
+        <w:t>1</w:t>
+      </w:r>
+      <w:r>
+        <w:t xml:space="preserve"> :</w:t>
+      </w:r>
+      <w:proofErr w:type="gramEnd"/>
+      <w:r>
+        <w:t xml:space="preserve"> Fubarino</w:t>
       </w:r>
       <w:r>
         <w:rPr>
@@ -332,7 +350,19 @@
         <w:t>™</w:t>
       </w:r>
       <w:r>
-        <w:t xml:space="preserve"> Mini implements the avrdude STK500 v2 protocol, just like the other chipKIT</w:t>
+        <w:t xml:space="preserve"> Mini implements the </w:t>
+      </w:r>
+      <w:proofErr w:type="spellStart"/>
+      <w:r>
+        <w:t>avrdude</w:t>
+      </w:r>
+      <w:proofErr w:type="spellEnd"/>
+      <w:r>
+        <w:t xml:space="preserve"> STK500 v2 protocol, just like the other </w:t>
+      </w:r>
+      <w:proofErr w:type="spellStart"/>
+      <w:r>
+        <w:t>chipKIT</w:t>
       </w:r>
       <w:r>
         <w:rPr>
@@ -340,8 +370,13 @@
         </w:rPr>
         <w:t>TM</w:t>
       </w:r>
-      <w:r>
-        <w:t>/MPIDE boards. For Windows users, you may need to install the drivers\Stk500v2.ini file so that the Fubarino</w:t>
+      <w:proofErr w:type="spellEnd"/>
+      <w:r>
+        <w:t xml:space="preserve">/MPIDE boards. For Windows users, you may need to install the drivers\Stk500v2.ini file so that the </w:t>
+      </w:r>
+      <w:proofErr w:type="spellStart"/>
+      <w:r>
+        <w:t>Fubarino</w:t>
       </w:r>
       <w:r>
         <w:rPr>
@@ -349,6 +384,7 @@
         </w:rPr>
         <w:t>TM</w:t>
       </w:r>
+      <w:proofErr w:type="spellEnd"/>
       <w:r>
         <w:t xml:space="preserve"> Mini is recognized by the PC. Mac and Linux users do not have to install any drivers.</w:t>
       </w:r>
@@ -450,7 +486,39 @@
           <w:rFonts w:ascii="Helvetica" w:eastAsia="Times New Roman" w:hAnsi="Helvetica" w:cs="Times New Roman"/>
           <w:color w:val="333333"/>
         </w:rPr>
-        <w:t>USB serial init: Serial.begin()</w:t>
+        <w:t xml:space="preserve">USB serial </w:t>
+      </w:r>
+      <w:proofErr w:type="spellStart"/>
+      <w:r>
+        <w:rPr>
+          <w:rFonts w:ascii="Helvetica" w:eastAsia="Times New Roman" w:hAnsi="Helvetica" w:cs="Times New Roman"/>
+          <w:color w:val="333333"/>
+        </w:rPr>
+        <w:t>init</w:t>
+      </w:r>
+      <w:proofErr w:type="spellEnd"/>
+      <w:r>
+        <w:rPr>
+          <w:rFonts w:ascii="Helvetica" w:eastAsia="Times New Roman" w:hAnsi="Helvetica" w:cs="Times New Roman"/>
+          <w:color w:val="333333"/>
+        </w:rPr>
+        <w:t xml:space="preserve">: </w:t>
+      </w:r>
+      <w:proofErr w:type="spellStart"/>
+      <w:r>
+        <w:rPr>
+          <w:rFonts w:ascii="Helvetica" w:eastAsia="Times New Roman" w:hAnsi="Helvetica" w:cs="Times New Roman"/>
+          <w:color w:val="333333"/>
+        </w:rPr>
+        <w:t>Serial.begin</w:t>
+      </w:r>
+      <w:proofErr w:type="spellEnd"/>
+      <w:r>
+        <w:rPr>
+          <w:rFonts w:ascii="Helvetica" w:eastAsia="Times New Roman" w:hAnsi="Helvetica" w:cs="Times New Roman"/>
+          <w:color w:val="333333"/>
+        </w:rPr>
+        <w:t>()</w:t>
       </w:r>
     </w:p>
     <w:p>
@@ -533,7 +601,15 @@
         </w:numPr>
       </w:pPr>
       <w:r>
-        <w:t>USB: When 5V is present on the USB connector (from a PC or a powered hub for example), the Fubarino Mini will use this power source. This power source has a reverse protection diode connection to the 3.3V regulator. If both USB and Vin are powered, whichever is higher will end up providing the power to the regulator.</w:t>
+        <w:t xml:space="preserve">USB: When 5V is present on the USB connector (from a PC or a powered hub for example), the Fubarino Mini will use this power source. This power source has a reverse protection diode connection to the 3.3V regulator. If both USB and </w:t>
+      </w:r>
+      <w:proofErr w:type="gramStart"/>
+      <w:r>
+        <w:t>Vin</w:t>
+      </w:r>
+      <w:proofErr w:type="gramEnd"/>
+      <w:r>
+        <w:t xml:space="preserve"> are powered, whichever is higher will end up providing the power to the regulator.</w:t>
       </w:r>
     </w:p>
     <w:p>
@@ -544,8 +620,21 @@
           <w:numId w:val="2"/>
         </w:numPr>
       </w:pPr>
-      <w:r>
-        <w:t>Vin pin: You can also place 2.8V to 13.2V on the Vin pin to power it from an external power source. This power source has a reverse protection diode connection to the 3.3V regulator. If both USB and Vin are powered, whichever is higher in voltage will power the device.</w:t>
+      <w:proofErr w:type="gramStart"/>
+      <w:r>
+        <w:t>Vin</w:t>
+      </w:r>
+      <w:proofErr w:type="gramEnd"/>
+      <w:r>
+        <w:t xml:space="preserve"> pin: You can also place 2.8V to 13.2V on the Vin pin to power it from an external power source. This power source has a reverse protection diode connection to the 3.3V regulator. If both USB and </w:t>
+      </w:r>
+      <w:proofErr w:type="gramStart"/>
+      <w:r>
+        <w:t>Vin</w:t>
+      </w:r>
+      <w:proofErr w:type="gramEnd"/>
+      <w:r>
+        <w:t xml:space="preserve"> are powered, whichever is higher in voltage will power the device.</w:t>
       </w:r>
     </w:p>
     <w:p>
@@ -602,7 +691,15 @@
         <w:t>. Thus the bootloader is slightly different, and the “Fubarino Mini</w:t>
       </w:r>
       <w:r>
-        <w:t xml:space="preserve"> (dev)</w:t>
+        <w:t xml:space="preserve"> (</w:t>
+      </w:r>
+      <w:proofErr w:type="spellStart"/>
+      <w:r>
+        <w:t>dev</w:t>
+      </w:r>
+      <w:proofErr w:type="spellEnd"/>
+      <w:r>
+        <w:t>)</w:t>
       </w:r>
       <w:r>
         <w:t xml:space="preserve">” board should be chosen in </w:t>
@@ -675,16 +772,38 @@
         <w:rPr>
           <w:rFonts w:ascii="Courier New" w:hAnsi="Courier New"/>
         </w:rPr>
-        <w:t>(ppsInputSelect()</w:t>
-      </w:r>
-      <w:r>
-        <w:t xml:space="preserve"> and </w:t>
-      </w:r>
+        <w:t>(</w:t>
+      </w:r>
+      <w:proofErr w:type="spellStart"/>
       <w:r>
         <w:rPr>
           <w:rFonts w:ascii="Courier New" w:hAnsi="Courier New"/>
         </w:rPr>
-        <w:t>ppsOutputSelect()</w:t>
+        <w:t>ppsInputSelect</w:t>
+      </w:r>
+      <w:proofErr w:type="spellEnd"/>
+      <w:r>
+        <w:rPr>
+          <w:rFonts w:ascii="Courier New" w:hAnsi="Courier New"/>
+        </w:rPr>
+        <w:t>()</w:t>
+      </w:r>
+      <w:r>
+        <w:t xml:space="preserve"> and </w:t>
+      </w:r>
+      <w:proofErr w:type="spellStart"/>
+      <w:r>
+        <w:rPr>
+          <w:rFonts w:ascii="Courier New" w:hAnsi="Courier New"/>
+        </w:rPr>
+        <w:t>ppsOutputSelect</w:t>
+      </w:r>
+      <w:proofErr w:type="spellEnd"/>
+      <w:r>
+        <w:rPr>
+          <w:rFonts w:ascii="Courier New" w:hAnsi="Courier New"/>
+        </w:rPr>
+        <w:t>()</w:t>
       </w:r>
       <w:r>
         <w:t>) before trying to use the peripheral. See the example code on the Fubarino Mini Github site for more detailed information.</w:t>
@@ -715,8 +834,13 @@
         <w:t xml:space="preserve"> (as if the whole thing were one large DIP chip)</w:t>
       </w:r>
       <w:r>
-        <w:t>, starting with pin 1 = Vout</w:t>
-      </w:r>
+        <w:t xml:space="preserve">, starting with pin 1 = </w:t>
+      </w:r>
+      <w:proofErr w:type="spellStart"/>
+      <w:r>
+        <w:t>Vout</w:t>
+      </w:r>
+      <w:proofErr w:type="spellEnd"/>
       <w:r>
         <w:t>, and correspond to the J1 and J2</w:t>
       </w:r>
@@ -1080,9 +1204,11 @@
               <w:pStyle w:val="DefaultStyle"/>
               <w:spacing w:after="0" w:line="100" w:lineRule="atLeast"/>
             </w:pPr>
+            <w:proofErr w:type="spellStart"/>
             <w:r>
               <w:t>Vout</w:t>
             </w:r>
+            <w:proofErr w:type="spellEnd"/>
           </w:p>
         </w:tc>
         <w:tc>
@@ -7863,14 +7989,32 @@
           <w:numId w:val="3"/>
         </w:numPr>
       </w:pPr>
-      <w:hyperlink r:id="rId10" w:history="1">
-        <w:r>
-          <w:rPr>
-            <w:rStyle w:val="Hyperlink"/>
-          </w:rPr>
-          <w:t>Main chipKIT website</w:t>
-        </w:r>
-      </w:hyperlink>
+      <w:r>
+        <w:t>Main chipKIT website</w:t>
+      </w:r>
+      <w:r>
+        <w:t xml:space="preserve"> </w:t>
+      </w:r>
+      <w:r>
+        <w:rPr>
+          <w:rStyle w:val="Hyperlink"/>
+        </w:rPr>
+        <w:t>(</w:t>
+      </w:r>
+      <w:r>
+        <w:rPr>
+          <w:rStyle w:val="Hyperlink"/>
+        </w:rPr>
+        <w:t>http://chipkit.net/</w:t>
+      </w:r>
+      <w:r>
+        <w:rPr>
+          <w:rStyle w:val="Hyperlink"/>
+        </w:rPr>
+        <w:t>)</w:t>
+      </w:r>
+      <w:bookmarkStart w:id="1" w:name="_GoBack"/>
+      <w:bookmarkEnd w:id="1"/>
     </w:p>
     <w:p>
       <w:pPr>
@@ -7880,14 +8024,23 @@
           <w:numId w:val="3"/>
         </w:numPr>
       </w:pPr>
-      <w:hyperlink r:id="rId11" w:history="1">
+      <w:r>
+        <w:t>chipKIT forum</w:t>
+      </w:r>
+      <w:r>
+        <w:t xml:space="preserve"> (</w:t>
+      </w:r>
+      <w:hyperlink r:id="rId10" w:history="1">
         <w:r>
           <w:rPr>
             <w:rStyle w:val="Hyperlink"/>
           </w:rPr>
-          <w:t>chipKIT forum</w:t>
+          <w:t>http://www.chipkit.org/forum/index.php</w:t>
         </w:r>
       </w:hyperlink>
+      <w:r>
+        <w:t>)</w:t>
+      </w:r>
     </w:p>
     <w:p>
       <w:pPr>
@@ -7902,7 +8055,23 @@
         <w:pStyle w:val="DefaultStyle"/>
       </w:pPr>
       <w:r>
-        <w:t>The Fubarino series of boards are released by Schmalz Haus LLC and FubarLabs under a Solderpad Hardware License v</w:t>
+        <w:t xml:space="preserve">The Fubarino series of boards are released by Schmalz Haus LLC and </w:t>
+      </w:r>
+      <w:proofErr w:type="spellStart"/>
+      <w:r>
+        <w:t>FubarLabs</w:t>
+      </w:r>
+      <w:proofErr w:type="spellEnd"/>
+      <w:r>
+        <w:t xml:space="preserve"> under a </w:t>
+      </w:r>
+      <w:proofErr w:type="spellStart"/>
+      <w:r>
+        <w:t>Solderpad</w:t>
+      </w:r>
+      <w:proofErr w:type="spellEnd"/>
+      <w:r>
+        <w:t xml:space="preserve"> Hardware License v</w:t>
       </w:r>
       <w:r>
         <w:t>0.51. For more information, see</w:t>
@@ -7910,7 +8079,7 @@
       <w:r>
         <w:t xml:space="preserve">: </w:t>
       </w:r>
-      <w:hyperlink r:id="rId12">
+      <w:hyperlink r:id="rId11">
         <w:r>
           <w:rPr>
             <w:rStyle w:val="InternetLink"/>
@@ -7934,18 +8103,20 @@
       <w:r>
         <w:t xml:space="preserve">The Fubarino series of boards were developed by Rick Anderson of </w:t>
       </w:r>
-      <w:hyperlink r:id="rId13" w:history="1">
+      <w:hyperlink r:id="rId12" w:history="1">
+        <w:proofErr w:type="spellStart"/>
         <w:r>
           <w:rPr>
             <w:rStyle w:val="Hyperlink"/>
           </w:rPr>
           <w:t>FubarLabs</w:t>
         </w:r>
+        <w:proofErr w:type="spellEnd"/>
       </w:hyperlink>
       <w:r>
         <w:t xml:space="preserve"> and Brian Schmalz of </w:t>
       </w:r>
-      <w:hyperlink r:id="rId14" w:history="1">
+      <w:hyperlink r:id="rId13" w:history="1">
         <w:r>
           <w:rPr>
             <w:rStyle w:val="Hyperlink"/>
@@ -7954,7 +8125,11 @@
         </w:r>
       </w:hyperlink>
       <w:r>
-        <w:t>. They are registered chipKIT</w:t>
+        <w:t xml:space="preserve">. They are registered </w:t>
+      </w:r>
+      <w:proofErr w:type="spellStart"/>
+      <w:r>
+        <w:t>chipKIT</w:t>
       </w:r>
       <w:r>
         <w:rPr>
@@ -7962,11 +8137,10 @@
         </w:rPr>
         <w:t>TM</w:t>
       </w:r>
+      <w:proofErr w:type="spellEnd"/>
       <w:r>
         <w:t xml:space="preserve"> boards and are designed to be programmed with the MPIDE system.</w:t>
       </w:r>
-      <w:bookmarkStart w:id="1" w:name="_GoBack"/>
-      <w:bookmarkEnd w:id="1"/>
     </w:p>
     <w:sectPr>
       <w:pgSz w:w="12240" w:h="15840"/>
@@ -8305,7 +8479,7 @@
   <w:abstractNum w:abstractNumId="3">
     <w:nsid w:val="555F606B"/>
     <w:multiLevelType w:val="multilevel"/>
-    <w:tmpl w:val="5016EAE2"/>
+    <w:tmpl w:val="815E5392"/>
     <w:lvl w:ilvl="0">
       <w:start w:val="1"/>
       <w:numFmt w:val="bullet"/>
@@ -8315,7 +8489,7 @@
         <w:ind w:left="720" w:hanging="360"/>
       </w:pPr>
       <w:rPr>
-        <w:rFonts w:ascii="Symbol" w:hAnsi="Symbol" w:cs="Symbol" w:hint="default"/>
+        <w:rFonts w:ascii="Symbol" w:hAnsi="Symbol" w:hint="default"/>
       </w:rPr>
     </w:lvl>
     <w:lvl w:ilvl="1">

</xml_diff>

<commit_message>
Updated Fubarino Mini documentation to make it more clear that some pins are already used and can't easily be used for GPIO.
</commit_message>
<xml_diff>
--- a/mini/docs/FubarinoMiniUserRefManual.docx
+++ b/mini/docs/FubarinoMiniUserRefManual.docx
@@ -1,6 +1,6 @@
 
 <file path=word/document.xml><?xml version="1.0" encoding="utf-8"?>
-<w:document xmlns:wpc="http://schemas.microsoft.com/office/word/2010/wordprocessingCanvas" xmlns:mc="http://schemas.openxmlformats.org/markup-compatibility/2006" xmlns:o="urn:schemas-microsoft-com:office:office" xmlns:r="http://schemas.openxmlformats.org/officeDocument/2006/relationships" xmlns:m="http://schemas.openxmlformats.org/officeDocument/2006/math" xmlns:v="urn:schemas-microsoft-com:vml" xmlns:wp14="http://schemas.microsoft.com/office/word/2010/wordprocessingDrawing" xmlns:wp="http://schemas.openxmlformats.org/drawingml/2006/wordprocessingDrawing" xmlns:w10="urn:schemas-microsoft-com:office:word" xmlns:w="http://schemas.openxmlformats.org/wordprocessingml/2006/main" xmlns:w14="http://schemas.microsoft.com/office/word/2010/wordml" xmlns:wpg="http://schemas.microsoft.com/office/word/2010/wordprocessingGroup" xmlns:wpi="http://schemas.microsoft.com/office/word/2010/wordprocessingInk" xmlns:wne="http://schemas.microsoft.com/office/word/2006/wordml" xmlns:wps="http://schemas.microsoft.com/office/word/2010/wordprocessingShape" mc:Ignorable="w14 wp14">
+<w:document xmlns:wpc="http://schemas.microsoft.com/office/word/2010/wordprocessingCanvas" xmlns:mc="http://schemas.openxmlformats.org/markup-compatibility/2006" xmlns:o="urn:schemas-microsoft-com:office:office" xmlns:r="http://schemas.openxmlformats.org/officeDocument/2006/relationships" xmlns:m="http://schemas.openxmlformats.org/officeDocument/2006/math" xmlns:v="urn:schemas-microsoft-com:vml" xmlns:wp14="http://schemas.microsoft.com/office/word/2010/wordprocessingDrawing" xmlns:wp="http://schemas.openxmlformats.org/drawingml/2006/wordprocessingDrawing" xmlns:w10="urn:schemas-microsoft-com:office:word" xmlns:w="http://schemas.openxmlformats.org/wordprocessingml/2006/main" xmlns:w14="http://schemas.microsoft.com/office/word/2010/wordml" xmlns:w15="http://schemas.microsoft.com/office/word/2012/wordml" xmlns:wpg="http://schemas.microsoft.com/office/word/2010/wordprocessingGroup" xmlns:wpi="http://schemas.microsoft.com/office/word/2010/wordprocessingInk" xmlns:wne="http://schemas.microsoft.com/office/word/2006/wordml" xmlns:wps="http://schemas.microsoft.com/office/word/2010/wordprocessingShape" mc:Ignorable="w14 w15 wp14">
   <w:body>
     <w:p>
       <w:pPr>
@@ -32,16 +32,7 @@
         <w:pStyle w:val="DefaultStyle"/>
       </w:pPr>
       <w:r>
-        <w:t>Last Revision: May 21</w:t>
-      </w:r>
-      <w:r>
-        <w:rPr>
-          <w:vertAlign w:val="superscript"/>
-        </w:rPr>
-        <w:t>st</w:t>
-      </w:r>
-      <w:r>
-        <w:t>, 2013</w:t>
+        <w:t>Last Revision: April 7th, 2014</w:t>
       </w:r>
     </w:p>
     <w:p>
@@ -234,9 +225,9 @@
         <w:lastRenderedPageBreak/>
         <w:drawing>
           <wp:inline distT="0" distB="0" distL="0" distR="0">
-            <wp:extent cx="5935980" cy="4810125"/>
+            <wp:extent cx="5911647" cy="4810125"/>
             <wp:effectExtent l="0" t="0" r="0" b="0"/>
-            <wp:docPr id="3" name="Picture 3" descr="D:\Projects\fubarino.github.com\mini\docs\FubarinoMini1_5Diagram.png"/>
+            <wp:docPr id="3" name="Picture 3"/>
             <wp:cNvGraphicFramePr>
               <a:graphicFrameLocks xmlns:a="http://schemas.openxmlformats.org/drawingml/2006/main" noChangeAspect="1"/>
             </wp:cNvGraphicFramePr>
@@ -250,14 +241,13 @@
                     </pic:cNvPicPr>
                   </pic:nvPicPr>
                   <pic:blipFill>
-                    <a:blip r:embed="rId6" cstate="print">
+                    <a:blip r:embed="rId5" cstate="print">
                       <a:extLst>
                         <a:ext uri="{28A0092B-C50C-407E-A947-70E740481C1C}">
                           <a14:useLocalDpi xmlns:a14="http://schemas.microsoft.com/office/drawing/2010/main" val="0"/>
                         </a:ext>
                       </a:extLst>
                     </a:blip>
-                    <a:srcRect/>
                     <a:stretch>
                       <a:fillRect/>
                     </a:stretch>
@@ -265,7 +255,7 @@
                   <pic:spPr bwMode="auto">
                     <a:xfrm>
                       <a:off x="0" y="0"/>
-                      <a:ext cx="5935980" cy="4810125"/>
+                      <a:ext cx="5911647" cy="4810125"/>
                     </a:xfrm>
                     <a:prstGeom prst="rect">
                       <a:avLst/>
@@ -410,7 +400,7 @@
       <w:r>
         <w:t xml:space="preserve">To program the Fubarino Mini board from within MPIDE, simply download the </w:t>
       </w:r>
-      <w:hyperlink r:id="rId7">
+      <w:hyperlink r:id="rId6">
         <w:r>
           <w:rPr>
             <w:rStyle w:val="InternetLink"/>
@@ -688,7 +678,15 @@
         <w:t xml:space="preserve"> and only runs at 40MHz</w:t>
       </w:r>
       <w:r>
-        <w:t>. Thus the bootloader is slightly different, and the “Fubarino Mini</w:t>
+        <w:t>. Thus the bootloader is slightly different, and the “</w:t>
+      </w:r>
+      <w:proofErr w:type="spellStart"/>
+      <w:r>
+        <w:t>Fubarino</w:t>
+      </w:r>
+      <w:proofErr w:type="spellEnd"/>
+      <w:r>
+        <w:t xml:space="preserve"> Mini</w:t>
       </w:r>
       <w:r>
         <w:t xml:space="preserve"> (</w:t>
@@ -849,6 +847,14 @@
       </w:r>
       <w:r>
         <w:t xml:space="preserve"> Make sure to never put more than 3.3V into any pin that is not 5V tolerant, as that will damage the PIC32 CPU.</w:t>
+      </w:r>
+    </w:p>
+    <w:p>
+      <w:pPr>
+        <w:pStyle w:val="DefaultStyle"/>
+      </w:pPr>
+      <w:r>
+        <w:t>The Arduino pins 14, 15, 16, 23, 31 and 32 are taken up with existing functions in the default configuration and are not available for GPIO use unless the configuration is changed.</w:t>
       </w:r>
     </w:p>
     <w:tbl>
@@ -3506,6 +3512,7 @@
               <w:spacing w:after="0" w:line="100" w:lineRule="atLeast"/>
             </w:pPr>
             <w:r>
+              <w:lastRenderedPageBreak/>
               <w:t>J1-15</w:t>
             </w:r>
           </w:p>
@@ -4016,7 +4023,6 @@
               <w:spacing w:after="0" w:line="100" w:lineRule="atLeast"/>
             </w:pPr>
             <w:r>
-              <w:lastRenderedPageBreak/>
               <w:t>J2-18</w:t>
             </w:r>
           </w:p>
@@ -4315,6 +4321,8 @@
             <w:r>
               <w:t xml:space="preserve"> (used - crystal)</w:t>
             </w:r>
+            <w:bookmarkStart w:id="1" w:name="_GoBack"/>
+            <w:bookmarkEnd w:id="1"/>
           </w:p>
         </w:tc>
         <w:tc>
@@ -7948,7 +7956,7 @@
       <w:r>
         <w:t xml:space="preserve">For the schematic, please see the </w:t>
       </w:r>
-      <w:hyperlink r:id="rId8">
+      <w:hyperlink r:id="rId7">
         <w:r>
           <w:rPr>
             <w:rStyle w:val="InternetLink"/>
@@ -7959,7 +7967,7 @@
       <w:r>
         <w:t xml:space="preserve"> file on the Fubarino Mini website. </w:t>
       </w:r>
-      <w:hyperlink r:id="rId9">
+      <w:hyperlink r:id="rId8">
         <w:r>
           <w:rPr>
             <w:rStyle w:val="InternetLink"/>
@@ -8013,8 +8021,6 @@
         </w:rPr>
         <w:t>)</w:t>
       </w:r>
-      <w:bookmarkStart w:id="1" w:name="_GoBack"/>
-      <w:bookmarkEnd w:id="1"/>
     </w:p>
     <w:p>
       <w:pPr>
@@ -8030,7 +8036,7 @@
       <w:r>
         <w:t xml:space="preserve"> (</w:t>
       </w:r>
-      <w:hyperlink r:id="rId10" w:history="1">
+      <w:hyperlink r:id="rId9" w:history="1">
         <w:r>
           <w:rPr>
             <w:rStyle w:val="Hyperlink"/>
@@ -8055,10 +8061,18 @@
         <w:pStyle w:val="DefaultStyle"/>
       </w:pPr>
       <w:r>
-        <w:t xml:space="preserve">The Fubarino series of boards are released by Schmalz Haus LLC and </w:t>
+        <w:t xml:space="preserve">The Fubarino series of boards are released by Schmalz </w:t>
       </w:r>
       <w:proofErr w:type="spellStart"/>
       <w:r>
+        <w:t>Haus</w:t>
+      </w:r>
+      <w:proofErr w:type="spellEnd"/>
+      <w:r>
+        <w:t xml:space="preserve"> LLC and </w:t>
+      </w:r>
+      <w:proofErr w:type="spellStart"/>
+      <w:r>
         <w:t>FubarLabs</w:t>
       </w:r>
       <w:proofErr w:type="spellEnd"/>
@@ -8079,7 +8093,7 @@
       <w:r>
         <w:t xml:space="preserve">: </w:t>
       </w:r>
-      <w:hyperlink r:id="rId11">
+      <w:hyperlink r:id="rId10">
         <w:r>
           <w:rPr>
             <w:rStyle w:val="InternetLink"/>
@@ -8096,6 +8110,7 @@
         <w:pStyle w:val="Heading2"/>
       </w:pPr>
       <w:r>
+        <w:lastRenderedPageBreak/>
         <w:t>Developers</w:t>
       </w:r>
     </w:p>
@@ -8103,7 +8118,7 @@
       <w:r>
         <w:t xml:space="preserve">The Fubarino series of boards were developed by Rick Anderson of </w:t>
       </w:r>
-      <w:hyperlink r:id="rId12" w:history="1">
+      <w:hyperlink r:id="rId11" w:history="1">
         <w:proofErr w:type="spellStart"/>
         <w:r>
           <w:rPr>
@@ -8116,7 +8131,7 @@
       <w:r>
         <w:t xml:space="preserve"> and Brian Schmalz of </w:t>
       </w:r>
-      <w:hyperlink r:id="rId13" w:history="1">
+      <w:hyperlink r:id="rId12" w:history="1">
         <w:r>
           <w:rPr>
             <w:rStyle w:val="Hyperlink"/>
@@ -8154,7 +8169,7 @@
 </file>
 
 <file path=word/numbering.xml><?xml version="1.0" encoding="utf-8"?>
-<w:numbering xmlns:wpc="http://schemas.microsoft.com/office/word/2010/wordprocessingCanvas" xmlns:mc="http://schemas.openxmlformats.org/markup-compatibility/2006" xmlns:o="urn:schemas-microsoft-com:office:office" xmlns:r="http://schemas.openxmlformats.org/officeDocument/2006/relationships" xmlns:m="http://schemas.openxmlformats.org/officeDocument/2006/math" xmlns:v="urn:schemas-microsoft-com:vml" xmlns:wp14="http://schemas.microsoft.com/office/word/2010/wordprocessingDrawing" xmlns:wp="http://schemas.openxmlformats.org/drawingml/2006/wordprocessingDrawing" xmlns:w10="urn:schemas-microsoft-com:office:word" xmlns:w="http://schemas.openxmlformats.org/wordprocessingml/2006/main" xmlns:w14="http://schemas.microsoft.com/office/word/2010/wordml" xmlns:wpg="http://schemas.microsoft.com/office/word/2010/wordprocessingGroup" xmlns:wpi="http://schemas.microsoft.com/office/word/2010/wordprocessingInk" xmlns:wne="http://schemas.microsoft.com/office/word/2006/wordml" xmlns:wps="http://schemas.microsoft.com/office/word/2010/wordprocessingShape" mc:Ignorable="w14 wp14">
+<w:numbering xmlns:wpc="http://schemas.microsoft.com/office/word/2010/wordprocessingCanvas" xmlns:mc="http://schemas.openxmlformats.org/markup-compatibility/2006" xmlns:o="urn:schemas-microsoft-com:office:office" xmlns:r="http://schemas.openxmlformats.org/officeDocument/2006/relationships" xmlns:m="http://schemas.openxmlformats.org/officeDocument/2006/math" xmlns:v="urn:schemas-microsoft-com:vml" xmlns:wp14="http://schemas.microsoft.com/office/word/2010/wordprocessingDrawing" xmlns:wp="http://schemas.openxmlformats.org/drawingml/2006/wordprocessingDrawing" xmlns:w10="urn:schemas-microsoft-com:office:word" xmlns:w="http://schemas.openxmlformats.org/wordprocessingml/2006/main" xmlns:w14="http://schemas.microsoft.com/office/word/2010/wordml" xmlns:w15="http://schemas.microsoft.com/office/word/2012/wordml" xmlns:wpg="http://schemas.microsoft.com/office/word/2010/wordprocessingGroup" xmlns:wpi="http://schemas.microsoft.com/office/word/2010/wordprocessingInk" xmlns:wne="http://schemas.microsoft.com/office/word/2006/wordml" xmlns:wps="http://schemas.microsoft.com/office/word/2010/wordprocessingShape" mc:Ignorable="w14 w15 wp14">
   <w:abstractNum w:abstractNumId="0">
     <w:nsid w:val="1C2E549C"/>
     <w:multiLevelType w:val="multilevel"/>
@@ -8581,7 +8596,7 @@
 </file>
 
 <file path=word/styles.xml><?xml version="1.0" encoding="utf-8"?>
-<w:styles xmlns:mc="http://schemas.openxmlformats.org/markup-compatibility/2006" xmlns:r="http://schemas.openxmlformats.org/officeDocument/2006/relationships" xmlns:w="http://schemas.openxmlformats.org/wordprocessingml/2006/main" xmlns:w14="http://schemas.microsoft.com/office/word/2010/wordml" mc:Ignorable="w14">
+<w:styles xmlns:mc="http://schemas.openxmlformats.org/markup-compatibility/2006" xmlns:r="http://schemas.openxmlformats.org/officeDocument/2006/relationships" xmlns:w="http://schemas.openxmlformats.org/wordprocessingml/2006/main" xmlns:w14="http://schemas.microsoft.com/office/word/2010/wordml" xmlns:w15="http://schemas.microsoft.com/office/word/2012/wordml" mc:Ignorable="w14 w15">
   <w:docDefaults>
     <w:rPrDefault>
       <w:rPr>
@@ -8597,144 +8612,378 @@
       </w:pPr>
     </w:pPrDefault>
   </w:docDefaults>
-  <w:latentStyles w:defLockedState="0" w:defUIPriority="99" w:defSemiHidden="1" w:defUnhideWhenUsed="1" w:defQFormat="0" w:count="267">
-    <w:lsdException w:name="Normal" w:semiHidden="0" w:uiPriority="0" w:unhideWhenUsed="0" w:qFormat="1"/>
-    <w:lsdException w:name="heading 1" w:semiHidden="0" w:uiPriority="9" w:unhideWhenUsed="0" w:qFormat="1"/>
-    <w:lsdException w:name="heading 2" w:uiPriority="9" w:qFormat="1"/>
-    <w:lsdException w:name="heading 3" w:uiPriority="9" w:qFormat="1"/>
-    <w:lsdException w:name="heading 4" w:uiPriority="9" w:qFormat="1"/>
-    <w:lsdException w:name="heading 5" w:uiPriority="9" w:qFormat="1"/>
-    <w:lsdException w:name="heading 6" w:uiPriority="9" w:qFormat="1"/>
-    <w:lsdException w:name="heading 7" w:uiPriority="9" w:qFormat="1"/>
-    <w:lsdException w:name="heading 8" w:uiPriority="9" w:qFormat="1"/>
-    <w:lsdException w:name="heading 9" w:uiPriority="9" w:qFormat="1"/>
-    <w:lsdException w:name="toc 1" w:uiPriority="39"/>
-    <w:lsdException w:name="toc 2" w:uiPriority="39"/>
-    <w:lsdException w:name="toc 3" w:uiPriority="39"/>
-    <w:lsdException w:name="toc 4" w:uiPriority="39"/>
-    <w:lsdException w:name="toc 5" w:uiPriority="39"/>
-    <w:lsdException w:name="toc 6" w:uiPriority="39"/>
-    <w:lsdException w:name="toc 7" w:uiPriority="39"/>
-    <w:lsdException w:name="toc 8" w:uiPriority="39"/>
-    <w:lsdException w:name="toc 9" w:uiPriority="39"/>
-    <w:lsdException w:name="caption" w:uiPriority="35" w:qFormat="1"/>
-    <w:lsdException w:name="Title" w:semiHidden="0" w:uiPriority="10" w:unhideWhenUsed="0" w:qFormat="1"/>
-    <w:lsdException w:name="Default Paragraph Font" w:uiPriority="1"/>
-    <w:lsdException w:name="Subtitle" w:semiHidden="0" w:uiPriority="11" w:unhideWhenUsed="0" w:qFormat="1"/>
-    <w:lsdException w:name="Strong" w:semiHidden="0" w:uiPriority="22" w:unhideWhenUsed="0" w:qFormat="1"/>
-    <w:lsdException w:name="Emphasis" w:semiHidden="0" w:uiPriority="20" w:unhideWhenUsed="0" w:qFormat="1"/>
-    <w:lsdException w:name="Table Grid" w:semiHidden="0" w:uiPriority="59" w:unhideWhenUsed="0"/>
-    <w:lsdException w:name="Placeholder Text" w:unhideWhenUsed="0"/>
-    <w:lsdException w:name="No Spacing" w:semiHidden="0" w:uiPriority="1" w:unhideWhenUsed="0" w:qFormat="1"/>
-    <w:lsdException w:name="Light Shading" w:semiHidden="0" w:uiPriority="60" w:unhideWhenUsed="0"/>
-    <w:lsdException w:name="Light List" w:semiHidden="0" w:uiPriority="61" w:unhideWhenUsed="0"/>
-    <w:lsdException w:name="Light Grid" w:semiHidden="0" w:uiPriority="62" w:unhideWhenUsed="0"/>
-    <w:lsdException w:name="Medium Shading 1" w:semiHidden="0" w:uiPriority="63" w:unhideWhenUsed="0"/>
-    <w:lsdException w:name="Medium Shading 2" w:semiHidden="0" w:uiPriority="64" w:unhideWhenUsed="0"/>
-    <w:lsdException w:name="Medium List 1" w:semiHidden="0" w:uiPriority="65" w:unhideWhenUsed="0"/>
-    <w:lsdException w:name="Medium List 2" w:semiHidden="0" w:uiPriority="66" w:unhideWhenUsed="0"/>
-    <w:lsdException w:name="Medium Grid 1" w:semiHidden="0" w:uiPriority="67" w:unhideWhenUsed="0"/>
-    <w:lsdException w:name="Medium Grid 2" w:semiHidden="0" w:uiPriority="68" w:unhideWhenUsed="0"/>
-    <w:lsdException w:name="Medium Grid 3" w:semiHidden="0" w:uiPriority="69" w:unhideWhenUsed="0"/>
-    <w:lsdException w:name="Dark List" w:semiHidden="0" w:uiPriority="70" w:unhideWhenUsed="0"/>
-    <w:lsdException w:name="Colorful Shading" w:semiHidden="0" w:uiPriority="71" w:unhideWhenUsed="0"/>
-    <w:lsdException w:name="Colorful List" w:semiHidden="0" w:uiPriority="72" w:unhideWhenUsed="0"/>
-    <w:lsdException w:name="Colorful Grid" w:semiHidden="0" w:uiPriority="73" w:unhideWhenUsed="0"/>
-    <w:lsdException w:name="Light Shading Accent 1" w:semiHidden="0" w:uiPriority="60" w:unhideWhenUsed="0"/>
-    <w:lsdException w:name="Light List Accent 1" w:semiHidden="0" w:uiPriority="61" w:unhideWhenUsed="0"/>
-    <w:lsdException w:name="Light Grid Accent 1" w:semiHidden="0" w:uiPriority="62" w:unhideWhenUsed="0"/>
-    <w:lsdException w:name="Medium Shading 1 Accent 1" w:semiHidden="0" w:uiPriority="63" w:unhideWhenUsed="0"/>
-    <w:lsdException w:name="Medium Shading 2 Accent 1" w:semiHidden="0" w:uiPriority="64" w:unhideWhenUsed="0"/>
-    <w:lsdException w:name="Medium List 1 Accent 1" w:semiHidden="0" w:uiPriority="65" w:unhideWhenUsed="0"/>
-    <w:lsdException w:name="Revision" w:unhideWhenUsed="0"/>
-    <w:lsdException w:name="List Paragraph" w:semiHidden="0" w:uiPriority="34" w:unhideWhenUsed="0" w:qFormat="1"/>
-    <w:lsdException w:name="Quote" w:semiHidden="0" w:uiPriority="29" w:unhideWhenUsed="0" w:qFormat="1"/>
-    <w:lsdException w:name="Intense Quote" w:semiHidden="0" w:uiPriority="30" w:unhideWhenUsed="0" w:qFormat="1"/>
-    <w:lsdException w:name="Medium List 2 Accent 1" w:semiHidden="0" w:uiPriority="66" w:unhideWhenUsed="0"/>
-    <w:lsdException w:name="Medium Grid 1 Accent 1" w:semiHidden="0" w:uiPriority="67" w:unhideWhenUsed="0"/>
-    <w:lsdException w:name="Medium Grid 2 Accent 1" w:semiHidden="0" w:uiPriority="68" w:unhideWhenUsed="0"/>
-    <w:lsdException w:name="Medium Grid 3 Accent 1" w:semiHidden="0" w:uiPriority="69" w:unhideWhenUsed="0"/>
-    <w:lsdException w:name="Dark List Accent 1" w:semiHidden="0" w:uiPriority="70" w:unhideWhenUsed="0"/>
-    <w:lsdException w:name="Colorful Shading Accent 1" w:semiHidden="0" w:uiPriority="71" w:unhideWhenUsed="0"/>
-    <w:lsdException w:name="Colorful List Accent 1" w:semiHidden="0" w:uiPriority="72" w:unhideWhenUsed="0"/>
-    <w:lsdException w:name="Colorful Grid Accent 1" w:semiHidden="0" w:uiPriority="73" w:unhideWhenUsed="0"/>
-    <w:lsdException w:name="Light Shading Accent 2" w:semiHidden="0" w:uiPriority="60" w:unhideWhenUsed="0"/>
-    <w:lsdException w:name="Light List Accent 2" w:semiHidden="0" w:uiPriority="61" w:unhideWhenUsed="0"/>
-    <w:lsdException w:name="Light Grid Accent 2" w:semiHidden="0" w:uiPriority="62" w:unhideWhenUsed="0"/>
-    <w:lsdException w:name="Medium Shading 1 Accent 2" w:semiHidden="0" w:uiPriority="63" w:unhideWhenUsed="0"/>
-    <w:lsdException w:name="Medium Shading 2 Accent 2" w:semiHidden="0" w:uiPriority="64" w:unhideWhenUsed="0"/>
-    <w:lsdException w:name="Medium List 1 Accent 2" w:semiHidden="0" w:uiPriority="65" w:unhideWhenUsed="0"/>
-    <w:lsdException w:name="Medium List 2 Accent 2" w:semiHidden="0" w:uiPriority="66" w:unhideWhenUsed="0"/>
-    <w:lsdException w:name="Medium Grid 1 Accent 2" w:semiHidden="0" w:uiPriority="67" w:unhideWhenUsed="0"/>
-    <w:lsdException w:name="Medium Grid 2 Accent 2" w:semiHidden="0" w:uiPriority="68" w:unhideWhenUsed="0"/>
-    <w:lsdException w:name="Medium Grid 3 Accent 2" w:semiHidden="0" w:uiPriority="69" w:unhideWhenUsed="0"/>
-    <w:lsdException w:name="Dark List Accent 2" w:semiHidden="0" w:uiPriority="70" w:unhideWhenUsed="0"/>
-    <w:lsdException w:name="Colorful Shading Accent 2" w:semiHidden="0" w:uiPriority="71" w:unhideWhenUsed="0"/>
-    <w:lsdException w:name="Colorful List Accent 2" w:semiHidden="0" w:uiPriority="72" w:unhideWhenUsed="0"/>
-    <w:lsdException w:name="Colorful Grid Accent 2" w:semiHidden="0" w:uiPriority="73" w:unhideWhenUsed="0"/>
-    <w:lsdException w:name="Light Shading Accent 3" w:semiHidden="0" w:uiPriority="60" w:unhideWhenUsed="0"/>
-    <w:lsdException w:name="Light List Accent 3" w:semiHidden="0" w:uiPriority="61" w:unhideWhenUsed="0"/>
-    <w:lsdException w:name="Light Grid Accent 3" w:semiHidden="0" w:uiPriority="62" w:unhideWhenUsed="0"/>
-    <w:lsdException w:name="Medium Shading 1 Accent 3" w:semiHidden="0" w:uiPriority="63" w:unhideWhenUsed="0"/>
-    <w:lsdException w:name="Medium Shading 2 Accent 3" w:semiHidden="0" w:uiPriority="64" w:unhideWhenUsed="0"/>
-    <w:lsdException w:name="Medium List 1 Accent 3" w:semiHidden="0" w:uiPriority="65" w:unhideWhenUsed="0"/>
-    <w:lsdException w:name="Medium List 2 Accent 3" w:semiHidden="0" w:uiPriority="66" w:unhideWhenUsed="0"/>
-    <w:lsdException w:name="Medium Grid 1 Accent 3" w:semiHidden="0" w:uiPriority="67" w:unhideWhenUsed="0"/>
-    <w:lsdException w:name="Medium Grid 2 Accent 3" w:semiHidden="0" w:uiPriority="68" w:unhideWhenUsed="0"/>
-    <w:lsdException w:name="Medium Grid 3 Accent 3" w:semiHidden="0" w:uiPriority="69" w:unhideWhenUsed="0"/>
-    <w:lsdException w:name="Dark List Accent 3" w:semiHidden="0" w:uiPriority="70" w:unhideWhenUsed="0"/>
-    <w:lsdException w:name="Colorful Shading Accent 3" w:semiHidden="0" w:uiPriority="71" w:unhideWhenUsed="0"/>
-    <w:lsdException w:name="Colorful List Accent 3" w:semiHidden="0" w:uiPriority="72" w:unhideWhenUsed="0"/>
-    <w:lsdException w:name="Colorful Grid Accent 3" w:semiHidden="0" w:uiPriority="73" w:unhideWhenUsed="0"/>
-    <w:lsdException w:name="Light Shading Accent 4" w:semiHidden="0" w:uiPriority="60" w:unhideWhenUsed="0"/>
-    <w:lsdException w:name="Light List Accent 4" w:semiHidden="0" w:uiPriority="61" w:unhideWhenUsed="0"/>
-    <w:lsdException w:name="Light Grid Accent 4" w:semiHidden="0" w:uiPriority="62" w:unhideWhenUsed="0"/>
-    <w:lsdException w:name="Medium Shading 1 Accent 4" w:semiHidden="0" w:uiPriority="63" w:unhideWhenUsed="0"/>
-    <w:lsdException w:name="Medium Shading 2 Accent 4" w:semiHidden="0" w:uiPriority="64" w:unhideWhenUsed="0"/>
-    <w:lsdException w:name="Medium List 1 Accent 4" w:semiHidden="0" w:uiPriority="65" w:unhideWhenUsed="0"/>
-    <w:lsdException w:name="Medium List 2 Accent 4" w:semiHidden="0" w:uiPriority="66" w:unhideWhenUsed="0"/>
-    <w:lsdException w:name="Medium Grid 1 Accent 4" w:semiHidden="0" w:uiPriority="67" w:unhideWhenUsed="0"/>
-    <w:lsdException w:name="Medium Grid 2 Accent 4" w:semiHidden="0" w:uiPriority="68" w:unhideWhenUsed="0"/>
-    <w:lsdException w:name="Medium Grid 3 Accent 4" w:semiHidden="0" w:uiPriority="69" w:unhideWhenUsed="0"/>
-    <w:lsdException w:name="Dark List Accent 4" w:semiHidden="0" w:uiPriority="70" w:unhideWhenUsed="0"/>
-    <w:lsdException w:name="Colorful Shading Accent 4" w:semiHidden="0" w:uiPriority="71" w:unhideWhenUsed="0"/>
-    <w:lsdException w:name="Colorful List Accent 4" w:semiHidden="0" w:uiPriority="72" w:unhideWhenUsed="0"/>
-    <w:lsdException w:name="Colorful Grid Accent 4" w:semiHidden="0" w:uiPriority="73" w:unhideWhenUsed="0"/>
-    <w:lsdException w:name="Light Shading Accent 5" w:semiHidden="0" w:uiPriority="60" w:unhideWhenUsed="0"/>
-    <w:lsdException w:name="Light List Accent 5" w:semiHidden="0" w:uiPriority="61" w:unhideWhenUsed="0"/>
-    <w:lsdException w:name="Light Grid Accent 5" w:semiHidden="0" w:uiPriority="62" w:unhideWhenUsed="0"/>
-    <w:lsdException w:name="Medium Shading 1 Accent 5" w:semiHidden="0" w:uiPriority="63" w:unhideWhenUsed="0"/>
-    <w:lsdException w:name="Medium Shading 2 Accent 5" w:semiHidden="0" w:uiPriority="64" w:unhideWhenUsed="0"/>
-    <w:lsdException w:name="Medium List 1 Accent 5" w:semiHidden="0" w:uiPriority="65" w:unhideWhenUsed="0"/>
-    <w:lsdException w:name="Medium List 2 Accent 5" w:semiHidden="0" w:uiPriority="66" w:unhideWhenUsed="0"/>
-    <w:lsdException w:name="Medium Grid 1 Accent 5" w:semiHidden="0" w:uiPriority="67" w:unhideWhenUsed="0"/>
-    <w:lsdException w:name="Medium Grid 2 Accent 5" w:semiHidden="0" w:uiPriority="68" w:unhideWhenUsed="0"/>
-    <w:lsdException w:name="Medium Grid 3 Accent 5" w:semiHidden="0" w:uiPriority="69" w:unhideWhenUsed="0"/>
-    <w:lsdException w:name="Dark List Accent 5" w:semiHidden="0" w:uiPriority="70" w:unhideWhenUsed="0"/>
-    <w:lsdException w:name="Colorful Shading Accent 5" w:semiHidden="0" w:uiPriority="71" w:unhideWhenUsed="0"/>
-    <w:lsdException w:name="Colorful List Accent 5" w:semiHidden="0" w:uiPriority="72" w:unhideWhenUsed="0"/>
-    <w:lsdException w:name="Colorful Grid Accent 5" w:semiHidden="0" w:uiPriority="73" w:unhideWhenUsed="0"/>
-    <w:lsdException w:name="Light Shading Accent 6" w:semiHidden="0" w:uiPriority="60" w:unhideWhenUsed="0"/>
-    <w:lsdException w:name="Light List Accent 6" w:semiHidden="0" w:uiPriority="61" w:unhideWhenUsed="0"/>
-    <w:lsdException w:name="Light Grid Accent 6" w:semiHidden="0" w:uiPriority="62" w:unhideWhenUsed="0"/>
-    <w:lsdException w:name="Medium Shading 1 Accent 6" w:semiHidden="0" w:uiPriority="63" w:unhideWhenUsed="0"/>
-    <w:lsdException w:name="Medium Shading 2 Accent 6" w:semiHidden="0" w:uiPriority="64" w:unhideWhenUsed="0"/>
-    <w:lsdException w:name="Medium List 1 Accent 6" w:semiHidden="0" w:uiPriority="65" w:unhideWhenUsed="0"/>
-    <w:lsdException w:name="Medium List 2 Accent 6" w:semiHidden="0" w:uiPriority="66" w:unhideWhenUsed="0"/>
-    <w:lsdException w:name="Medium Grid 1 Accent 6" w:semiHidden="0" w:uiPriority="67" w:unhideWhenUsed="0"/>
-    <w:lsdException w:name="Medium Grid 2 Accent 6" w:semiHidden="0" w:uiPriority="68" w:unhideWhenUsed="0"/>
-    <w:lsdException w:name="Medium Grid 3 Accent 6" w:semiHidden="0" w:uiPriority="69" w:unhideWhenUsed="0"/>
-    <w:lsdException w:name="Dark List Accent 6" w:semiHidden="0" w:uiPriority="70" w:unhideWhenUsed="0"/>
-    <w:lsdException w:name="Colorful Shading Accent 6" w:semiHidden="0" w:uiPriority="71" w:unhideWhenUsed="0"/>
-    <w:lsdException w:name="Colorful List Accent 6" w:semiHidden="0" w:uiPriority="72" w:unhideWhenUsed="0"/>
-    <w:lsdException w:name="Colorful Grid Accent 6" w:semiHidden="0" w:uiPriority="73" w:unhideWhenUsed="0"/>
-    <w:lsdException w:name="Subtle Emphasis" w:semiHidden="0" w:uiPriority="19" w:unhideWhenUsed="0" w:qFormat="1"/>
-    <w:lsdException w:name="Intense Emphasis" w:semiHidden="0" w:uiPriority="21" w:unhideWhenUsed="0" w:qFormat="1"/>
-    <w:lsdException w:name="Subtle Reference" w:semiHidden="0" w:uiPriority="31" w:unhideWhenUsed="0" w:qFormat="1"/>
-    <w:lsdException w:name="Intense Reference" w:semiHidden="0" w:uiPriority="32" w:unhideWhenUsed="0" w:qFormat="1"/>
-    <w:lsdException w:name="Book Title" w:semiHidden="0" w:uiPriority="33" w:unhideWhenUsed="0" w:qFormat="1"/>
-    <w:lsdException w:name="Bibliography" w:uiPriority="37"/>
-    <w:lsdException w:name="TOC Heading" w:uiPriority="39" w:qFormat="1"/>
+  <w:latentStyles w:defLockedState="0" w:defUIPriority="99" w:defSemiHidden="0" w:defUnhideWhenUsed="0" w:defQFormat="0" w:count="371">
+    <w:lsdException w:name="Normal" w:uiPriority="0" w:qFormat="1"/>
+    <w:lsdException w:name="heading 1" w:uiPriority="9" w:qFormat="1"/>
+    <w:lsdException w:name="heading 2" w:semiHidden="1" w:uiPriority="9" w:unhideWhenUsed="1" w:qFormat="1"/>
+    <w:lsdException w:name="heading 3" w:semiHidden="1" w:uiPriority="9" w:unhideWhenUsed="1" w:qFormat="1"/>
+    <w:lsdException w:name="heading 4" w:semiHidden="1" w:uiPriority="9" w:unhideWhenUsed="1" w:qFormat="1"/>
+    <w:lsdException w:name="heading 5" w:semiHidden="1" w:uiPriority="9" w:unhideWhenUsed="1" w:qFormat="1"/>
+    <w:lsdException w:name="heading 6" w:semiHidden="1" w:uiPriority="9" w:unhideWhenUsed="1" w:qFormat="1"/>
+    <w:lsdException w:name="heading 7" w:semiHidden="1" w:uiPriority="9" w:unhideWhenUsed="1" w:qFormat="1"/>
+    <w:lsdException w:name="heading 8" w:semiHidden="1" w:uiPriority="9" w:unhideWhenUsed="1" w:qFormat="1"/>
+    <w:lsdException w:name="heading 9" w:semiHidden="1" w:uiPriority="9" w:unhideWhenUsed="1" w:qFormat="1"/>
+    <w:lsdException w:name="index 1" w:semiHidden="1" w:unhideWhenUsed="1"/>
+    <w:lsdException w:name="index 2" w:semiHidden="1" w:unhideWhenUsed="1"/>
+    <w:lsdException w:name="index 3" w:semiHidden="1" w:unhideWhenUsed="1"/>
+    <w:lsdException w:name="index 4" w:semiHidden="1" w:unhideWhenUsed="1"/>
+    <w:lsdException w:name="index 5" w:semiHidden="1" w:unhideWhenUsed="1"/>
+    <w:lsdException w:name="index 6" w:semiHidden="1" w:unhideWhenUsed="1"/>
+    <w:lsdException w:name="index 7" w:semiHidden="1" w:unhideWhenUsed="1"/>
+    <w:lsdException w:name="index 8" w:semiHidden="1" w:unhideWhenUsed="1"/>
+    <w:lsdException w:name="index 9" w:semiHidden="1" w:unhideWhenUsed="1"/>
+    <w:lsdException w:name="toc 1" w:semiHidden="1" w:uiPriority="39" w:unhideWhenUsed="1"/>
+    <w:lsdException w:name="toc 2" w:semiHidden="1" w:uiPriority="39" w:unhideWhenUsed="1"/>
+    <w:lsdException w:name="toc 3" w:semiHidden="1" w:uiPriority="39" w:unhideWhenUsed="1"/>
+    <w:lsdException w:name="toc 4" w:semiHidden="1" w:uiPriority="39" w:unhideWhenUsed="1"/>
+    <w:lsdException w:name="toc 5" w:semiHidden="1" w:uiPriority="39" w:unhideWhenUsed="1"/>
+    <w:lsdException w:name="toc 6" w:semiHidden="1" w:uiPriority="39" w:unhideWhenUsed="1"/>
+    <w:lsdException w:name="toc 7" w:semiHidden="1" w:uiPriority="39" w:unhideWhenUsed="1"/>
+    <w:lsdException w:name="toc 8" w:semiHidden="1" w:uiPriority="39" w:unhideWhenUsed="1"/>
+    <w:lsdException w:name="toc 9" w:semiHidden="1" w:uiPriority="39" w:unhideWhenUsed="1"/>
+    <w:lsdException w:name="Normal Indent" w:semiHidden="1" w:unhideWhenUsed="1"/>
+    <w:lsdException w:name="footnote text" w:semiHidden="1" w:unhideWhenUsed="1"/>
+    <w:lsdException w:name="annotation text" w:semiHidden="1" w:unhideWhenUsed="1"/>
+    <w:lsdException w:name="header" w:semiHidden="1" w:unhideWhenUsed="1"/>
+    <w:lsdException w:name="footer" w:semiHidden="1" w:unhideWhenUsed="1"/>
+    <w:lsdException w:name="index heading" w:semiHidden="1" w:unhideWhenUsed="1"/>
+    <w:lsdException w:name="caption" w:semiHidden="1" w:uiPriority="35" w:unhideWhenUsed="1" w:qFormat="1"/>
+    <w:lsdException w:name="table of figures" w:semiHidden="1" w:unhideWhenUsed="1"/>
+    <w:lsdException w:name="envelope address" w:semiHidden="1" w:unhideWhenUsed="1"/>
+    <w:lsdException w:name="envelope return" w:semiHidden="1" w:unhideWhenUsed="1"/>
+    <w:lsdException w:name="footnote reference" w:semiHidden="1" w:unhideWhenUsed="1"/>
+    <w:lsdException w:name="annotation reference" w:semiHidden="1" w:unhideWhenUsed="1"/>
+    <w:lsdException w:name="line number" w:semiHidden="1" w:unhideWhenUsed="1"/>
+    <w:lsdException w:name="page number" w:semiHidden="1" w:unhideWhenUsed="1"/>
+    <w:lsdException w:name="endnote reference" w:semiHidden="1" w:unhideWhenUsed="1"/>
+    <w:lsdException w:name="endnote text" w:semiHidden="1" w:unhideWhenUsed="1"/>
+    <w:lsdException w:name="table of authorities" w:semiHidden="1" w:unhideWhenUsed="1"/>
+    <w:lsdException w:name="macro" w:semiHidden="1" w:unhideWhenUsed="1"/>
+    <w:lsdException w:name="toa heading" w:semiHidden="1" w:unhideWhenUsed="1"/>
+    <w:lsdException w:name="List" w:semiHidden="1" w:unhideWhenUsed="1"/>
+    <w:lsdException w:name="List Bullet" w:semiHidden="1" w:unhideWhenUsed="1"/>
+    <w:lsdException w:name="List Number" w:semiHidden="1" w:unhideWhenUsed="1"/>
+    <w:lsdException w:name="List 2" w:semiHidden="1" w:unhideWhenUsed="1"/>
+    <w:lsdException w:name="List 3" w:semiHidden="1" w:unhideWhenUsed="1"/>
+    <w:lsdException w:name="List 4" w:semiHidden="1" w:unhideWhenUsed="1"/>
+    <w:lsdException w:name="List 5" w:semiHidden="1" w:unhideWhenUsed="1"/>
+    <w:lsdException w:name="List Bullet 2" w:semiHidden="1" w:unhideWhenUsed="1"/>
+    <w:lsdException w:name="List Bullet 3" w:semiHidden="1" w:unhideWhenUsed="1"/>
+    <w:lsdException w:name="List Bullet 4" w:semiHidden="1" w:unhideWhenUsed="1"/>
+    <w:lsdException w:name="List Bullet 5" w:semiHidden="1" w:unhideWhenUsed="1"/>
+    <w:lsdException w:name="List Number 2" w:semiHidden="1" w:unhideWhenUsed="1"/>
+    <w:lsdException w:name="List Number 3" w:semiHidden="1" w:unhideWhenUsed="1"/>
+    <w:lsdException w:name="List Number 4" w:semiHidden="1" w:unhideWhenUsed="1"/>
+    <w:lsdException w:name="List Number 5" w:semiHidden="1" w:unhideWhenUsed="1"/>
+    <w:lsdException w:name="Title" w:uiPriority="10" w:qFormat="1"/>
+    <w:lsdException w:name="Closing" w:semiHidden="1" w:unhideWhenUsed="1"/>
+    <w:lsdException w:name="Signature" w:semiHidden="1" w:unhideWhenUsed="1"/>
+    <w:lsdException w:name="Default Paragraph Font" w:semiHidden="1" w:uiPriority="1" w:unhideWhenUsed="1"/>
+    <w:lsdException w:name="Body Text" w:semiHidden="1" w:unhideWhenUsed="1"/>
+    <w:lsdException w:name="Body Text Indent" w:semiHidden="1" w:unhideWhenUsed="1"/>
+    <w:lsdException w:name="List Continue" w:semiHidden="1" w:unhideWhenUsed="1"/>
+    <w:lsdException w:name="List Continue 2" w:semiHidden="1" w:unhideWhenUsed="1"/>
+    <w:lsdException w:name="List Continue 3" w:semiHidden="1" w:unhideWhenUsed="1"/>
+    <w:lsdException w:name="List Continue 4" w:semiHidden="1" w:unhideWhenUsed="1"/>
+    <w:lsdException w:name="List Continue 5" w:semiHidden="1" w:unhideWhenUsed="1"/>
+    <w:lsdException w:name="Message Header" w:semiHidden="1" w:unhideWhenUsed="1"/>
+    <w:lsdException w:name="Subtitle" w:uiPriority="11" w:qFormat="1"/>
+    <w:lsdException w:name="Salutation" w:semiHidden="1" w:unhideWhenUsed="1"/>
+    <w:lsdException w:name="Date" w:semiHidden="1" w:unhideWhenUsed="1"/>
+    <w:lsdException w:name="Body Text First Indent" w:semiHidden="1" w:unhideWhenUsed="1"/>
+    <w:lsdException w:name="Body Text First Indent 2" w:semiHidden="1" w:unhideWhenUsed="1"/>
+    <w:lsdException w:name="Note Heading" w:semiHidden="1" w:unhideWhenUsed="1"/>
+    <w:lsdException w:name="Body Text 2" w:semiHidden="1" w:unhideWhenUsed="1"/>
+    <w:lsdException w:name="Body Text 3" w:semiHidden="1" w:unhideWhenUsed="1"/>
+    <w:lsdException w:name="Body Text Indent 2" w:semiHidden="1" w:unhideWhenUsed="1"/>
+    <w:lsdException w:name="Body Text Indent 3" w:semiHidden="1" w:unhideWhenUsed="1"/>
+    <w:lsdException w:name="Block Text" w:semiHidden="1" w:unhideWhenUsed="1"/>
+    <w:lsdException w:name="Hyperlink" w:semiHidden="1" w:unhideWhenUsed="1"/>
+    <w:lsdException w:name="FollowedHyperlink" w:semiHidden="1" w:unhideWhenUsed="1"/>
+    <w:lsdException w:name="Strong" w:uiPriority="22" w:qFormat="1"/>
+    <w:lsdException w:name="Emphasis" w:uiPriority="20" w:qFormat="1"/>
+    <w:lsdException w:name="Document Map" w:semiHidden="1" w:unhideWhenUsed="1"/>
+    <w:lsdException w:name="Plain Text" w:semiHidden="1" w:unhideWhenUsed="1"/>
+    <w:lsdException w:name="E-mail Signature" w:semiHidden="1" w:unhideWhenUsed="1"/>
+    <w:lsdException w:name="HTML Top of Form" w:semiHidden="1" w:unhideWhenUsed="1"/>
+    <w:lsdException w:name="HTML Bottom of Form" w:semiHidden="1" w:unhideWhenUsed="1"/>
+    <w:lsdException w:name="Normal (Web)" w:semiHidden="1" w:unhideWhenUsed="1"/>
+    <w:lsdException w:name="HTML Acronym" w:semiHidden="1" w:unhideWhenUsed="1"/>
+    <w:lsdException w:name="HTML Address" w:semiHidden="1" w:unhideWhenUsed="1"/>
+    <w:lsdException w:name="HTML Cite" w:semiHidden="1" w:unhideWhenUsed="1"/>
+    <w:lsdException w:name="HTML Code" w:semiHidden="1" w:unhideWhenUsed="1"/>
+    <w:lsdException w:name="HTML Definition" w:semiHidden="1" w:unhideWhenUsed="1"/>
+    <w:lsdException w:name="HTML Keyboard" w:semiHidden="1" w:unhideWhenUsed="1"/>
+    <w:lsdException w:name="HTML Preformatted" w:semiHidden="1" w:unhideWhenUsed="1"/>
+    <w:lsdException w:name="HTML Sample" w:semiHidden="1" w:unhideWhenUsed="1"/>
+    <w:lsdException w:name="HTML Typewriter" w:semiHidden="1" w:unhideWhenUsed="1"/>
+    <w:lsdException w:name="HTML Variable" w:semiHidden="1" w:unhideWhenUsed="1"/>
+    <w:lsdException w:name="Normal Table" w:semiHidden="1" w:unhideWhenUsed="1"/>
+    <w:lsdException w:name="annotation subject" w:semiHidden="1" w:unhideWhenUsed="1"/>
+    <w:lsdException w:name="No List" w:semiHidden="1" w:unhideWhenUsed="1"/>
+    <w:lsdException w:name="Outline List 1" w:semiHidden="1" w:unhideWhenUsed="1"/>
+    <w:lsdException w:name="Outline List 2" w:semiHidden="1" w:unhideWhenUsed="1"/>
+    <w:lsdException w:name="Outline List 3" w:semiHidden="1" w:unhideWhenUsed="1"/>
+    <w:lsdException w:name="Table Simple 1" w:semiHidden="1" w:unhideWhenUsed="1"/>
+    <w:lsdException w:name="Table Simple 2" w:semiHidden="1" w:unhideWhenUsed="1"/>
+    <w:lsdException w:name="Table Simple 3" w:semiHidden="1" w:unhideWhenUsed="1"/>
+    <w:lsdException w:name="Table Classic 1" w:semiHidden="1" w:unhideWhenUsed="1"/>
+    <w:lsdException w:name="Table Classic 2" w:semiHidden="1" w:unhideWhenUsed="1"/>
+    <w:lsdException w:name="Table Classic 3" w:semiHidden="1" w:unhideWhenUsed="1"/>
+    <w:lsdException w:name="Table Classic 4" w:semiHidden="1" w:unhideWhenUsed="1"/>
+    <w:lsdException w:name="Table Colorful 1" w:semiHidden="1" w:unhideWhenUsed="1"/>
+    <w:lsdException w:name="Table Colorful 2" w:semiHidden="1" w:unhideWhenUsed="1"/>
+    <w:lsdException w:name="Table Colorful 3" w:semiHidden="1" w:unhideWhenUsed="1"/>
+    <w:lsdException w:name="Table Columns 1" w:semiHidden="1" w:unhideWhenUsed="1"/>
+    <w:lsdException w:name="Table Columns 2" w:semiHidden="1" w:unhideWhenUsed="1"/>
+    <w:lsdException w:name="Table Columns 3" w:semiHidden="1" w:unhideWhenUsed="1"/>
+    <w:lsdException w:name="Table Columns 4" w:semiHidden="1" w:unhideWhenUsed="1"/>
+    <w:lsdException w:name="Table Columns 5" w:semiHidden="1" w:unhideWhenUsed="1"/>
+    <w:lsdException w:name="Table Grid 1" w:semiHidden="1" w:unhideWhenUsed="1"/>
+    <w:lsdException w:name="Table Grid 2" w:semiHidden="1" w:unhideWhenUsed="1"/>
+    <w:lsdException w:name="Table Grid 3" w:semiHidden="1" w:unhideWhenUsed="1"/>
+    <w:lsdException w:name="Table Grid 4" w:semiHidden="1" w:unhideWhenUsed="1"/>
+    <w:lsdException w:name="Table Grid 5" w:semiHidden="1" w:unhideWhenUsed="1"/>
+    <w:lsdException w:name="Table Grid 6" w:semiHidden="1" w:unhideWhenUsed="1"/>
+    <w:lsdException w:name="Table Grid 7" w:semiHidden="1" w:unhideWhenUsed="1"/>
+    <w:lsdException w:name="Table Grid 8" w:semiHidden="1" w:unhideWhenUsed="1"/>
+    <w:lsdException w:name="Table List 1" w:semiHidden="1" w:unhideWhenUsed="1"/>
+    <w:lsdException w:name="Table List 2" w:semiHidden="1" w:unhideWhenUsed="1"/>
+    <w:lsdException w:name="Table List 3" w:semiHidden="1" w:unhideWhenUsed="1"/>
+    <w:lsdException w:name="Table List 4" w:semiHidden="1" w:unhideWhenUsed="1"/>
+    <w:lsdException w:name="Table List 5" w:semiHidden="1" w:unhideWhenUsed="1"/>
+    <w:lsdException w:name="Table List 6" w:semiHidden="1" w:unhideWhenUsed="1"/>
+    <w:lsdException w:name="Table List 7" w:semiHidden="1" w:unhideWhenUsed="1"/>
+    <w:lsdException w:name="Table List 8" w:semiHidden="1" w:unhideWhenUsed="1"/>
+    <w:lsdException w:name="Table 3D effects 1" w:semiHidden="1" w:unhideWhenUsed="1"/>
+    <w:lsdException w:name="Table 3D effects 2" w:semiHidden="1" w:unhideWhenUsed="1"/>
+    <w:lsdException w:name="Table 3D effects 3" w:semiHidden="1" w:unhideWhenUsed="1"/>
+    <w:lsdException w:name="Table Contemporary" w:semiHidden="1" w:unhideWhenUsed="1"/>
+    <w:lsdException w:name="Table Elegant" w:semiHidden="1" w:unhideWhenUsed="1"/>
+    <w:lsdException w:name="Table Professional" w:semiHidden="1" w:unhideWhenUsed="1"/>
+    <w:lsdException w:name="Table Subtle 1" w:semiHidden="1" w:unhideWhenUsed="1"/>
+    <w:lsdException w:name="Table Subtle 2" w:semiHidden="1" w:unhideWhenUsed="1"/>
+    <w:lsdException w:name="Table Web 1" w:semiHidden="1" w:unhideWhenUsed="1"/>
+    <w:lsdException w:name="Table Web 2" w:semiHidden="1" w:unhideWhenUsed="1"/>
+    <w:lsdException w:name="Table Web 3" w:semiHidden="1" w:unhideWhenUsed="1"/>
+    <w:lsdException w:name="Balloon Text" w:semiHidden="1" w:unhideWhenUsed="1"/>
+    <w:lsdException w:name="Table Grid" w:uiPriority="59"/>
+    <w:lsdException w:name="Table Theme" w:semiHidden="1" w:unhideWhenUsed="1"/>
+    <w:lsdException w:name="Placeholder Text" w:semiHidden="1"/>
+    <w:lsdException w:name="No Spacing" w:uiPriority="1" w:qFormat="1"/>
+    <w:lsdException w:name="Light Shading" w:uiPriority="60"/>
+    <w:lsdException w:name="Light List" w:uiPriority="61"/>
+    <w:lsdException w:name="Light Grid" w:uiPriority="62"/>
+    <w:lsdException w:name="Medium Shading 1" w:uiPriority="63"/>
+    <w:lsdException w:name="Medium Shading 2" w:uiPriority="64"/>
+    <w:lsdException w:name="Medium List 1" w:uiPriority="65"/>
+    <w:lsdException w:name="Medium List 2" w:uiPriority="66"/>
+    <w:lsdException w:name="Medium Grid 1" w:uiPriority="67"/>
+    <w:lsdException w:name="Medium Grid 2" w:uiPriority="68"/>
+    <w:lsdException w:name="Medium Grid 3" w:uiPriority="69"/>
+    <w:lsdException w:name="Dark List" w:uiPriority="70"/>
+    <w:lsdException w:name="Colorful Shading" w:uiPriority="71"/>
+    <w:lsdException w:name="Colorful List" w:uiPriority="72"/>
+    <w:lsdException w:name="Colorful Grid" w:uiPriority="73"/>
+    <w:lsdException w:name="Light Shading Accent 1" w:uiPriority="60"/>
+    <w:lsdException w:name="Light List Accent 1" w:uiPriority="61"/>
+    <w:lsdException w:name="Light Grid Accent 1" w:uiPriority="62"/>
+    <w:lsdException w:name="Medium Shading 1 Accent 1" w:uiPriority="63"/>
+    <w:lsdException w:name="Medium Shading 2 Accent 1" w:uiPriority="64"/>
+    <w:lsdException w:name="Medium List 1 Accent 1" w:uiPriority="65"/>
+    <w:lsdException w:name="Revision" w:semiHidden="1"/>
+    <w:lsdException w:name="List Paragraph" w:uiPriority="34" w:qFormat="1"/>
+    <w:lsdException w:name="Quote" w:uiPriority="29" w:qFormat="1"/>
+    <w:lsdException w:name="Intense Quote" w:uiPriority="30" w:qFormat="1"/>
+    <w:lsdException w:name="Medium List 2 Accent 1" w:uiPriority="66"/>
+    <w:lsdException w:name="Medium Grid 1 Accent 1" w:uiPriority="67"/>
+    <w:lsdException w:name="Medium Grid 2 Accent 1" w:uiPriority="68"/>
+    <w:lsdException w:name="Medium Grid 3 Accent 1" w:uiPriority="69"/>
+    <w:lsdException w:name="Dark List Accent 1" w:uiPriority="70"/>
+    <w:lsdException w:name="Colorful Shading Accent 1" w:uiPriority="71"/>
+    <w:lsdException w:name="Colorful List Accent 1" w:uiPriority="72"/>
+    <w:lsdException w:name="Colorful Grid Accent 1" w:uiPriority="73"/>
+    <w:lsdException w:name="Light Shading Accent 2" w:uiPriority="60"/>
+    <w:lsdException w:name="Light List Accent 2" w:uiPriority="61"/>
+    <w:lsdException w:name="Light Grid Accent 2" w:uiPriority="62"/>
+    <w:lsdException w:name="Medium Shading 1 Accent 2" w:uiPriority="63"/>
+    <w:lsdException w:name="Medium Shading 2 Accent 2" w:uiPriority="64"/>
+    <w:lsdException w:name="Medium List 1 Accent 2" w:uiPriority="65"/>
+    <w:lsdException w:name="Medium List 2 Accent 2" w:uiPriority="66"/>
+    <w:lsdException w:name="Medium Grid 1 Accent 2" w:uiPriority="67"/>
+    <w:lsdException w:name="Medium Grid 2 Accent 2" w:uiPriority="68"/>
+    <w:lsdException w:name="Medium Grid 3 Accent 2" w:uiPriority="69"/>
+    <w:lsdException w:name="Dark List Accent 2" w:uiPriority="70"/>
+    <w:lsdException w:name="Colorful Shading Accent 2" w:uiPriority="71"/>
+    <w:lsdException w:name="Colorful List Accent 2" w:uiPriority="72"/>
+    <w:lsdException w:name="Colorful Grid Accent 2" w:uiPriority="73"/>
+    <w:lsdException w:name="Light Shading Accent 3" w:uiPriority="60"/>
+    <w:lsdException w:name="Light List Accent 3" w:uiPriority="61"/>
+    <w:lsdException w:name="Light Grid Accent 3" w:uiPriority="62"/>
+    <w:lsdException w:name="Medium Shading 1 Accent 3" w:uiPriority="63"/>
+    <w:lsdException w:name="Medium Shading 2 Accent 3" w:uiPriority="64"/>
+    <w:lsdException w:name="Medium List 1 Accent 3" w:uiPriority="65"/>
+    <w:lsdException w:name="Medium List 2 Accent 3" w:uiPriority="66"/>
+    <w:lsdException w:name="Medium Grid 1 Accent 3" w:uiPriority="67"/>
+    <w:lsdException w:name="Medium Grid 2 Accent 3" w:uiPriority="68"/>
+    <w:lsdException w:name="Medium Grid 3 Accent 3" w:uiPriority="69"/>
+    <w:lsdException w:name="Dark List Accent 3" w:uiPriority="70"/>
+    <w:lsdException w:name="Colorful Shading Accent 3" w:uiPriority="71"/>
+    <w:lsdException w:name="Colorful List Accent 3" w:uiPriority="72"/>
+    <w:lsdException w:name="Colorful Grid Accent 3" w:uiPriority="73"/>
+    <w:lsdException w:name="Light Shading Accent 4" w:uiPriority="60"/>
+    <w:lsdException w:name="Light List Accent 4" w:uiPriority="61"/>
+    <w:lsdException w:name="Light Grid Accent 4" w:uiPriority="62"/>
+    <w:lsdException w:name="Medium Shading 1 Accent 4" w:uiPriority="63"/>
+    <w:lsdException w:name="Medium Shading 2 Accent 4" w:uiPriority="64"/>
+    <w:lsdException w:name="Medium List 1 Accent 4" w:uiPriority="65"/>
+    <w:lsdException w:name="Medium List 2 Accent 4" w:uiPriority="66"/>
+    <w:lsdException w:name="Medium Grid 1 Accent 4" w:uiPriority="67"/>
+    <w:lsdException w:name="Medium Grid 2 Accent 4" w:uiPriority="68"/>
+    <w:lsdException w:name="Medium Grid 3 Accent 4" w:uiPriority="69"/>
+    <w:lsdException w:name="Dark List Accent 4" w:uiPriority="70"/>
+    <w:lsdException w:name="Colorful Shading Accent 4" w:uiPriority="71"/>
+    <w:lsdException w:name="Colorful List Accent 4" w:uiPriority="72"/>
+    <w:lsdException w:name="Colorful Grid Accent 4" w:uiPriority="73"/>
+    <w:lsdException w:name="Light Shading Accent 5" w:uiPriority="60"/>
+    <w:lsdException w:name="Light List Accent 5" w:uiPriority="61"/>
+    <w:lsdException w:name="Light Grid Accent 5" w:uiPriority="62"/>
+    <w:lsdException w:name="Medium Shading 1 Accent 5" w:uiPriority="63"/>
+    <w:lsdException w:name="Medium Shading 2 Accent 5" w:uiPriority="64"/>
+    <w:lsdException w:name="Medium List 1 Accent 5" w:uiPriority="65"/>
+    <w:lsdException w:name="Medium List 2 Accent 5" w:uiPriority="66"/>
+    <w:lsdException w:name="Medium Grid 1 Accent 5" w:uiPriority="67"/>
+    <w:lsdException w:name="Medium Grid 2 Accent 5" w:uiPriority="68"/>
+    <w:lsdException w:name="Medium Grid 3 Accent 5" w:uiPriority="69"/>
+    <w:lsdException w:name="Dark List Accent 5" w:uiPriority="70"/>
+    <w:lsdException w:name="Colorful Shading Accent 5" w:uiPriority="71"/>
+    <w:lsdException w:name="Colorful List Accent 5" w:uiPriority="72"/>
+    <w:lsdException w:name="Colorful Grid Accent 5" w:uiPriority="73"/>
+    <w:lsdException w:name="Light Shading Accent 6" w:uiPriority="60"/>
+    <w:lsdException w:name="Light List Accent 6" w:uiPriority="61"/>
+    <w:lsdException w:name="Light Grid Accent 6" w:uiPriority="62"/>
+    <w:lsdException w:name="Medium Shading 1 Accent 6" w:uiPriority="63"/>
+    <w:lsdException w:name="Medium Shading 2 Accent 6" w:uiPriority="64"/>
+    <w:lsdException w:name="Medium List 1 Accent 6" w:uiPriority="65"/>
+    <w:lsdException w:name="Medium List 2 Accent 6" w:uiPriority="66"/>
+    <w:lsdException w:name="Medium Grid 1 Accent 6" w:uiPriority="67"/>
+    <w:lsdException w:name="Medium Grid 2 Accent 6" w:uiPriority="68"/>
+    <w:lsdException w:name="Medium Grid 3 Accent 6" w:uiPriority="69"/>
+    <w:lsdException w:name="Dark List Accent 6" w:uiPriority="70"/>
+    <w:lsdException w:name="Colorful Shading Accent 6" w:uiPriority="71"/>
+    <w:lsdException w:name="Colorful List Accent 6" w:uiPriority="72"/>
+    <w:lsdException w:name="Colorful Grid Accent 6" w:uiPriority="73"/>
+    <w:lsdException w:name="Subtle Emphasis" w:uiPriority="19" w:qFormat="1"/>
+    <w:lsdException w:name="Intense Emphasis" w:uiPriority="21" w:qFormat="1"/>
+    <w:lsdException w:name="Subtle Reference" w:uiPriority="31" w:qFormat="1"/>
+    <w:lsdException w:name="Intense Reference" w:uiPriority="32" w:qFormat="1"/>
+    <w:lsdException w:name="Book Title" w:uiPriority="33" w:qFormat="1"/>
+    <w:lsdException w:name="Bibliography" w:semiHidden="1" w:uiPriority="37" w:unhideWhenUsed="1"/>
+    <w:lsdException w:name="TOC Heading" w:semiHidden="1" w:uiPriority="39" w:unhideWhenUsed="1" w:qFormat="1"/>
+    <w:lsdException w:name="Plain Table 1" w:uiPriority="41"/>
+    <w:lsdException w:name="Plain Table 2" w:uiPriority="42"/>
+    <w:lsdException w:name="Plain Table 3" w:uiPriority="43"/>
+    <w:lsdException w:name="Plain Table 4" w:uiPriority="44"/>
+    <w:lsdException w:name="Plain Table 5" w:uiPriority="45"/>
+    <w:lsdException w:name="Grid Table Light" w:uiPriority="40"/>
+    <w:lsdException w:name="Grid Table 1 Light" w:uiPriority="46"/>
+    <w:lsdException w:name="Grid Table 2" w:uiPriority="47"/>
+    <w:lsdException w:name="Grid Table 3" w:uiPriority="48"/>
+    <w:lsdException w:name="Grid Table 4" w:uiPriority="49"/>
+    <w:lsdException w:name="Grid Table 5 Dark" w:uiPriority="50"/>
+    <w:lsdException w:name="Grid Table 6 Colorful" w:uiPriority="51"/>
+    <w:lsdException w:name="Grid Table 7 Colorful" w:uiPriority="52"/>
+    <w:lsdException w:name="Grid Table 1 Light Accent 1" w:uiPriority="46"/>
+    <w:lsdException w:name="Grid Table 2 Accent 1" w:uiPriority="47"/>
+    <w:lsdException w:name="Grid Table 3 Accent 1" w:uiPriority="48"/>
+    <w:lsdException w:name="Grid Table 4 Accent 1" w:uiPriority="49"/>
+    <w:lsdException w:name="Grid Table 5 Dark Accent 1" w:uiPriority="50"/>
+    <w:lsdException w:name="Grid Table 6 Colorful Accent 1" w:uiPriority="51"/>
+    <w:lsdException w:name="Grid Table 7 Colorful Accent 1" w:uiPriority="52"/>
+    <w:lsdException w:name="Grid Table 1 Light Accent 2" w:uiPriority="46"/>
+    <w:lsdException w:name="Grid Table 2 Accent 2" w:uiPriority="47"/>
+    <w:lsdException w:name="Grid Table 3 Accent 2" w:uiPriority="48"/>
+    <w:lsdException w:name="Grid Table 4 Accent 2" w:uiPriority="49"/>
+    <w:lsdException w:name="Grid Table 5 Dark Accent 2" w:uiPriority="50"/>
+    <w:lsdException w:name="Grid Table 6 Colorful Accent 2" w:uiPriority="51"/>
+    <w:lsdException w:name="Grid Table 7 Colorful Accent 2" w:uiPriority="52"/>
+    <w:lsdException w:name="Grid Table 1 Light Accent 3" w:uiPriority="46"/>
+    <w:lsdException w:name="Grid Table 2 Accent 3" w:uiPriority="47"/>
+    <w:lsdException w:name="Grid Table 3 Accent 3" w:uiPriority="48"/>
+    <w:lsdException w:name="Grid Table 4 Accent 3" w:uiPriority="49"/>
+    <w:lsdException w:name="Grid Table 5 Dark Accent 3" w:uiPriority="50"/>
+    <w:lsdException w:name="Grid Table 6 Colorful Accent 3" w:uiPriority="51"/>
+    <w:lsdException w:name="Grid Table 7 Colorful Accent 3" w:uiPriority="52"/>
+    <w:lsdException w:name="Grid Table 1 Light Accent 4" w:uiPriority="46"/>
+    <w:lsdException w:name="Grid Table 2 Accent 4" w:uiPriority="47"/>
+    <w:lsdException w:name="Grid Table 3 Accent 4" w:uiPriority="48"/>
+    <w:lsdException w:name="Grid Table 4 Accent 4" w:uiPriority="49"/>
+    <w:lsdException w:name="Grid Table 5 Dark Accent 4" w:uiPriority="50"/>
+    <w:lsdException w:name="Grid Table 6 Colorful Accent 4" w:uiPriority="51"/>
+    <w:lsdException w:name="Grid Table 7 Colorful Accent 4" w:uiPriority="52"/>
+    <w:lsdException w:name="Grid Table 1 Light Accent 5" w:uiPriority="46"/>
+    <w:lsdException w:name="Grid Table 2 Accent 5" w:uiPriority="47"/>
+    <w:lsdException w:name="Grid Table 3 Accent 5" w:uiPriority="48"/>
+    <w:lsdException w:name="Grid Table 4 Accent 5" w:uiPriority="49"/>
+    <w:lsdException w:name="Grid Table 5 Dark Accent 5" w:uiPriority="50"/>
+    <w:lsdException w:name="Grid Table 6 Colorful Accent 5" w:uiPriority="51"/>
+    <w:lsdException w:name="Grid Table 7 Colorful Accent 5" w:uiPriority="52"/>
+    <w:lsdException w:name="Grid Table 1 Light Accent 6" w:uiPriority="46"/>
+    <w:lsdException w:name="Grid Table 2 Accent 6" w:uiPriority="47"/>
+    <w:lsdException w:name="Grid Table 3 Accent 6" w:uiPriority="48"/>
+    <w:lsdException w:name="Grid Table 4 Accent 6" w:uiPriority="49"/>
+    <w:lsdException w:name="Grid Table 5 Dark Accent 6" w:uiPriority="50"/>
+    <w:lsdException w:name="Grid Table 6 Colorful Accent 6" w:uiPriority="51"/>
+    <w:lsdException w:name="Grid Table 7 Colorful Accent 6" w:uiPriority="52"/>
+    <w:lsdException w:name="List Table 1 Light" w:uiPriority="46"/>
+    <w:lsdException w:name="List Table 2" w:uiPriority="47"/>
+    <w:lsdException w:name="List Table 3" w:uiPriority="48"/>
+    <w:lsdException w:name="List Table 4" w:uiPriority="49"/>
+    <w:lsdException w:name="List Table 5 Dark" w:uiPriority="50"/>
+    <w:lsdException w:name="List Table 6 Colorful" w:uiPriority="51"/>
+    <w:lsdException w:name="List Table 7 Colorful" w:uiPriority="52"/>
+    <w:lsdException w:name="List Table 1 Light Accent 1" w:uiPriority="46"/>
+    <w:lsdException w:name="List Table 2 Accent 1" w:uiPriority="47"/>
+    <w:lsdException w:name="List Table 3 Accent 1" w:uiPriority="48"/>
+    <w:lsdException w:name="List Table 4 Accent 1" w:uiPriority="49"/>
+    <w:lsdException w:name="List Table 5 Dark Accent 1" w:uiPriority="50"/>
+    <w:lsdException w:name="List Table 6 Colorful Accent 1" w:uiPriority="51"/>
+    <w:lsdException w:name="List Table 7 Colorful Accent 1" w:uiPriority="52"/>
+    <w:lsdException w:name="List Table 1 Light Accent 2" w:uiPriority="46"/>
+    <w:lsdException w:name="List Table 2 Accent 2" w:uiPriority="47"/>
+    <w:lsdException w:name="List Table 3 Accent 2" w:uiPriority="48"/>
+    <w:lsdException w:name="List Table 4 Accent 2" w:uiPriority="49"/>
+    <w:lsdException w:name="List Table 5 Dark Accent 2" w:uiPriority="50"/>
+    <w:lsdException w:name="List Table 6 Colorful Accent 2" w:uiPriority="51"/>
+    <w:lsdException w:name="List Table 7 Colorful Accent 2" w:uiPriority="52"/>
+    <w:lsdException w:name="List Table 1 Light Accent 3" w:uiPriority="46"/>
+    <w:lsdException w:name="List Table 2 Accent 3" w:uiPriority="47"/>
+    <w:lsdException w:name="List Table 3 Accent 3" w:uiPriority="48"/>
+    <w:lsdException w:name="List Table 4 Accent 3" w:uiPriority="49"/>
+    <w:lsdException w:name="List Table 5 Dark Accent 3" w:uiPriority="50"/>
+    <w:lsdException w:name="List Table 6 Colorful Accent 3" w:uiPriority="51"/>
+    <w:lsdException w:name="List Table 7 Colorful Accent 3" w:uiPriority="52"/>
+    <w:lsdException w:name="List Table 1 Light Accent 4" w:uiPriority="46"/>
+    <w:lsdException w:name="List Table 2 Accent 4" w:uiPriority="47"/>
+    <w:lsdException w:name="List Table 3 Accent 4" w:uiPriority="48"/>
+    <w:lsdException w:name="List Table 4 Accent 4" w:uiPriority="49"/>
+    <w:lsdException w:name="List Table 5 Dark Accent 4" w:uiPriority="50"/>
+    <w:lsdException w:name="List Table 6 Colorful Accent 4" w:uiPriority="51"/>
+    <w:lsdException w:name="List Table 7 Colorful Accent 4" w:uiPriority="52"/>
+    <w:lsdException w:name="List Table 1 Light Accent 5" w:uiPriority="46"/>
+    <w:lsdException w:name="List Table 2 Accent 5" w:uiPriority="47"/>
+    <w:lsdException w:name="List Table 3 Accent 5" w:uiPriority="48"/>
+    <w:lsdException w:name="List Table 4 Accent 5" w:uiPriority="49"/>
+    <w:lsdException w:name="List Table 5 Dark Accent 5" w:uiPriority="50"/>
+    <w:lsdException w:name="List Table 6 Colorful Accent 5" w:uiPriority="51"/>
+    <w:lsdException w:name="List Table 7 Colorful Accent 5" w:uiPriority="52"/>
+    <w:lsdException w:name="List Table 1 Light Accent 6" w:uiPriority="46"/>
+    <w:lsdException w:name="List Table 2 Accent 6" w:uiPriority="47"/>
+    <w:lsdException w:name="List Table 3 Accent 6" w:uiPriority="48"/>
+    <w:lsdException w:name="List Table 4 Accent 6" w:uiPriority="49"/>
+    <w:lsdException w:name="List Table 5 Dark Accent 6" w:uiPriority="50"/>
+    <w:lsdException w:name="List Table 6 Colorful Accent 6" w:uiPriority="51"/>
+    <w:lsdException w:name="List Table 7 Colorful Accent 6" w:uiPriority="52"/>
   </w:latentStyles>
   <w:style w:type="paragraph" w:default="1" w:styleId="Normal">
     <w:name w:val="Normal"/>
@@ -9017,196 +9266,6 @@
       <w:color w:val="0000FF" w:themeColor="hyperlink"/>
       <w:u w:val="single"/>
     </w:rPr>
-  </w:style>
-</w:styles>
-</file>
-
-<file path=word/stylesWithEffects.xml><?xml version="1.0" encoding="utf-8"?>
-<w:styles xmlns:wpc="http://schemas.microsoft.com/office/word/2010/wordprocessingCanvas" xmlns:mc="http://schemas.openxmlformats.org/markup-compatibility/2006" xmlns:o="urn:schemas-microsoft-com:office:office" xmlns:r="http://schemas.openxmlformats.org/officeDocument/2006/relationships" xmlns:m="http://schemas.openxmlformats.org/officeDocument/2006/math" xmlns:v="urn:schemas-microsoft-com:vml" xmlns:wp14="http://schemas.microsoft.com/office/word/2010/wordprocessingDrawing" xmlns:wp="http://schemas.openxmlformats.org/drawingml/2006/wordprocessingDrawing" xmlns:w10="urn:schemas-microsoft-com:office:word" xmlns:w="http://schemas.openxmlformats.org/wordprocessingml/2006/main" xmlns:w14="http://schemas.microsoft.com/office/word/2010/wordml" xmlns:wpg="http://schemas.microsoft.com/office/word/2010/wordprocessingGroup" xmlns:wpi="http://schemas.microsoft.com/office/word/2010/wordprocessingInk" xmlns:wne="http://schemas.microsoft.com/office/word/2006/wordml" xmlns:wps="http://schemas.microsoft.com/office/word/2010/wordprocessingShape" mc:Ignorable="w14 wp14">
-  <w:docDefaults>
-    <w:rPrDefault>
-      <w:rPr>
-        <w:rFonts w:asciiTheme="minorHAnsi" w:eastAsiaTheme="minorEastAsia" w:hAnsiTheme="minorHAnsi" w:cstheme="minorBidi"/>
-        <w:sz w:val="22"/>
-        <w:szCs w:val="22"/>
-        <w:lang w:val="en-US" w:eastAsia="en-US" w:bidi="ar-SA"/>
-      </w:rPr>
-    </w:rPrDefault>
-    <w:pPrDefault>
-      <w:pPr>
-        <w:spacing w:after="200" w:line="276" w:lineRule="auto"/>
-      </w:pPr>
-    </w:pPrDefault>
-  </w:docDefaults>
-  <w:latentStyles w:defLockedState="0" w:defUIPriority="99" w:defSemiHidden="1" w:defUnhideWhenUsed="1" w:defQFormat="0" w:count="267">
-    <w:lsdException w:name="Normal" w:semiHidden="0" w:uiPriority="0" w:unhideWhenUsed="0" w:qFormat="1"/>
-    <w:lsdException w:name="heading 1" w:semiHidden="0" w:uiPriority="9" w:unhideWhenUsed="0" w:qFormat="1"/>
-    <w:lsdException w:name="heading 2" w:uiPriority="9" w:qFormat="1"/>
-    <w:lsdException w:name="heading 3" w:uiPriority="9" w:qFormat="1"/>
-    <w:lsdException w:name="heading 4" w:uiPriority="9" w:qFormat="1"/>
-    <w:lsdException w:name="heading 5" w:uiPriority="9" w:qFormat="1"/>
-    <w:lsdException w:name="heading 6" w:uiPriority="9" w:qFormat="1"/>
-    <w:lsdException w:name="heading 7" w:uiPriority="9" w:qFormat="1"/>
-    <w:lsdException w:name="heading 8" w:uiPriority="9" w:qFormat="1"/>
-    <w:lsdException w:name="heading 9" w:uiPriority="9" w:qFormat="1"/>
-    <w:lsdException w:name="toc 1" w:uiPriority="39"/>
-    <w:lsdException w:name="toc 2" w:uiPriority="39"/>
-    <w:lsdException w:name="toc 3" w:uiPriority="39"/>
-    <w:lsdException w:name="toc 4" w:uiPriority="39"/>
-    <w:lsdException w:name="toc 5" w:uiPriority="39"/>
-    <w:lsdException w:name="toc 6" w:uiPriority="39"/>
-    <w:lsdException w:name="toc 7" w:uiPriority="39"/>
-    <w:lsdException w:name="toc 8" w:uiPriority="39"/>
-    <w:lsdException w:name="toc 9" w:uiPriority="39"/>
-    <w:lsdException w:name="caption" w:uiPriority="35" w:qFormat="1"/>
-    <w:lsdException w:name="Title" w:semiHidden="0" w:uiPriority="10" w:unhideWhenUsed="0" w:qFormat="1"/>
-    <w:lsdException w:name="Default Paragraph Font" w:uiPriority="1"/>
-    <w:lsdException w:name="Subtitle" w:semiHidden="0" w:uiPriority="11" w:unhideWhenUsed="0" w:qFormat="1"/>
-    <w:lsdException w:name="Strong" w:semiHidden="0" w:uiPriority="22" w:unhideWhenUsed="0" w:qFormat="1"/>
-    <w:lsdException w:name="Emphasis" w:semiHidden="0" w:uiPriority="20" w:unhideWhenUsed="0" w:qFormat="1"/>
-    <w:lsdException w:name="Table Grid" w:semiHidden="0" w:uiPriority="59" w:unhideWhenUsed="0"/>
-    <w:lsdException w:name="Placeholder Text" w:unhideWhenUsed="0"/>
-    <w:lsdException w:name="No Spacing" w:semiHidden="0" w:uiPriority="1" w:unhideWhenUsed="0" w:qFormat="1"/>
-    <w:lsdException w:name="Light Shading" w:semiHidden="0" w:uiPriority="60" w:unhideWhenUsed="0"/>
-    <w:lsdException w:name="Light List" w:semiHidden="0" w:uiPriority="61" w:unhideWhenUsed="0"/>
-    <w:lsdException w:name="Light Grid" w:semiHidden="0" w:uiPriority="62" w:unhideWhenUsed="0"/>
-    <w:lsdException w:name="Medium Shading 1" w:semiHidden="0" w:uiPriority="63" w:unhideWhenUsed="0"/>
-    <w:lsdException w:name="Medium Shading 2" w:semiHidden="0" w:uiPriority="64" w:unhideWhenUsed="0"/>
-    <w:lsdException w:name="Medium List 1" w:semiHidden="0" w:uiPriority="65" w:unhideWhenUsed="0"/>
-    <w:lsdException w:name="Medium List 2" w:semiHidden="0" w:uiPriority="66" w:unhideWhenUsed="0"/>
-    <w:lsdException w:name="Medium Grid 1" w:semiHidden="0" w:uiPriority="67" w:unhideWhenUsed="0"/>
-    <w:lsdException w:name="Medium Grid 2" w:semiHidden="0" w:uiPriority="68" w:unhideWhenUsed="0"/>
-    <w:lsdException w:name="Medium Grid 3" w:semiHidden="0" w:uiPriority="69" w:unhideWhenUsed="0"/>
-    <w:lsdException w:name="Dark List" w:semiHidden="0" w:uiPriority="70" w:unhideWhenUsed="0"/>
-    <w:lsdException w:name="Colorful Shading" w:semiHidden="0" w:uiPriority="71" w:unhideWhenUsed="0"/>
-    <w:lsdException w:name="Colorful List" w:semiHidden="0" w:uiPriority="72" w:unhideWhenUsed="0"/>
-    <w:lsdException w:name="Colorful Grid" w:semiHidden="0" w:uiPriority="73" w:unhideWhenUsed="0"/>
-    <w:lsdException w:name="Light Shading Accent 1" w:semiHidden="0" w:uiPriority="60" w:unhideWhenUsed="0"/>
-    <w:lsdException w:name="Light List Accent 1" w:semiHidden="0" w:uiPriority="61" w:unhideWhenUsed="0"/>
-    <w:lsdException w:name="Light Grid Accent 1" w:semiHidden="0" w:uiPriority="62" w:unhideWhenUsed="0"/>
-    <w:lsdException w:name="Medium Shading 1 Accent 1" w:semiHidden="0" w:uiPriority="63" w:unhideWhenUsed="0"/>
-    <w:lsdException w:name="Medium Shading 2 Accent 1" w:semiHidden="0" w:uiPriority="64" w:unhideWhenUsed="0"/>
-    <w:lsdException w:name="Medium List 1 Accent 1" w:semiHidden="0" w:uiPriority="65" w:unhideWhenUsed="0"/>
-    <w:lsdException w:name="Revision" w:unhideWhenUsed="0"/>
-    <w:lsdException w:name="List Paragraph" w:semiHidden="0" w:uiPriority="34" w:unhideWhenUsed="0" w:qFormat="1"/>
-    <w:lsdException w:name="Quote" w:semiHidden="0" w:uiPriority="29" w:unhideWhenUsed="0" w:qFormat="1"/>
-    <w:lsdException w:name="Intense Quote" w:semiHidden="0" w:uiPriority="30" w:unhideWhenUsed="0" w:qFormat="1"/>
-    <w:lsdException w:name="Medium List 2 Accent 1" w:semiHidden="0" w:uiPriority="66" w:unhideWhenUsed="0"/>
-    <w:lsdException w:name="Medium Grid 1 Accent 1" w:semiHidden="0" w:uiPriority="67" w:unhideWhenUsed="0"/>
-    <w:lsdException w:name="Medium Grid 2 Accent 1" w:semiHidden="0" w:uiPriority="68" w:unhideWhenUsed="0"/>
-    <w:lsdException w:name="Medium Grid 3 Accent 1" w:semiHidden="0" w:uiPriority="69" w:unhideWhenUsed="0"/>
-    <w:lsdException w:name="Dark List Accent 1" w:semiHidden="0" w:uiPriority="70" w:unhideWhenUsed="0"/>
-    <w:lsdException w:name="Colorful Shading Accent 1" w:semiHidden="0" w:uiPriority="71" w:unhideWhenUsed="0"/>
-    <w:lsdException w:name="Colorful List Accent 1" w:semiHidden="0" w:uiPriority="72" w:unhideWhenUsed="0"/>
-    <w:lsdException w:name="Colorful Grid Accent 1" w:semiHidden="0" w:uiPriority="73" w:unhideWhenUsed="0"/>
-    <w:lsdException w:name="Light Shading Accent 2" w:semiHidden="0" w:uiPriority="60" w:unhideWhenUsed="0"/>
-    <w:lsdException w:name="Light List Accent 2" w:semiHidden="0" w:uiPriority="61" w:unhideWhenUsed="0"/>
-    <w:lsdException w:name="Light Grid Accent 2" w:semiHidden="0" w:uiPriority="62" w:unhideWhenUsed="0"/>
-    <w:lsdException w:name="Medium Shading 1 Accent 2" w:semiHidden="0" w:uiPriority="63" w:unhideWhenUsed="0"/>
-    <w:lsdException w:name="Medium Shading 2 Accent 2" w:semiHidden="0" w:uiPriority="64" w:unhideWhenUsed="0"/>
-    <w:lsdException w:name="Medium List 1 Accent 2" w:semiHidden="0" w:uiPriority="65" w:unhideWhenUsed="0"/>
-    <w:lsdException w:name="Medium List 2 Accent 2" w:semiHidden="0" w:uiPriority="66" w:unhideWhenUsed="0"/>
-    <w:lsdException w:name="Medium Grid 1 Accent 2" w:semiHidden="0" w:uiPriority="67" w:unhideWhenUsed="0"/>
-    <w:lsdException w:name="Medium Grid 2 Accent 2" w:semiHidden="0" w:uiPriority="68" w:unhideWhenUsed="0"/>
-    <w:lsdException w:name="Medium Grid 3 Accent 2" w:semiHidden="0" w:uiPriority="69" w:unhideWhenUsed="0"/>
-    <w:lsdException w:name="Dark List Accent 2" w:semiHidden="0" w:uiPriority="70" w:unhideWhenUsed="0"/>
-    <w:lsdException w:name="Colorful Shading Accent 2" w:semiHidden="0" w:uiPriority="71" w:unhideWhenUsed="0"/>
-    <w:lsdException w:name="Colorful List Accent 2" w:semiHidden="0" w:uiPriority="72" w:unhideWhenUsed="0"/>
-    <w:lsdException w:name="Colorful Grid Accent 2" w:semiHidden="0" w:uiPriority="73" w:unhideWhenUsed="0"/>
-    <w:lsdException w:name="Light Shading Accent 3" w:semiHidden="0" w:uiPriority="60" w:unhideWhenUsed="0"/>
-    <w:lsdException w:name="Light List Accent 3" w:semiHidden="0" w:uiPriority="61" w:unhideWhenUsed="0"/>
-    <w:lsdException w:name="Light Grid Accent 3" w:semiHidden="0" w:uiPriority="62" w:unhideWhenUsed="0"/>
-    <w:lsdException w:name="Medium Shading 1 Accent 3" w:semiHidden="0" w:uiPriority="63" w:unhideWhenUsed="0"/>
-    <w:lsdException w:name="Medium Shading 2 Accent 3" w:semiHidden="0" w:uiPriority="64" w:unhideWhenUsed="0"/>
-    <w:lsdException w:name="Medium List 1 Accent 3" w:semiHidden="0" w:uiPriority="65" w:unhideWhenUsed="0"/>
-    <w:lsdException w:name="Medium List 2 Accent 3" w:semiHidden="0" w:uiPriority="66" w:unhideWhenUsed="0"/>
-    <w:lsdException w:name="Medium Grid 1 Accent 3" w:semiHidden="0" w:uiPriority="67" w:unhideWhenUsed="0"/>
-    <w:lsdException w:name="Medium Grid 2 Accent 3" w:semiHidden="0" w:uiPriority="68" w:unhideWhenUsed="0"/>
-    <w:lsdException w:name="Medium Grid 3 Accent 3" w:semiHidden="0" w:uiPriority="69" w:unhideWhenUsed="0"/>
-    <w:lsdException w:name="Dark List Accent 3" w:semiHidden="0" w:uiPriority="70" w:unhideWhenUsed="0"/>
-    <w:lsdException w:name="Colorful Shading Accent 3" w:semiHidden="0" w:uiPriority="71" w:unhideWhenUsed="0"/>
-    <w:lsdException w:name="Colorful List Accent 3" w:semiHidden="0" w:uiPriority="72" w:unhideWhenUsed="0"/>
-    <w:lsdException w:name="Colorful Grid Accent 3" w:semiHidden="0" w:uiPriority="73" w:unhideWhenUsed="0"/>
-    <w:lsdException w:name="Light Shading Accent 4" w:semiHidden="0" w:uiPriority="60" w:unhideWhenUsed="0"/>
-    <w:lsdException w:name="Light List Accent 4" w:semiHidden="0" w:uiPriority="61" w:unhideWhenUsed="0"/>
-    <w:lsdException w:name="Light Grid Accent 4" w:semiHidden="0" w:uiPriority="62" w:unhideWhenUsed="0"/>
-    <w:lsdException w:name="Medium Shading 1 Accent 4" w:semiHidden="0" w:uiPriority="63" w:unhideWhenUsed="0"/>
-    <w:lsdException w:name="Medium Shading 2 Accent 4" w:semiHidden="0" w:uiPriority="64" w:unhideWhenUsed="0"/>
-    <w:lsdException w:name="Medium List 1 Accent 4" w:semiHidden="0" w:uiPriority="65" w:unhideWhenUsed="0"/>
-    <w:lsdException w:name="Medium List 2 Accent 4" w:semiHidden="0" w:uiPriority="66" w:unhideWhenUsed="0"/>
-    <w:lsdException w:name="Medium Grid 1 Accent 4" w:semiHidden="0" w:uiPriority="67" w:unhideWhenUsed="0"/>
-    <w:lsdException w:name="Medium Grid 2 Accent 4" w:semiHidden="0" w:uiPriority="68" w:unhideWhenUsed="0"/>
-    <w:lsdException w:name="Medium Grid 3 Accent 4" w:semiHidden="0" w:uiPriority="69" w:unhideWhenUsed="0"/>
-    <w:lsdException w:name="Dark List Accent 4" w:semiHidden="0" w:uiPriority="70" w:unhideWhenUsed="0"/>
-    <w:lsdException w:name="Colorful Shading Accent 4" w:semiHidden="0" w:uiPriority="71" w:unhideWhenUsed="0"/>
-    <w:lsdException w:name="Colorful List Accent 4" w:semiHidden="0" w:uiPriority="72" w:unhideWhenUsed="0"/>
-    <w:lsdException w:name="Colorful Grid Accent 4" w:semiHidden="0" w:uiPriority="73" w:unhideWhenUsed="0"/>
-    <w:lsdException w:name="Light Shading Accent 5" w:semiHidden="0" w:uiPriority="60" w:unhideWhenUsed="0"/>
-    <w:lsdException w:name="Light List Accent 5" w:semiHidden="0" w:uiPriority="61" w:unhideWhenUsed="0"/>
-    <w:lsdException w:name="Light Grid Accent 5" w:semiHidden="0" w:uiPriority="62" w:unhideWhenUsed="0"/>
-    <w:lsdException w:name="Medium Shading 1 Accent 5" w:semiHidden="0" w:uiPriority="63" w:unhideWhenUsed="0"/>
-    <w:lsdException w:name="Medium Shading 2 Accent 5" w:semiHidden="0" w:uiPriority="64" w:unhideWhenUsed="0"/>
-    <w:lsdException w:name="Medium List 1 Accent 5" w:semiHidden="0" w:uiPriority="65" w:unhideWhenUsed="0"/>
-    <w:lsdException w:name="Medium List 2 Accent 5" w:semiHidden="0" w:uiPriority="66" w:unhideWhenUsed="0"/>
-    <w:lsdException w:name="Medium Grid 1 Accent 5" w:semiHidden="0" w:uiPriority="67" w:unhideWhenUsed="0"/>
-    <w:lsdException w:name="Medium Grid 2 Accent 5" w:semiHidden="0" w:uiPriority="68" w:unhideWhenUsed="0"/>
-    <w:lsdException w:name="Medium Grid 3 Accent 5" w:semiHidden="0" w:uiPriority="69" w:unhideWhenUsed="0"/>
-    <w:lsdException w:name="Dark List Accent 5" w:semiHidden="0" w:uiPriority="70" w:unhideWhenUsed="0"/>
-    <w:lsdException w:name="Colorful Shading Accent 5" w:semiHidden="0" w:uiPriority="71" w:unhideWhenUsed="0"/>
-    <w:lsdException w:name="Colorful List Accent 5" w:semiHidden="0" w:uiPriority="72" w:unhideWhenUsed="0"/>
-    <w:lsdException w:name="Colorful Grid Accent 5" w:semiHidden="0" w:uiPriority="73" w:unhideWhenUsed="0"/>
-    <w:lsdException w:name="Light Shading Accent 6" w:semiHidden="0" w:uiPriority="60" w:unhideWhenUsed="0"/>
-    <w:lsdException w:name="Light List Accent 6" w:semiHidden="0" w:uiPriority="61" w:unhideWhenUsed="0"/>
-    <w:lsdException w:name="Light Grid Accent 6" w:semiHidden="0" w:uiPriority="62" w:unhideWhenUsed="0"/>
-    <w:lsdException w:name="Medium Shading 1 Accent 6" w:semiHidden="0" w:uiPriority="63" w:unhideWhenUsed="0"/>
-    <w:lsdException w:name="Medium Shading 2 Accent 6" w:semiHidden="0" w:uiPriority="64" w:unhideWhenUsed="0"/>
-    <w:lsdException w:name="Medium List 1 Accent 6" w:semiHidden="0" w:uiPriority="65" w:unhideWhenUsed="0"/>
-    <w:lsdException w:name="Medium List 2 Accent 6" w:semiHidden="0" w:uiPriority="66" w:unhideWhenUsed="0"/>
-    <w:lsdException w:name="Medium Grid 1 Accent 6" w:semiHidden="0" w:uiPriority="67" w:unhideWhenUsed="0"/>
-    <w:lsdException w:name="Medium Grid 2 Accent 6" w:semiHidden="0" w:uiPriority="68" w:unhideWhenUsed="0"/>
-    <w:lsdException w:name="Medium Grid 3 Accent 6" w:semiHidden="0" w:uiPriority="69" w:unhideWhenUsed="0"/>
-    <w:lsdException w:name="Dark List Accent 6" w:semiHidden="0" w:uiPriority="70" w:unhideWhenUsed="0"/>
-    <w:lsdException w:name="Colorful Shading Accent 6" w:semiHidden="0" w:uiPriority="71" w:unhideWhenUsed="0"/>
-    <w:lsdException w:name="Colorful List Accent 6" w:semiHidden="0" w:uiPriority="72" w:unhideWhenUsed="0"/>
-    <w:lsdException w:name="Colorful Grid Accent 6" w:semiHidden="0" w:uiPriority="73" w:unhideWhenUsed="0"/>
-    <w:lsdException w:name="Subtle Emphasis" w:semiHidden="0" w:uiPriority="19" w:unhideWhenUsed="0" w:qFormat="1"/>
-    <w:lsdException w:name="Intense Emphasis" w:semiHidden="0" w:uiPriority="21" w:unhideWhenUsed="0" w:qFormat="1"/>
-    <w:lsdException w:name="Subtle Reference" w:semiHidden="0" w:uiPriority="31" w:unhideWhenUsed="0" w:qFormat="1"/>
-    <w:lsdException w:name="Intense Reference" w:semiHidden="0" w:uiPriority="32" w:unhideWhenUsed="0" w:qFormat="1"/>
-    <w:lsdException w:name="Book Title" w:semiHidden="0" w:uiPriority="33" w:unhideWhenUsed="0" w:qFormat="1"/>
-    <w:lsdException w:name="Bibliography" w:uiPriority="37"/>
-    <w:lsdException w:name="TOC Heading" w:uiPriority="39" w:qFormat="1"/>
-  </w:latentStyles>
-  <w:style w:type="paragraph" w:default="1" w:styleId="Normal">
-    <w:name w:val="Normal"/>
-    <w:qFormat/>
-  </w:style>
-  <w:style w:type="character" w:default="1" w:styleId="DefaultParagraphFont">
-    <w:name w:val="Default Paragraph Font"/>
-    <w:uiPriority w:val="1"/>
-    <w:semiHidden/>
-    <w:unhideWhenUsed/>
-  </w:style>
-  <w:style w:type="table" w:default="1" w:styleId="TableNormal">
-    <w:name w:val="Normal Table"/>
-    <w:uiPriority w:val="99"/>
-    <w:semiHidden/>
-    <w:unhideWhenUsed/>
-    <w:tblPr>
-      <w:tblInd w:w="0" w:type="dxa"/>
-      <w:tblCellMar>
-        <w:top w:w="0" w:type="dxa"/>
-        <w:left w:w="108" w:type="dxa"/>
-        <w:bottom w:w="0" w:type="dxa"/>
-        <w:right w:w="108" w:type="dxa"/>
-      </w:tblCellMar>
-    </w:tblPr>
-  </w:style>
-  <w:style w:type="numbering" w:default="1" w:styleId="NoList">
-    <w:name w:val="No List"/>
-    <w:uiPriority w:val="99"/>
-    <w:semiHidden/>
-    <w:unhideWhenUsed/>
   </w:style>
 </w:styles>
 </file>

</xml_diff>

<commit_message>
Updated Fubarino Mini doc with default hardware PWM pins (0, 4, 7, 8 and 9)
</commit_message>
<xml_diff>
--- a/mini/docs/FubarinoMiniUserRefManual.docx
+++ b/mini/docs/FubarinoMiniUserRefManual.docx
@@ -32,7 +32,10 @@
         <w:pStyle w:val="DefaultStyle"/>
       </w:pPr>
       <w:r>
-        <w:t>Last Revision: April 7th, 2014</w:t>
+        <w:t>Last Revision: April 14</w:t>
+      </w:r>
+      <w:r>
+        <w:t>th, 2014</w:t>
       </w:r>
     </w:p>
     <w:p>
@@ -57,7 +60,12 @@
         <w:t>™ Mini</w:t>
       </w:r>
       <w:r>
-        <w:t xml:space="preserve"> is a small microcontroller board that uses a powerful PIC32 microcontroller. It is </w:t>
+        <w:t xml:space="preserve"> is a sm</w:t>
+      </w:r>
+      <w:bookmarkStart w:id="1" w:name="_GoBack"/>
+      <w:bookmarkEnd w:id="1"/>
+      <w:r>
+        <w:t xml:space="preserve">all microcontroller board that uses a powerful PIC32 microcontroller. It is </w:t>
       </w:r>
       <w:proofErr w:type="spellStart"/>
       <w:r>
@@ -4321,8 +4329,6 @@
             <w:r>
               <w:t xml:space="preserve"> (used - crystal)</w:t>
             </w:r>
-            <w:bookmarkStart w:id="1" w:name="_GoBack"/>
-            <w:bookmarkEnd w:id="1"/>
           </w:p>
         </w:tc>
         <w:tc>
@@ -7981,6 +7987,72 @@
         <w:pStyle w:val="Heading2"/>
       </w:pPr>
       <w:r>
+        <w:t>Default Peripherals</w:t>
+      </w:r>
+    </w:p>
+    <w:p>
+      <w:pPr>
+        <w:pStyle w:val="DefaultStyle"/>
+      </w:pPr>
+      <w:r>
+        <w:t xml:space="preserve">There are several hardware peripherals that, by default, are mapped to certain pins. </w:t>
+      </w:r>
+    </w:p>
+    <w:p>
+      <w:pPr>
+        <w:pStyle w:val="Heading3"/>
+      </w:pPr>
+      <w:r>
+        <w:t>PWM</w:t>
+      </w:r>
+    </w:p>
+    <w:p>
+      <w:pPr>
+        <w:pStyle w:val="DefaultStyle"/>
+      </w:pPr>
+      <w:r>
+        <w:t xml:space="preserve">The Arduino </w:t>
+      </w:r>
+      <w:proofErr w:type="spellStart"/>
+      <w:proofErr w:type="gramStart"/>
+      <w:r>
+        <w:t>analogWrite</w:t>
+      </w:r>
+      <w:proofErr w:type="spellEnd"/>
+      <w:r>
+        <w:t>(</w:t>
+      </w:r>
+      <w:proofErr w:type="gramEnd"/>
+      <w:r>
+        <w:t xml:space="preserve">) function turns on hardware PWM on certain pins. By default, the pins of the </w:t>
+      </w:r>
+      <w:proofErr w:type="spellStart"/>
+      <w:r>
+        <w:t>Fubarino</w:t>
+      </w:r>
+      <w:proofErr w:type="spellEnd"/>
+      <w:r>
+        <w:t xml:space="preserve"> Mini that can output hardware PWM with the </w:t>
+      </w:r>
+      <w:proofErr w:type="spellStart"/>
+      <w:proofErr w:type="gramStart"/>
+      <w:r>
+        <w:t>analogWrite</w:t>
+      </w:r>
+      <w:proofErr w:type="spellEnd"/>
+      <w:r>
+        <w:t>(</w:t>
+      </w:r>
+      <w:proofErr w:type="gramEnd"/>
+      <w:r>
+        <w:t>) function are 0, 4, 7, 8 and 9.</w:t>
+      </w:r>
+    </w:p>
+    <w:p>
+      <w:pPr>
+        <w:pStyle w:val="Heading2"/>
+      </w:pPr>
+      <w:r>
         <w:t>More Information</w:t>
       </w:r>
     </w:p>
@@ -8053,6 +8125,7 @@
         <w:pStyle w:val="Heading2"/>
       </w:pPr>
       <w:r>
+        <w:lastRenderedPageBreak/>
         <w:t>License</w:t>
       </w:r>
     </w:p>
@@ -8110,7 +8183,6 @@
         <w:pStyle w:val="Heading2"/>
       </w:pPr>
       <w:r>
-        <w:lastRenderedPageBreak/>
         <w:t>Developers</w:t>
       </w:r>
     </w:p>
@@ -9041,6 +9113,28 @@
       <w:color w:val="4F81BD"/>
     </w:rPr>
   </w:style>
+  <w:style w:type="paragraph" w:styleId="Heading4">
+    <w:name w:val="heading 4"/>
+    <w:basedOn w:val="Normal"/>
+    <w:next w:val="Normal"/>
+    <w:link w:val="Heading4Char"/>
+    <w:uiPriority w:val="9"/>
+    <w:unhideWhenUsed/>
+    <w:qFormat/>
+    <w:rsid w:val="001E24BC"/>
+    <w:pPr>
+      <w:keepNext/>
+      <w:keepLines/>
+      <w:spacing w:before="40" w:after="0"/>
+      <w:outlineLvl w:val="3"/>
+    </w:pPr>
+    <w:rPr>
+      <w:rFonts w:asciiTheme="majorHAnsi" w:eastAsiaTheme="majorEastAsia" w:hAnsiTheme="majorHAnsi" w:cstheme="majorBidi"/>
+      <w:i/>
+      <w:iCs/>
+      <w:color w:val="365F91" w:themeColor="accent1" w:themeShade="BF"/>
+    </w:rPr>
+  </w:style>
   <w:style w:type="character" w:default="1" w:styleId="DefaultParagraphFont">
     <w:name w:val="Default Paragraph Font"/>
     <w:uiPriority w:val="1"/>
@@ -9265,6 +9359,19 @@
     <w:rPr>
       <w:color w:val="0000FF" w:themeColor="hyperlink"/>
       <w:u w:val="single"/>
+    </w:rPr>
+  </w:style>
+  <w:style w:type="character" w:customStyle="1" w:styleId="Heading4Char">
+    <w:name w:val="Heading 4 Char"/>
+    <w:basedOn w:val="DefaultParagraphFont"/>
+    <w:link w:val="Heading4"/>
+    <w:uiPriority w:val="9"/>
+    <w:rsid w:val="001E24BC"/>
+    <w:rPr>
+      <w:rFonts w:asciiTheme="majorHAnsi" w:eastAsiaTheme="majorEastAsia" w:hAnsiTheme="majorHAnsi" w:cstheme="majorBidi"/>
+      <w:i/>
+      <w:iCs/>
+      <w:color w:val="365F91" w:themeColor="accent1" w:themeShade="BF"/>
     </w:rPr>
   </w:style>
 </w:styles>

</xml_diff>

<commit_message>
Updated pin diagram for Fubarino Min with power information and 5V tolerant pins.
</commit_message>
<xml_diff>
--- a/mini/docs/FubarinoMiniUserRefManual.docx
+++ b/mini/docs/FubarinoMiniUserRefManual.docx
@@ -32,10 +32,7 @@
         <w:pStyle w:val="DefaultStyle"/>
       </w:pPr>
       <w:r>
-        <w:t>Last Revision: April 14</w:t>
-      </w:r>
-      <w:r>
-        <w:t>th, 2014</w:t>
+        <w:t>Last Revision: March 8th, 2015</w:t>
       </w:r>
     </w:p>
     <w:p>
@@ -60,12 +57,7 @@
         <w:t>™ Mini</w:t>
       </w:r>
       <w:r>
-        <w:t xml:space="preserve"> is a sm</w:t>
-      </w:r>
-      <w:bookmarkStart w:id="1" w:name="_GoBack"/>
-      <w:bookmarkEnd w:id="1"/>
-      <w:r>
-        <w:t xml:space="preserve">all microcontroller board that uses a powerful PIC32 microcontroller. It is </w:t>
+        <w:t xml:space="preserve"> is a small microcontroller board that uses a powerful PIC32 microcontroller. It is </w:t>
       </w:r>
       <w:proofErr w:type="spellStart"/>
       <w:r>
@@ -226,58 +218,37 @@
         <w:keepNext/>
         <w:jc w:val="center"/>
       </w:pPr>
+      <w:bookmarkStart w:id="1" w:name="_GoBack"/>
+      <w:bookmarkEnd w:id="1"/>
       <w:r>
         <w:rPr>
           <w:noProof/>
         </w:rPr>
         <w:lastRenderedPageBreak/>
-        <w:drawing>
-          <wp:inline distT="0" distB="0" distL="0" distR="0">
-            <wp:extent cx="5911647" cy="4810125"/>
-            <wp:effectExtent l="0" t="0" r="0" b="0"/>
-            <wp:docPr id="3" name="Picture 3"/>
-            <wp:cNvGraphicFramePr>
-              <a:graphicFrameLocks xmlns:a="http://schemas.openxmlformats.org/drawingml/2006/main" noChangeAspect="1"/>
-            </wp:cNvGraphicFramePr>
-            <a:graphic xmlns:a="http://schemas.openxmlformats.org/drawingml/2006/main">
-              <a:graphicData uri="http://schemas.openxmlformats.org/drawingml/2006/picture">
-                <pic:pic xmlns:pic="http://schemas.openxmlformats.org/drawingml/2006/picture">
-                  <pic:nvPicPr>
-                    <pic:cNvPr id="0" name="Picture 1" descr="D:\Projects\fubarino.github.com\mini\docs\FubarinoMini1_5Diagram.png"/>
-                    <pic:cNvPicPr>
-                      <a:picLocks noChangeAspect="1" noChangeArrowheads="1"/>
-                    </pic:cNvPicPr>
-                  </pic:nvPicPr>
-                  <pic:blipFill>
-                    <a:blip r:embed="rId5" cstate="print">
-                      <a:extLst>
-                        <a:ext uri="{28A0092B-C50C-407E-A947-70E740481C1C}">
-                          <a14:useLocalDpi xmlns:a14="http://schemas.microsoft.com/office/drawing/2010/main" val="0"/>
-                        </a:ext>
-                      </a:extLst>
-                    </a:blip>
-                    <a:stretch>
-                      <a:fillRect/>
-                    </a:stretch>
-                  </pic:blipFill>
-                  <pic:spPr bwMode="auto">
-                    <a:xfrm>
-                      <a:off x="0" y="0"/>
-                      <a:ext cx="5911647" cy="4810125"/>
-                    </a:xfrm>
-                    <a:prstGeom prst="rect">
-                      <a:avLst/>
-                    </a:prstGeom>
-                    <a:noFill/>
-                    <a:ln>
-                      <a:noFill/>
-                    </a:ln>
-                  </pic:spPr>
-                </pic:pic>
-              </a:graphicData>
-            </a:graphic>
-          </wp:inline>
-        </w:drawing>
+        <w:pict>
+          <v:shapetype id="_x0000_t75" coordsize="21600,21600" o:spt="75" o:preferrelative="t" path="m@4@5l@4@11@9@11@9@5xe" filled="f" stroked="f">
+            <v:stroke joinstyle="miter"/>
+            <v:formulas>
+              <v:f eqn="if lineDrawn pixelLineWidth 0"/>
+              <v:f eqn="sum @0 1 0"/>
+              <v:f eqn="sum 0 0 @1"/>
+              <v:f eqn="prod @2 1 2"/>
+              <v:f eqn="prod @3 21600 pixelWidth"/>
+              <v:f eqn="prod @3 21600 pixelHeight"/>
+              <v:f eqn="sum @0 0 1"/>
+              <v:f eqn="prod @6 1 2"/>
+              <v:f eqn="prod @7 21600 pixelWidth"/>
+              <v:f eqn="sum @8 21600 0"/>
+              <v:f eqn="prod @7 21600 pixelHeight"/>
+              <v:f eqn="sum @10 21600 0"/>
+            </v:formulas>
+            <v:path o:extrusionok="f" gradientshapeok="t" o:connecttype="rect"/>
+            <o:lock v:ext="edit" aspectratio="t"/>
+          </v:shapetype>
+          <v:shape id="_x0000_i1025" type="#_x0000_t75" style="width:389.25pt;height:417.75pt">
+            <v:imagedata r:id="rId5" o:title="FubarinoMini1_5Diagram"/>
+          </v:shape>
+        </w:pict>
       </w:r>
     </w:p>
     <w:p>
@@ -398,6 +369,7 @@
         <w:pStyle w:val="Heading2"/>
       </w:pPr>
       <w:r>
+        <w:lastRenderedPageBreak/>
         <w:t>Programming in MPIDE</w:t>
       </w:r>
     </w:p>
@@ -423,11 +395,7 @@
         <w:t>nd select “Fubarino Mini</w:t>
       </w:r>
       <w:r>
-        <w:t xml:space="preserve">” from the Tools-&gt;Boards-&gt;Fubarino </w:t>
-      </w:r>
-      <w:r>
-        <w:lastRenderedPageBreak/>
-        <w:t>menu. Then, put the Fubarino Mini into bootloader mode (see above), and then select the proper serial port in the Tools-&gt;Serial Port menu.</w:t>
+        <w:t>” from the Tools-&gt;Boards-&gt;Fubarino menu. Then, put the Fubarino Mini into bootloader mode (see above), and then select the proper serial port in the Tools-&gt;Serial Port menu.</w:t>
       </w:r>
     </w:p>
     <w:p>
@@ -686,15 +654,7 @@
         <w:t xml:space="preserve"> and only runs at 40MHz</w:t>
       </w:r>
       <w:r>
-        <w:t>. Thus the bootloader is slightly different, and the “</w:t>
-      </w:r>
-      <w:proofErr w:type="spellStart"/>
-      <w:r>
-        <w:t>Fubarino</w:t>
-      </w:r>
-      <w:proofErr w:type="spellEnd"/>
-      <w:r>
-        <w:t xml:space="preserve"> Mini</w:t>
+        <w:t>. Thus the bootloader is slightly different, and the “Fubarino Mini</w:t>
       </w:r>
       <w:r>
         <w:t xml:space="preserve"> (</w:t>
@@ -728,6 +688,7 @@
         <w:pStyle w:val="DefaultStyle"/>
       </w:pPr>
       <w:r>
+        <w:lastRenderedPageBreak/>
         <w:t xml:space="preserve">Fubarino Mini v1.5 was the first version Microchip built, and uses a 50MHz rated PIC32 part. </w:t>
       </w:r>
       <w:r>
@@ -740,11 +701,7 @@
         <w:t xml:space="preserve"> and earlier</w:t>
       </w:r>
       <w:r>
-        <w:t xml:space="preserve"> </w:t>
-      </w:r>
-      <w:r>
-        <w:lastRenderedPageBreak/>
-        <w:t xml:space="preserve">boards. Make sure </w:t>
+        <w:t xml:space="preserve"> boards. Make sure </w:t>
       </w:r>
       <w:r>
         <w:t>to select “Fubarino Mini” from the MPIDE B</w:t>
@@ -3341,6 +3298,7 @@
               <w:spacing w:after="0" w:line="100" w:lineRule="atLeast"/>
             </w:pPr>
             <w:r>
+              <w:lastRenderedPageBreak/>
               <w:t>J1-14</w:t>
             </w:r>
           </w:p>
@@ -3520,7 +3478,6 @@
               <w:spacing w:after="0" w:line="100" w:lineRule="atLeast"/>
             </w:pPr>
             <w:r>
-              <w:lastRenderedPageBreak/>
               <w:t>J1-15</w:t>
             </w:r>
           </w:p>
@@ -8024,15 +7981,7 @@
       </w:r>
       <w:proofErr w:type="gramEnd"/>
       <w:r>
-        <w:t xml:space="preserve">) function turns on hardware PWM on certain pins. By default, the pins of the </w:t>
-      </w:r>
-      <w:proofErr w:type="spellStart"/>
-      <w:r>
-        <w:t>Fubarino</w:t>
-      </w:r>
-      <w:proofErr w:type="spellEnd"/>
-      <w:r>
-        <w:t xml:space="preserve"> Mini that can output hardware PWM with the </w:t>
+        <w:t xml:space="preserve">) function turns on hardware PWM on certain pins. By default, the pins of the Fubarino Mini that can output hardware PWM with the </w:t>
       </w:r>
       <w:proofErr w:type="spellStart"/>
       <w:proofErr w:type="gramStart"/>
@@ -8103,6 +8052,7 @@
         </w:numPr>
       </w:pPr>
       <w:r>
+        <w:lastRenderedPageBreak/>
         <w:t>chipKIT forum</w:t>
       </w:r>
       <w:r>
@@ -8125,7 +8075,6 @@
         <w:pStyle w:val="Heading2"/>
       </w:pPr>
       <w:r>
-        <w:lastRenderedPageBreak/>
         <w:t>License</w:t>
       </w:r>
     </w:p>

</xml_diff>

<commit_message>
Updated Fubarino Mini pin diagram and Reference Manual to use correct pins for SPI (SPI1) port, also added sections in ref manual giving table of SPI1 and SPI2 pins.
</commit_message>
<xml_diff>
--- a/mini/docs/FubarinoMiniUserRefManual.docx
+++ b/mini/docs/FubarinoMiniUserRefManual.docx
@@ -1,6 +1,6 @@
 
 <file path=word/document.xml><?xml version="1.0" encoding="utf-8"?>
-<w:document xmlns:wpc="http://schemas.microsoft.com/office/word/2010/wordprocessingCanvas" xmlns:mc="http://schemas.openxmlformats.org/markup-compatibility/2006" xmlns:o="urn:schemas-microsoft-com:office:office" xmlns:r="http://schemas.openxmlformats.org/officeDocument/2006/relationships" xmlns:m="http://schemas.openxmlformats.org/officeDocument/2006/math" xmlns:v="urn:schemas-microsoft-com:vml" xmlns:wp14="http://schemas.microsoft.com/office/word/2010/wordprocessingDrawing" xmlns:wp="http://schemas.openxmlformats.org/drawingml/2006/wordprocessingDrawing" xmlns:w10="urn:schemas-microsoft-com:office:word" xmlns:w="http://schemas.openxmlformats.org/wordprocessingml/2006/main" xmlns:w14="http://schemas.microsoft.com/office/word/2010/wordml" xmlns:w15="http://schemas.microsoft.com/office/word/2012/wordml" xmlns:wpg="http://schemas.microsoft.com/office/word/2010/wordprocessingGroup" xmlns:wpi="http://schemas.microsoft.com/office/word/2010/wordprocessingInk" xmlns:wne="http://schemas.microsoft.com/office/word/2006/wordml" xmlns:wps="http://schemas.microsoft.com/office/word/2010/wordprocessingShape" mc:Ignorable="w14 w15 wp14">
+<w:document xmlns:wpc="http://schemas.microsoft.com/office/word/2010/wordprocessingCanvas" xmlns:cx="http://schemas.microsoft.com/office/drawing/2014/chartex" xmlns:cx1="http://schemas.microsoft.com/office/drawing/2015/9/8/chartex" xmlns:cx2="http://schemas.microsoft.com/office/drawing/2015/10/21/chartex" xmlns:cx3="http://schemas.microsoft.com/office/drawing/2016/5/9/chartex" xmlns:cx4="http://schemas.microsoft.com/office/drawing/2016/5/10/chartex" xmlns:cx5="http://schemas.microsoft.com/office/drawing/2016/5/11/chartex" xmlns:mc="http://schemas.openxmlformats.org/markup-compatibility/2006" xmlns:o="urn:schemas-microsoft-com:office:office" xmlns:r="http://schemas.openxmlformats.org/officeDocument/2006/relationships" xmlns:m="http://schemas.openxmlformats.org/officeDocument/2006/math" xmlns:v="urn:schemas-microsoft-com:vml" xmlns:wp14="http://schemas.microsoft.com/office/word/2010/wordprocessingDrawing" xmlns:wp="http://schemas.openxmlformats.org/drawingml/2006/wordprocessingDrawing" xmlns:w10="urn:schemas-microsoft-com:office:word" xmlns:w="http://schemas.openxmlformats.org/wordprocessingml/2006/main" xmlns:w14="http://schemas.microsoft.com/office/word/2010/wordml" xmlns:w15="http://schemas.microsoft.com/office/word/2012/wordml" xmlns:w16se="http://schemas.microsoft.com/office/word/2015/wordml/symex" xmlns:wpg="http://schemas.microsoft.com/office/word/2010/wordprocessingGroup" xmlns:wpi="http://schemas.microsoft.com/office/word/2010/wordprocessingInk" xmlns:wne="http://schemas.microsoft.com/office/word/2006/wordml" xmlns:wps="http://schemas.microsoft.com/office/word/2010/wordprocessingShape" mc:Ignorable="w14 w15 w16se wp14">
   <w:body>
     <w:p>
       <w:pPr>
@@ -32,7 +32,7 @@
         <w:pStyle w:val="DefaultStyle"/>
       </w:pPr>
       <w:r>
-        <w:t>Last Revision: March 26th, 2016</w:t>
+        <w:t>Last Revision: March 4th, 2017</w:t>
       </w:r>
     </w:p>
     <w:p>
@@ -57,11 +57,7 @@
         <w:t>™ Mini</w:t>
       </w:r>
       <w:r>
-        <w:t xml:space="preserve"> is a small microcontroller board that uses a powerful PIC32 microcontroller. It is </w:t>
-      </w:r>
-      <w:proofErr w:type="spellStart"/>
-      <w:r>
-        <w:t>chipKIT</w:t>
+        <w:t xml:space="preserve"> is a small microcontroller board that uses a powerful PIC32 microcontroller. It is chipKIT</w:t>
       </w:r>
       <w:r>
         <w:rPr>
@@ -69,13 +65,8 @@
         </w:rPr>
         <w:t>TM</w:t>
       </w:r>
-      <w:proofErr w:type="spellEnd"/>
-      <w:r>
-        <w:t xml:space="preserve">/MPIDE compatible and can run the same sketches that run on an </w:t>
-      </w:r>
-      <w:proofErr w:type="spellStart"/>
-      <w:r>
-        <w:t>Arduino</w:t>
+      <w:r>
+        <w:t>/MPIDE compatible and can run the same sketches that run on an Arduino</w:t>
       </w:r>
       <w:r>
         <w:rPr>
@@ -83,7 +74,6 @@
         </w:rPr>
         <w:t>TM</w:t>
       </w:r>
-      <w:proofErr w:type="spellEnd"/>
       <w:r>
         <w:t xml:space="preserve">. It is designed to have all I/O pins on either side of the board in a traditional DIP pattern so that it can easily be plugged into a breadboard. It has a USB connector for power, programming, and a connection to a PC.  </w:t>
       </w:r>
@@ -225,9 +215,9 @@
         <w:lastRenderedPageBreak/>
         <w:drawing>
           <wp:inline distT="0" distB="0" distL="0" distR="0">
-            <wp:extent cx="4876800" cy="5448300"/>
+            <wp:extent cx="4876800" cy="5495925"/>
             <wp:effectExtent l="0" t="0" r="0" b="0"/>
-            <wp:docPr id="2" name="Picture 2"/>
+            <wp:docPr id="1" name="Picture 1"/>
             <wp:cNvGraphicFramePr>
               <a:graphicFrameLocks xmlns:a="http://schemas.openxmlformats.org/drawingml/2006/main" noChangeAspect="1"/>
             </wp:cNvGraphicFramePr>
@@ -235,7 +225,7 @@
               <a:graphicData uri="http://schemas.openxmlformats.org/drawingml/2006/picture">
                 <pic:pic xmlns:pic="http://schemas.openxmlformats.org/drawingml/2006/picture">
                   <pic:nvPicPr>
-                    <pic:cNvPr id="2" name="FubarinoMini1_5Diagram.eps"/>
+                    <pic:cNvPr id="1" name="FubarinoMini1_5Diagram.eps"/>
                     <pic:cNvPicPr/>
                   </pic:nvPicPr>
                   <pic:blipFill>
@@ -253,7 +243,7 @@
                   <pic:spPr>
                     <a:xfrm>
                       <a:off x="0" y="0"/>
-                      <a:ext cx="4876800" cy="5448300"/>
+                      <a:ext cx="4876800" cy="5495925"/>
                     </a:xfrm>
                     <a:prstGeom prst="rect">
                       <a:avLst/>
@@ -275,18 +265,10 @@
         <w:t>Figure</w:t>
       </w:r>
       <w:r>
-        <w:t xml:space="preserve"> </w:t>
-      </w:r>
-      <w:proofErr w:type="gramStart"/>
-      <w:r>
-        <w:t>1</w:t>
-      </w:r>
-      <w:r>
-        <w:t xml:space="preserve"> :</w:t>
-      </w:r>
-      <w:proofErr w:type="gramEnd"/>
-      <w:r>
-        <w:t xml:space="preserve"> Fubarino</w:t>
+        <w:t xml:space="preserve"> 1</w:t>
+      </w:r>
+      <w:r>
+        <w:t xml:space="preserve"> : Fubarino</w:t>
       </w:r>
       <w:r>
         <w:rPr>
@@ -334,19 +316,7 @@
         <w:t>™</w:t>
       </w:r>
       <w:r>
-        <w:t xml:space="preserve"> Mini implements the </w:t>
-      </w:r>
-      <w:proofErr w:type="spellStart"/>
-      <w:r>
-        <w:t>avrdude</w:t>
-      </w:r>
-      <w:proofErr w:type="spellEnd"/>
-      <w:r>
-        <w:t xml:space="preserve"> STK500 v2 protocol, just like the other </w:t>
-      </w:r>
-      <w:proofErr w:type="spellStart"/>
-      <w:r>
-        <w:t>chipKIT</w:t>
+        <w:t xml:space="preserve"> Mini implements the avrdude STK500 v2 protocol, just like the other chipKIT</w:t>
       </w:r>
       <w:r>
         <w:rPr>
@@ -354,13 +324,8 @@
         </w:rPr>
         <w:t>TM</w:t>
       </w:r>
-      <w:proofErr w:type="spellEnd"/>
-      <w:r>
-        <w:t xml:space="preserve">/MPIDE boards. For Windows users, you may need to install the drivers\Stk500v2.ini file so that the </w:t>
-      </w:r>
-      <w:proofErr w:type="spellStart"/>
-      <w:r>
-        <w:t>Fubarino</w:t>
+      <w:r>
+        <w:t>/MPIDE boards. For Windows users, you may need to install the drivers\Stk500v2.ini file so that the Fubarino</w:t>
       </w:r>
       <w:r>
         <w:rPr>
@@ -368,7 +333,6 @@
         </w:rPr>
         <w:t>TM</w:t>
       </w:r>
-      <w:proofErr w:type="spellEnd"/>
       <w:r>
         <w:t xml:space="preserve"> Mini is recognized by the PC. Mac and Linux users do not have to install any drivers.</w:t>
       </w:r>
@@ -467,39 +431,7 @@
           <w:rFonts w:ascii="Helvetica" w:eastAsia="Times New Roman" w:hAnsi="Helvetica" w:cs="Times New Roman"/>
           <w:color w:val="333333"/>
         </w:rPr>
-        <w:t xml:space="preserve">USB serial </w:t>
-      </w:r>
-      <w:proofErr w:type="spellStart"/>
-      <w:r>
-        <w:rPr>
-          <w:rFonts w:ascii="Helvetica" w:eastAsia="Times New Roman" w:hAnsi="Helvetica" w:cs="Times New Roman"/>
-          <w:color w:val="333333"/>
-        </w:rPr>
-        <w:t>init</w:t>
-      </w:r>
-      <w:proofErr w:type="spellEnd"/>
-      <w:r>
-        <w:rPr>
-          <w:rFonts w:ascii="Helvetica" w:eastAsia="Times New Roman" w:hAnsi="Helvetica" w:cs="Times New Roman"/>
-          <w:color w:val="333333"/>
-        </w:rPr>
-        <w:t xml:space="preserve">: </w:t>
-      </w:r>
-      <w:proofErr w:type="spellStart"/>
-      <w:r>
-        <w:rPr>
-          <w:rFonts w:ascii="Helvetica" w:eastAsia="Times New Roman" w:hAnsi="Helvetica" w:cs="Times New Roman"/>
-          <w:color w:val="333333"/>
-        </w:rPr>
-        <w:t>Serial.begin</w:t>
-      </w:r>
-      <w:proofErr w:type="spellEnd"/>
-      <w:r>
-        <w:rPr>
-          <w:rFonts w:ascii="Helvetica" w:eastAsia="Times New Roman" w:hAnsi="Helvetica" w:cs="Times New Roman"/>
-          <w:color w:val="333333"/>
-        </w:rPr>
-        <w:t>()</w:t>
+        <w:t>USB serial init: Serial.begin()</w:t>
       </w:r>
     </w:p>
     <w:p>
@@ -582,15 +514,7 @@
         </w:numPr>
       </w:pPr>
       <w:r>
-        <w:t xml:space="preserve">USB: When 5V is present on the USB connector (from a PC or a powered hub for example), the Fubarino Mini will use this power source. This power source has a reverse protection diode connection to the 3.3V regulator. If both USB and </w:t>
-      </w:r>
-      <w:proofErr w:type="gramStart"/>
-      <w:r>
-        <w:t>Vin</w:t>
-      </w:r>
-      <w:proofErr w:type="gramEnd"/>
-      <w:r>
-        <w:t xml:space="preserve"> are powered, whichever is higher will end up providing the power to the regulator.</w:t>
+        <w:t>USB: When 5V is present on the USB connector (from a PC or a powered hub for example), the Fubarino Mini will use this power source. This power source has a reverse protection diode connection to the 3.3V regulator. If both USB and Vin are powered, whichever is higher will end up providing the power to the regulator.</w:t>
       </w:r>
     </w:p>
     <w:p>
@@ -601,21 +525,8 @@
           <w:numId w:val="2"/>
         </w:numPr>
       </w:pPr>
-      <w:proofErr w:type="gramStart"/>
-      <w:r>
-        <w:t>Vin</w:t>
-      </w:r>
-      <w:proofErr w:type="gramEnd"/>
-      <w:r>
-        <w:t xml:space="preserve"> pin: You can also place 2.8V to 13.2V on the Vin pin to power it from an external power source. This power source has a reverse protection diode connection to the 3.3V regulator. If both USB and </w:t>
-      </w:r>
-      <w:proofErr w:type="gramStart"/>
-      <w:r>
-        <w:t>Vin</w:t>
-      </w:r>
-      <w:proofErr w:type="gramEnd"/>
-      <w:r>
-        <w:t xml:space="preserve"> are powered, whichever is higher in voltage will power the device.</w:t>
+      <w:r>
+        <w:t>Vin pin: You can also place 2.8V to 13.2V on the Vin pin to power it from an external power source. This power source has a reverse protection diode connection to the 3.3V regulator. If both USB and Vin are powered, whichever is higher in voltage will power the device.</w:t>
       </w:r>
     </w:p>
     <w:p>
@@ -742,38 +653,16 @@
         <w:rPr>
           <w:rFonts w:ascii="Courier New" w:hAnsi="Courier New"/>
         </w:rPr>
-        <w:t>(</w:t>
-      </w:r>
-      <w:proofErr w:type="spellStart"/>
+        <w:t>(ppsInputSelect()</w:t>
+      </w:r>
+      <w:r>
+        <w:t xml:space="preserve"> and </w:t>
+      </w:r>
       <w:r>
         <w:rPr>
           <w:rFonts w:ascii="Courier New" w:hAnsi="Courier New"/>
         </w:rPr>
-        <w:t>ppsInputSelect</w:t>
-      </w:r>
-      <w:proofErr w:type="spellEnd"/>
-      <w:r>
-        <w:rPr>
-          <w:rFonts w:ascii="Courier New" w:hAnsi="Courier New"/>
-        </w:rPr>
-        <w:t>()</w:t>
-      </w:r>
-      <w:r>
-        <w:t xml:space="preserve"> and </w:t>
-      </w:r>
-      <w:proofErr w:type="spellStart"/>
-      <w:r>
-        <w:rPr>
-          <w:rFonts w:ascii="Courier New" w:hAnsi="Courier New"/>
-        </w:rPr>
-        <w:t>ppsOutputSelect</w:t>
-      </w:r>
-      <w:proofErr w:type="spellEnd"/>
-      <w:r>
-        <w:rPr>
-          <w:rFonts w:ascii="Courier New" w:hAnsi="Courier New"/>
-        </w:rPr>
-        <w:t>()</w:t>
+        <w:t>ppsOutputSelect()</w:t>
       </w:r>
       <w:r>
         <w:t>) before trying to use the peripheral. See the example code on the Fubarino Mini Github site for more detailed information.</w:t>
@@ -804,13 +693,8 @@
         <w:t xml:space="preserve"> (as if the whole thing were one large DIP chip)</w:t>
       </w:r>
       <w:r>
-        <w:t xml:space="preserve">, starting with pin 1 = </w:t>
-      </w:r>
-      <w:proofErr w:type="spellStart"/>
-      <w:r>
-        <w:t>Vout</w:t>
-      </w:r>
-      <w:proofErr w:type="spellEnd"/>
+        <w:t>, starting with pin 1 = Vout</w:t>
+      </w:r>
       <w:r>
         <w:t>, and correspond to the J1 and J2</w:t>
       </w:r>
@@ -1182,11 +1066,9 @@
               <w:pStyle w:val="DefaultStyle"/>
               <w:spacing w:after="0" w:line="100" w:lineRule="atLeast"/>
             </w:pPr>
-            <w:proofErr w:type="spellStart"/>
             <w:r>
               <w:t>Vout</w:t>
             </w:r>
-            <w:proofErr w:type="spellEnd"/>
           </w:p>
         </w:tc>
         <w:tc>
@@ -2240,9 +2122,6 @@
             <w:r>
               <w:t>CVREF/AN10/C3INB/RPB14/VBUSON/ SCK1/CTED5</w:t>
             </w:r>
-            <w:r>
-              <w:t xml:space="preserve"> (used – USB)</w:t>
-            </w:r>
           </w:p>
         </w:tc>
         <w:tc>
@@ -3328,7 +3207,6 @@
               <w:pStyle w:val="DefaultStyle"/>
               <w:spacing w:after="0" w:line="100" w:lineRule="atLeast"/>
             </w:pPr>
-            <w:bookmarkStart w:id="1" w:name="_GoBack"/>
             <w:r>
               <w:lastRenderedPageBreak/>
               <w:t>J1-14</w:t>
@@ -3492,7 +3370,6 @@
           </w:p>
         </w:tc>
       </w:tr>
-      <w:bookmarkEnd w:id="1"/>
       <w:tr>
         <w:tc>
           <w:tcPr>
@@ -8016,34 +7893,590 @@
         <w:pStyle w:val="DefaultStyle"/>
       </w:pPr>
       <w:r>
-        <w:t xml:space="preserve">The Arduino </w:t>
-      </w:r>
-      <w:proofErr w:type="spellStart"/>
-      <w:proofErr w:type="gramStart"/>
-      <w:r>
-        <w:t>analogWrite</w:t>
-      </w:r>
-      <w:proofErr w:type="spellEnd"/>
-      <w:r>
-        <w:t>(</w:t>
-      </w:r>
-      <w:proofErr w:type="gramEnd"/>
-      <w:r>
-        <w:t xml:space="preserve">) function turns on hardware PWM on certain pins. By default, the pins of the Fubarino Mini that can output hardware PWM with the </w:t>
-      </w:r>
-      <w:proofErr w:type="spellStart"/>
-      <w:proofErr w:type="gramStart"/>
-      <w:r>
-        <w:t>analogWrite</w:t>
-      </w:r>
-      <w:proofErr w:type="spellEnd"/>
-      <w:r>
-        <w:t>(</w:t>
-      </w:r>
-      <w:proofErr w:type="gramEnd"/>
-      <w:r>
-        <w:t>) function are 0, 4, 7, 8 and 9.</w:t>
-      </w:r>
+        <w:t>The Arduino analogWrite() function turns on hardware PWM on certain pins. By default, the pins of the Fubarino Mini that can output hardware PWM with the analogWrite() function are 0, 4, 7, 8 and 9.</w:t>
+      </w:r>
+    </w:p>
+    <w:p>
+      <w:pPr>
+        <w:pStyle w:val="Heading3"/>
+      </w:pPr>
+      <w:r>
+        <w:t>SPI</w:t>
+      </w:r>
+    </w:p>
+    <w:p>
+      <w:pPr>
+        <w:pStyle w:val="DefaultStyle"/>
+      </w:pPr>
+      <w:r>
+        <w:t>While the Fubarino Mini has 2 SPI ports, the standard Arduino SPI library &lt;SPI.h&gt; only allows the use of one. On the Fubarino Mini, the SPI port used for this library is SPI1, which uses the following pins:</w:t>
+      </w:r>
+    </w:p>
+    <w:tbl>
+      <w:tblPr>
+        <w:tblStyle w:val="TableGrid"/>
+        <w:tblW w:w="0" w:type="auto"/>
+        <w:tblInd w:w="1998" w:type="dxa"/>
+        <w:tblLook w:val="04A0" w:firstRow="1" w:lastRow="0" w:firstColumn="1" w:lastColumn="0" w:noHBand="0" w:noVBand="1"/>
+      </w:tblPr>
+      <w:tblGrid>
+        <w:gridCol w:w="1165"/>
+        <w:gridCol w:w="2705"/>
+        <w:gridCol w:w="2160"/>
+      </w:tblGrid>
+      <w:tr>
+        <w:tc>
+          <w:tcPr>
+            <w:tcW w:w="6030" w:type="dxa"/>
+            <w:gridSpan w:val="3"/>
+          </w:tcPr>
+          <w:p>
+            <w:pPr>
+              <w:pStyle w:val="DefaultStyle"/>
+              <w:jc w:val="center"/>
+              <w:rPr>
+                <w:b/>
+              </w:rPr>
+            </w:pPr>
+            <w:r>
+              <w:rPr>
+                <w:b/>
+              </w:rPr>
+              <w:lastRenderedPageBreak/>
+              <w:t>SPI1 – Default SPI Port</w:t>
+            </w:r>
+            <w:r>
+              <w:rPr>
+                <w:b/>
+              </w:rPr>
+              <w:t xml:space="preserve"> for SPI.h and DSPI.h</w:t>
+            </w:r>
+          </w:p>
+        </w:tc>
+      </w:tr>
+      <w:tr>
+        <w:tc>
+          <w:tcPr>
+            <w:tcW w:w="1165" w:type="dxa"/>
+          </w:tcPr>
+          <w:p>
+            <w:pPr>
+              <w:pStyle w:val="DefaultStyle"/>
+              <w:jc w:val="center"/>
+              <w:rPr>
+                <w:b/>
+              </w:rPr>
+            </w:pPr>
+            <w:r>
+              <w:rPr>
+                <w:b/>
+              </w:rPr>
+              <w:t>Pin</w:t>
+            </w:r>
+          </w:p>
+        </w:tc>
+        <w:tc>
+          <w:tcPr>
+            <w:tcW w:w="2705" w:type="dxa"/>
+          </w:tcPr>
+          <w:p>
+            <w:pPr>
+              <w:pStyle w:val="DefaultStyle"/>
+              <w:jc w:val="center"/>
+              <w:rPr>
+                <w:b/>
+              </w:rPr>
+            </w:pPr>
+            <w:r>
+              <w:rPr>
+                <w:b/>
+              </w:rPr>
+              <w:t>Function</w:t>
+            </w:r>
+          </w:p>
+        </w:tc>
+        <w:tc>
+          <w:tcPr>
+            <w:tcW w:w="2160" w:type="dxa"/>
+          </w:tcPr>
+          <w:p>
+            <w:pPr>
+              <w:pStyle w:val="DefaultStyle"/>
+              <w:jc w:val="center"/>
+              <w:rPr>
+                <w:b/>
+              </w:rPr>
+            </w:pPr>
+            <w:r>
+              <w:rPr>
+                <w:b/>
+              </w:rPr>
+              <w:t>Changeable?</w:t>
+            </w:r>
+          </w:p>
+        </w:tc>
+      </w:tr>
+      <w:tr>
+        <w:tc>
+          <w:tcPr>
+            <w:tcW w:w="1165" w:type="dxa"/>
+          </w:tcPr>
+          <w:p>
+            <w:pPr>
+              <w:pStyle w:val="DefaultStyle"/>
+            </w:pPr>
+            <w:r>
+              <w:t>3</w:t>
+            </w:r>
+          </w:p>
+        </w:tc>
+        <w:tc>
+          <w:tcPr>
+            <w:tcW w:w="2705" w:type="dxa"/>
+          </w:tcPr>
+          <w:p>
+            <w:pPr>
+              <w:pStyle w:val="DefaultStyle"/>
+            </w:pPr>
+            <w:r>
+              <w:t>SCK (clock)</w:t>
+            </w:r>
+          </w:p>
+        </w:tc>
+        <w:tc>
+          <w:tcPr>
+            <w:tcW w:w="2160" w:type="dxa"/>
+          </w:tcPr>
+          <w:p>
+            <w:pPr>
+              <w:pStyle w:val="DefaultStyle"/>
+            </w:pPr>
+            <w:r>
+              <w:t>No</w:t>
+            </w:r>
+          </w:p>
+        </w:tc>
+      </w:tr>
+      <w:tr>
+        <w:tc>
+          <w:tcPr>
+            <w:tcW w:w="1165" w:type="dxa"/>
+          </w:tcPr>
+          <w:p>
+            <w:pPr>
+              <w:pStyle w:val="DefaultStyle"/>
+            </w:pPr>
+            <w:r>
+              <w:t>18</w:t>
+            </w:r>
+          </w:p>
+        </w:tc>
+        <w:tc>
+          <w:tcPr>
+            <w:tcW w:w="2705" w:type="dxa"/>
+          </w:tcPr>
+          <w:p>
+            <w:pPr>
+              <w:pStyle w:val="DefaultStyle"/>
+            </w:pPr>
+            <w:r>
+              <w:t>MOSI (SDO)</w:t>
+            </w:r>
+          </w:p>
+        </w:tc>
+        <w:tc>
+          <w:tcPr>
+            <w:tcW w:w="2160" w:type="dxa"/>
+          </w:tcPr>
+          <w:p>
+            <w:pPr>
+              <w:pStyle w:val="DefaultStyle"/>
+            </w:pPr>
+            <w:r>
+              <w:t>Yes - via PPS</w:t>
+            </w:r>
+          </w:p>
+        </w:tc>
+      </w:tr>
+      <w:tr>
+        <w:tc>
+          <w:tcPr>
+            <w:tcW w:w="1165" w:type="dxa"/>
+          </w:tcPr>
+          <w:p>
+            <w:pPr>
+              <w:pStyle w:val="DefaultStyle"/>
+            </w:pPr>
+            <w:r>
+              <w:t>19</w:t>
+            </w:r>
+          </w:p>
+        </w:tc>
+        <w:tc>
+          <w:tcPr>
+            <w:tcW w:w="2705" w:type="dxa"/>
+          </w:tcPr>
+          <w:p>
+            <w:pPr>
+              <w:pStyle w:val="DefaultStyle"/>
+            </w:pPr>
+            <w:r>
+              <w:t>MISO (SDI)</w:t>
+            </w:r>
+          </w:p>
+        </w:tc>
+        <w:tc>
+          <w:tcPr>
+            <w:tcW w:w="2160" w:type="dxa"/>
+          </w:tcPr>
+          <w:p>
+            <w:pPr>
+              <w:pStyle w:val="DefaultStyle"/>
+            </w:pPr>
+            <w:r>
+              <w:t>Yes – via PPS</w:t>
+            </w:r>
+          </w:p>
+        </w:tc>
+      </w:tr>
+      <w:tr>
+        <w:tc>
+          <w:tcPr>
+            <w:tcW w:w="1165" w:type="dxa"/>
+          </w:tcPr>
+          <w:p>
+            <w:pPr>
+              <w:pStyle w:val="DefaultStyle"/>
+            </w:pPr>
+            <w:r>
+              <w:t>5</w:t>
+            </w:r>
+          </w:p>
+        </w:tc>
+        <w:tc>
+          <w:tcPr>
+            <w:tcW w:w="2705" w:type="dxa"/>
+          </w:tcPr>
+          <w:p>
+            <w:pPr>
+              <w:pStyle w:val="DefaultStyle"/>
+            </w:pPr>
+            <w:r>
+              <w:t>SS (slave select/chip select)</w:t>
+            </w:r>
+          </w:p>
+        </w:tc>
+        <w:tc>
+          <w:tcPr>
+            <w:tcW w:w="2160" w:type="dxa"/>
+          </w:tcPr>
+          <w:p>
+            <w:pPr>
+              <w:pStyle w:val="DefaultStyle"/>
+            </w:pPr>
+            <w:r>
+              <w:t>Yes – any GPIO pin</w:t>
+            </w:r>
+          </w:p>
+        </w:tc>
+      </w:tr>
+    </w:tbl>
+    <w:p>
+      <w:pPr>
+        <w:pStyle w:val="DefaultStyle"/>
+      </w:pPr>
+    </w:p>
+    <w:p>
+      <w:pPr>
+        <w:pStyle w:val="DefaultStyle"/>
+      </w:pPr>
+      <w:r>
+        <w:t>The DSPI library (&lt;DSPI.h&gt;) allows the use of both SPI ports – both SPI1 and SPI2.</w:t>
+      </w:r>
+      <w:r>
+        <w:t xml:space="preserve"> These are the pins used for SPI2:</w:t>
+      </w:r>
+    </w:p>
+    <w:tbl>
+      <w:tblPr>
+        <w:tblStyle w:val="TableGrid"/>
+        <w:tblW w:w="0" w:type="auto"/>
+        <w:tblInd w:w="1998" w:type="dxa"/>
+        <w:tblLook w:val="04A0" w:firstRow="1" w:lastRow="0" w:firstColumn="1" w:lastColumn="0" w:noHBand="0" w:noVBand="1"/>
+      </w:tblPr>
+      <w:tblGrid>
+        <w:gridCol w:w="1165"/>
+        <w:gridCol w:w="2705"/>
+        <w:gridCol w:w="2160"/>
+      </w:tblGrid>
+      <w:tr>
+        <w:tc>
+          <w:tcPr>
+            <w:tcW w:w="6030" w:type="dxa"/>
+            <w:gridSpan w:val="3"/>
+          </w:tcPr>
+          <w:p>
+            <w:pPr>
+              <w:pStyle w:val="DefaultStyle"/>
+              <w:jc w:val="center"/>
+              <w:rPr>
+                <w:b/>
+              </w:rPr>
+            </w:pPr>
+            <w:r>
+              <w:rPr>
+                <w:b/>
+              </w:rPr>
+              <w:t>SPI2</w:t>
+            </w:r>
+            <w:r>
+              <w:rPr>
+                <w:b/>
+              </w:rPr>
+              <w:t xml:space="preserve"> – </w:t>
+            </w:r>
+            <w:r>
+              <w:rPr>
+                <w:b/>
+              </w:rPr>
+              <w:t>(DSPI only)</w:t>
+            </w:r>
+          </w:p>
+        </w:tc>
+      </w:tr>
+      <w:tr>
+        <w:tc>
+          <w:tcPr>
+            <w:tcW w:w="1165" w:type="dxa"/>
+          </w:tcPr>
+          <w:p>
+            <w:pPr>
+              <w:pStyle w:val="DefaultStyle"/>
+              <w:jc w:val="center"/>
+              <w:rPr>
+                <w:b/>
+              </w:rPr>
+            </w:pPr>
+            <w:r>
+              <w:rPr>
+                <w:b/>
+              </w:rPr>
+              <w:t>Pin</w:t>
+            </w:r>
+          </w:p>
+        </w:tc>
+        <w:tc>
+          <w:tcPr>
+            <w:tcW w:w="2705" w:type="dxa"/>
+          </w:tcPr>
+          <w:p>
+            <w:pPr>
+              <w:pStyle w:val="DefaultStyle"/>
+              <w:jc w:val="center"/>
+              <w:rPr>
+                <w:b/>
+              </w:rPr>
+            </w:pPr>
+            <w:r>
+              <w:rPr>
+                <w:b/>
+              </w:rPr>
+              <w:t>Function</w:t>
+            </w:r>
+          </w:p>
+        </w:tc>
+        <w:tc>
+          <w:tcPr>
+            <w:tcW w:w="2160" w:type="dxa"/>
+          </w:tcPr>
+          <w:p>
+            <w:pPr>
+              <w:pStyle w:val="DefaultStyle"/>
+              <w:jc w:val="center"/>
+              <w:rPr>
+                <w:b/>
+              </w:rPr>
+            </w:pPr>
+            <w:r>
+              <w:rPr>
+                <w:b/>
+              </w:rPr>
+              <w:t>Changeable?</w:t>
+            </w:r>
+          </w:p>
+        </w:tc>
+      </w:tr>
+      <w:tr>
+        <w:tc>
+          <w:tcPr>
+            <w:tcW w:w="1165" w:type="dxa"/>
+          </w:tcPr>
+          <w:p>
+            <w:pPr>
+              <w:pStyle w:val="DefaultStyle"/>
+            </w:pPr>
+            <w:r>
+              <w:t>4</w:t>
+            </w:r>
+          </w:p>
+        </w:tc>
+        <w:tc>
+          <w:tcPr>
+            <w:tcW w:w="2705" w:type="dxa"/>
+          </w:tcPr>
+          <w:p>
+            <w:pPr>
+              <w:pStyle w:val="DefaultStyle"/>
+            </w:pPr>
+            <w:r>
+              <w:t>SCK (clock)</w:t>
+            </w:r>
+          </w:p>
+        </w:tc>
+        <w:tc>
+          <w:tcPr>
+            <w:tcW w:w="2160" w:type="dxa"/>
+          </w:tcPr>
+          <w:p>
+            <w:pPr>
+              <w:pStyle w:val="DefaultStyle"/>
+            </w:pPr>
+            <w:r>
+              <w:t>No</w:t>
+            </w:r>
+          </w:p>
+        </w:tc>
+      </w:tr>
+      <w:tr>
+        <w:tc>
+          <w:tcPr>
+            <w:tcW w:w="1165" w:type="dxa"/>
+          </w:tcPr>
+          <w:p>
+            <w:pPr>
+              <w:pStyle w:val="DefaultStyle"/>
+            </w:pPr>
+            <w:r>
+              <w:t>29</w:t>
+            </w:r>
+          </w:p>
+        </w:tc>
+        <w:tc>
+          <w:tcPr>
+            <w:tcW w:w="2705" w:type="dxa"/>
+          </w:tcPr>
+          <w:p>
+            <w:pPr>
+              <w:pStyle w:val="DefaultStyle"/>
+            </w:pPr>
+            <w:r>
+              <w:t>MOSI (SDO)</w:t>
+            </w:r>
+          </w:p>
+        </w:tc>
+        <w:tc>
+          <w:tcPr>
+            <w:tcW w:w="2160" w:type="dxa"/>
+          </w:tcPr>
+          <w:p>
+            <w:pPr>
+              <w:pStyle w:val="DefaultStyle"/>
+            </w:pPr>
+            <w:r>
+              <w:t>Yes - via PPS</w:t>
+            </w:r>
+          </w:p>
+        </w:tc>
+      </w:tr>
+      <w:tr>
+        <w:tc>
+          <w:tcPr>
+            <w:tcW w:w="1165" w:type="dxa"/>
+          </w:tcPr>
+          <w:p>
+            <w:pPr>
+              <w:pStyle w:val="DefaultStyle"/>
+            </w:pPr>
+            <w:r>
+              <w:t>28</w:t>
+            </w:r>
+          </w:p>
+        </w:tc>
+        <w:tc>
+          <w:tcPr>
+            <w:tcW w:w="2705" w:type="dxa"/>
+          </w:tcPr>
+          <w:p>
+            <w:pPr>
+              <w:pStyle w:val="DefaultStyle"/>
+            </w:pPr>
+            <w:r>
+              <w:t>MISO (SDI)</w:t>
+            </w:r>
+          </w:p>
+        </w:tc>
+        <w:tc>
+          <w:tcPr>
+            <w:tcW w:w="2160" w:type="dxa"/>
+          </w:tcPr>
+          <w:p>
+            <w:pPr>
+              <w:pStyle w:val="DefaultStyle"/>
+            </w:pPr>
+            <w:r>
+              <w:t>Yes – via PPS</w:t>
+            </w:r>
+          </w:p>
+        </w:tc>
+      </w:tr>
+      <w:tr>
+        <w:tc>
+          <w:tcPr>
+            <w:tcW w:w="1165" w:type="dxa"/>
+          </w:tcPr>
+          <w:p>
+            <w:pPr>
+              <w:pStyle w:val="DefaultStyle"/>
+            </w:pPr>
+            <w:r>
+              <w:t>30</w:t>
+            </w:r>
+          </w:p>
+        </w:tc>
+        <w:tc>
+          <w:tcPr>
+            <w:tcW w:w="2705" w:type="dxa"/>
+          </w:tcPr>
+          <w:p>
+            <w:pPr>
+              <w:pStyle w:val="DefaultStyle"/>
+            </w:pPr>
+            <w:r>
+              <w:t>SS (slave select/chip select)</w:t>
+            </w:r>
+          </w:p>
+        </w:tc>
+        <w:tc>
+          <w:tcPr>
+            <w:tcW w:w="2160" w:type="dxa"/>
+          </w:tcPr>
+          <w:p>
+            <w:pPr>
+              <w:pStyle w:val="DefaultStyle"/>
+            </w:pPr>
+            <w:r>
+              <w:t>Yes – any GPIO pin</w:t>
+            </w:r>
+          </w:p>
+        </w:tc>
+      </w:tr>
+    </w:tbl>
+    <w:p>
+      <w:pPr>
+        <w:pStyle w:val="DefaultStyle"/>
+      </w:pPr>
+      <w:bookmarkStart w:id="1" w:name="_GoBack"/>
+      <w:bookmarkEnd w:id="1"/>
     </w:p>
     <w:p>
       <w:pPr>
@@ -8100,7 +8533,6 @@
         </w:numPr>
       </w:pPr>
       <w:r>
-        <w:lastRenderedPageBreak/>
         <w:t>chipKIT forum</w:t>
       </w:r>
       <w:r>
@@ -8131,31 +8563,7 @@
         <w:pStyle w:val="DefaultStyle"/>
       </w:pPr>
       <w:r>
-        <w:t xml:space="preserve">The Fubarino series of boards are released by Schmalz </w:t>
-      </w:r>
-      <w:proofErr w:type="spellStart"/>
-      <w:r>
-        <w:t>Haus</w:t>
-      </w:r>
-      <w:proofErr w:type="spellEnd"/>
-      <w:r>
-        <w:t xml:space="preserve"> LLC and </w:t>
-      </w:r>
-      <w:proofErr w:type="spellStart"/>
-      <w:r>
-        <w:t>FubarLabs</w:t>
-      </w:r>
-      <w:proofErr w:type="spellEnd"/>
-      <w:r>
-        <w:t xml:space="preserve"> under a </w:t>
-      </w:r>
-      <w:proofErr w:type="spellStart"/>
-      <w:r>
-        <w:t>Solderpad</w:t>
-      </w:r>
-      <w:proofErr w:type="spellEnd"/>
-      <w:r>
-        <w:t xml:space="preserve"> Hardware License v</w:t>
+        <w:t>The Fubarino series of boards are released by Schmalz Haus LLC and FubarLabs under a Solderpad Hardware License v</w:t>
       </w:r>
       <w:r>
         <w:t>0.51. For more information, see</w:t>
@@ -8188,14 +8596,12 @@
         <w:t xml:space="preserve">The Fubarino series of boards were developed by Rick Anderson of </w:t>
       </w:r>
       <w:hyperlink r:id="rId11" w:history="1">
-        <w:proofErr w:type="spellStart"/>
         <w:r>
           <w:rPr>
             <w:rStyle w:val="Hyperlink"/>
           </w:rPr>
           <w:t>FubarLabs</w:t>
         </w:r>
-        <w:proofErr w:type="spellEnd"/>
       </w:hyperlink>
       <w:r>
         <w:t xml:space="preserve"> and Brian Schmalz of </w:t>
@@ -8209,11 +8615,7 @@
         </w:r>
       </w:hyperlink>
       <w:r>
-        <w:t xml:space="preserve">. They are registered </w:t>
-      </w:r>
-      <w:proofErr w:type="spellStart"/>
-      <w:r>
-        <w:t>chipKIT</w:t>
+        <w:t>. They are registered chipKIT</w:t>
       </w:r>
       <w:r>
         <w:rPr>
@@ -8221,7 +8623,6 @@
         </w:rPr>
         <w:t>TM</w:t>
       </w:r>
-      <w:proofErr w:type="spellEnd"/>
       <w:r>
         <w:t xml:space="preserve"> boards and are designed to be programmed with the MPIDE system.</w:t>
       </w:r>
@@ -8238,7 +8639,7 @@
 </file>
 
 <file path=word/numbering.xml><?xml version="1.0" encoding="utf-8"?>
-<w:numbering xmlns:wpc="http://schemas.microsoft.com/office/word/2010/wordprocessingCanvas" xmlns:mc="http://schemas.openxmlformats.org/markup-compatibility/2006" xmlns:o="urn:schemas-microsoft-com:office:office" xmlns:r="http://schemas.openxmlformats.org/officeDocument/2006/relationships" xmlns:m="http://schemas.openxmlformats.org/officeDocument/2006/math" xmlns:v="urn:schemas-microsoft-com:vml" xmlns:wp14="http://schemas.microsoft.com/office/word/2010/wordprocessingDrawing" xmlns:wp="http://schemas.openxmlformats.org/drawingml/2006/wordprocessingDrawing" xmlns:w10="urn:schemas-microsoft-com:office:word" xmlns:w="http://schemas.openxmlformats.org/wordprocessingml/2006/main" xmlns:w14="http://schemas.microsoft.com/office/word/2010/wordml" xmlns:w15="http://schemas.microsoft.com/office/word/2012/wordml" xmlns:wpg="http://schemas.microsoft.com/office/word/2010/wordprocessingGroup" xmlns:wpi="http://schemas.microsoft.com/office/word/2010/wordprocessingInk" xmlns:wne="http://schemas.microsoft.com/office/word/2006/wordml" xmlns:wps="http://schemas.microsoft.com/office/word/2010/wordprocessingShape" mc:Ignorable="w14 w15 wp14">
+<w:numbering xmlns:wpc="http://schemas.microsoft.com/office/word/2010/wordprocessingCanvas" xmlns:cx="http://schemas.microsoft.com/office/drawing/2014/chartex" xmlns:cx1="http://schemas.microsoft.com/office/drawing/2015/9/8/chartex" xmlns:cx2="http://schemas.microsoft.com/office/drawing/2015/10/21/chartex" xmlns:cx3="http://schemas.microsoft.com/office/drawing/2016/5/9/chartex" xmlns:cx4="http://schemas.microsoft.com/office/drawing/2016/5/10/chartex" xmlns:cx5="http://schemas.microsoft.com/office/drawing/2016/5/11/chartex" xmlns:mc="http://schemas.openxmlformats.org/markup-compatibility/2006" xmlns:o="urn:schemas-microsoft-com:office:office" xmlns:r="http://schemas.openxmlformats.org/officeDocument/2006/relationships" xmlns:m="http://schemas.openxmlformats.org/officeDocument/2006/math" xmlns:v="urn:schemas-microsoft-com:vml" xmlns:wp14="http://schemas.microsoft.com/office/word/2010/wordprocessingDrawing" xmlns:wp="http://schemas.openxmlformats.org/drawingml/2006/wordprocessingDrawing" xmlns:w10="urn:schemas-microsoft-com:office:word" xmlns:w="http://schemas.openxmlformats.org/wordprocessingml/2006/main" xmlns:w14="http://schemas.microsoft.com/office/word/2010/wordml" xmlns:w15="http://schemas.microsoft.com/office/word/2012/wordml" xmlns:w16se="http://schemas.microsoft.com/office/word/2015/wordml/symex" xmlns:wpg="http://schemas.microsoft.com/office/word/2010/wordprocessingGroup" xmlns:wpi="http://schemas.microsoft.com/office/word/2010/wordprocessingInk" xmlns:wne="http://schemas.microsoft.com/office/word/2006/wordml" xmlns:wps="http://schemas.microsoft.com/office/word/2010/wordprocessingShape" mc:Ignorable="w14 w15 w16se wp14">
   <w:abstractNum w:abstractNumId="0" w15:restartNumberingAfterBreak="0">
     <w:nsid w:val="1C2E549C"/>
     <w:multiLevelType w:val="multilevel"/>
@@ -8665,7 +9066,7 @@
 </file>
 
 <file path=word/styles.xml><?xml version="1.0" encoding="utf-8"?>
-<w:styles xmlns:mc="http://schemas.openxmlformats.org/markup-compatibility/2006" xmlns:r="http://schemas.openxmlformats.org/officeDocument/2006/relationships" xmlns:w="http://schemas.openxmlformats.org/wordprocessingml/2006/main" xmlns:w14="http://schemas.microsoft.com/office/word/2010/wordml" xmlns:w15="http://schemas.microsoft.com/office/word/2012/wordml" mc:Ignorable="w14 w15">
+<w:styles xmlns:mc="http://schemas.openxmlformats.org/markup-compatibility/2006" xmlns:r="http://schemas.openxmlformats.org/officeDocument/2006/relationships" xmlns:w="http://schemas.openxmlformats.org/wordprocessingml/2006/main" xmlns:w14="http://schemas.microsoft.com/office/word/2010/wordml" xmlns:w15="http://schemas.microsoft.com/office/word/2012/wordml" xmlns:w16se="http://schemas.microsoft.com/office/word/2015/wordml/symex" mc:Ignorable="w14 w15 w16se">
   <w:docDefaults>
     <w:rPrDefault>
       <w:rPr>
@@ -8681,7 +9082,7 @@
       </w:pPr>
     </w:pPrDefault>
   </w:docDefaults>
-  <w:latentStyles w:defLockedState="0" w:defUIPriority="99" w:defSemiHidden="0" w:defUnhideWhenUsed="0" w:defQFormat="0" w:count="371">
+  <w:latentStyles w:defLockedState="0" w:defUIPriority="99" w:defSemiHidden="0" w:defUnhideWhenUsed="0" w:defQFormat="0" w:count="374">
     <w:lsdException w:name="Normal" w:uiPriority="0" w:qFormat="1"/>
     <w:lsdException w:name="heading 1" w:uiPriority="9" w:qFormat="1"/>
     <w:lsdException w:name="heading 2" w:semiHidden="1" w:uiPriority="9" w:unhideWhenUsed="1" w:qFormat="1"/>
@@ -8787,7 +9188,6 @@
     <w:lsdException w:name="HTML Sample" w:semiHidden="1" w:unhideWhenUsed="1"/>
     <w:lsdException w:name="HTML Typewriter" w:semiHidden="1" w:unhideWhenUsed="1"/>
     <w:lsdException w:name="HTML Variable" w:semiHidden="1" w:unhideWhenUsed="1"/>
-    <w:lsdException w:name="Normal Table" w:semiHidden="1" w:unhideWhenUsed="1"/>
     <w:lsdException w:name="annotation subject" w:semiHidden="1" w:unhideWhenUsed="1"/>
     <w:lsdException w:name="No List" w:semiHidden="1" w:unhideWhenUsed="1"/>
     <w:lsdException w:name="Outline List 1" w:semiHidden="1" w:unhideWhenUsed="1"/>
@@ -8832,7 +9232,6 @@
     <w:lsdException w:name="Table Professional" w:semiHidden="1" w:unhideWhenUsed="1"/>
     <w:lsdException w:name="Table Subtle 1" w:semiHidden="1" w:unhideWhenUsed="1"/>
     <w:lsdException w:name="Table Subtle 2" w:semiHidden="1" w:unhideWhenUsed="1"/>
-    <w:lsdException w:name="Table Web 1" w:semiHidden="1" w:unhideWhenUsed="1"/>
     <w:lsdException w:name="Table Web 2" w:semiHidden="1" w:unhideWhenUsed="1"/>
     <w:lsdException w:name="Table Web 3" w:semiHidden="1" w:unhideWhenUsed="1"/>
     <w:lsdException w:name="Balloon Text" w:semiHidden="1" w:unhideWhenUsed="1"/>
@@ -9053,6 +9452,9 @@
     <w:lsdException w:name="List Table 5 Dark Accent 6" w:uiPriority="50"/>
     <w:lsdException w:name="List Table 6 Colorful Accent 6" w:uiPriority="51"/>
     <w:lsdException w:name="List Table 7 Colorful Accent 6" w:uiPriority="52"/>
+    <w:lsdException w:name="Mention" w:semiHidden="1" w:unhideWhenUsed="1"/>
+    <w:lsdException w:name="Smart Hyperlink" w:semiHidden="1" w:unhideWhenUsed="1"/>
+    <w:lsdException w:name="Hashtag" w:semiHidden="1" w:unhideWhenUsed="1"/>
   </w:latentStyles>
   <w:style w:type="paragraph" w:default="1" w:styleId="Normal">
     <w:name w:val="Normal"/>
@@ -9371,6 +9773,25 @@
       <w:color w:val="365F91" w:themeColor="accent1" w:themeShade="BF"/>
     </w:rPr>
   </w:style>
+  <w:style w:type="table" w:styleId="TableGrid">
+    <w:name w:val="Table Grid"/>
+    <w:basedOn w:val="TableNormal"/>
+    <w:uiPriority w:val="59"/>
+    <w:rsid w:val="00777913"/>
+    <w:pPr>
+      <w:spacing w:after="0" w:line="240" w:lineRule="auto"/>
+    </w:pPr>
+    <w:tblPr>
+      <w:tblBorders>
+        <w:top w:val="single" w:sz="4" w:space="0" w:color="auto"/>
+        <w:left w:val="single" w:sz="4" w:space="0" w:color="auto"/>
+        <w:bottom w:val="single" w:sz="4" w:space="0" w:color="auto"/>
+        <w:right w:val="single" w:sz="4" w:space="0" w:color="auto"/>
+        <w:insideH w:val="single" w:sz="4" w:space="0" w:color="auto"/>
+        <w:insideV w:val="single" w:sz="4" w:space="0" w:color="auto"/>
+      </w:tblBorders>
+    </w:tblPr>
+  </w:style>
 </w:styles>
 </file>
 

</xml_diff>

<commit_message>
Updated FubarinoMiniUserRefManual to include both v1.5 and v2.0 designs. Added pdf, png and svn diagrams with both v1.5 and 2.0 info.
</commit_message>
<xml_diff>
--- a/mini/docs/FubarinoMiniUserRefManual.docx
+++ b/mini/docs/FubarinoMiniUserRefManual.docx
@@ -1,6 +1,6 @@
 
 <file path=word/document.xml><?xml version="1.0" encoding="utf-8"?>
-<w:document xmlns:wpc="http://schemas.microsoft.com/office/word/2010/wordprocessingCanvas" xmlns:cx="http://schemas.microsoft.com/office/drawing/2014/chartex" xmlns:cx1="http://schemas.microsoft.com/office/drawing/2015/9/8/chartex" xmlns:cx2="http://schemas.microsoft.com/office/drawing/2015/10/21/chartex" xmlns:cx3="http://schemas.microsoft.com/office/drawing/2016/5/9/chartex" xmlns:cx4="http://schemas.microsoft.com/office/drawing/2016/5/10/chartex" xmlns:cx5="http://schemas.microsoft.com/office/drawing/2016/5/11/chartex" xmlns:mc="http://schemas.openxmlformats.org/markup-compatibility/2006" xmlns:o="urn:schemas-microsoft-com:office:office" xmlns:r="http://schemas.openxmlformats.org/officeDocument/2006/relationships" xmlns:m="http://schemas.openxmlformats.org/officeDocument/2006/math" xmlns:v="urn:schemas-microsoft-com:vml" xmlns:wp14="http://schemas.microsoft.com/office/word/2010/wordprocessingDrawing" xmlns:wp="http://schemas.openxmlformats.org/drawingml/2006/wordprocessingDrawing" xmlns:w10="urn:schemas-microsoft-com:office:word" xmlns:w="http://schemas.openxmlformats.org/wordprocessingml/2006/main" xmlns:w14="http://schemas.microsoft.com/office/word/2010/wordml" xmlns:w15="http://schemas.microsoft.com/office/word/2012/wordml" xmlns:w16se="http://schemas.microsoft.com/office/word/2015/wordml/symex" xmlns:wpg="http://schemas.microsoft.com/office/word/2010/wordprocessingGroup" xmlns:wpi="http://schemas.microsoft.com/office/word/2010/wordprocessingInk" xmlns:wne="http://schemas.microsoft.com/office/word/2006/wordml" xmlns:wps="http://schemas.microsoft.com/office/word/2010/wordprocessingShape" mc:Ignorable="w14 w15 w16se wp14">
+<w:document xmlns:wpc="http://schemas.microsoft.com/office/word/2010/wordprocessingCanvas" xmlns:cx="http://schemas.microsoft.com/office/drawing/2014/chartex" xmlns:cx1="http://schemas.microsoft.com/office/drawing/2015/9/8/chartex" xmlns:cx2="http://schemas.microsoft.com/office/drawing/2015/10/21/chartex" xmlns:cx3="http://schemas.microsoft.com/office/drawing/2016/5/9/chartex" xmlns:cx4="http://schemas.microsoft.com/office/drawing/2016/5/10/chartex" xmlns:cx5="http://schemas.microsoft.com/office/drawing/2016/5/11/chartex" xmlns:cx6="http://schemas.microsoft.com/office/drawing/2016/5/12/chartex" xmlns:cx7="http://schemas.microsoft.com/office/drawing/2016/5/13/chartex" xmlns:cx8="http://schemas.microsoft.com/office/drawing/2016/5/14/chartex" xmlns:mc="http://schemas.openxmlformats.org/markup-compatibility/2006" xmlns:aink="http://schemas.microsoft.com/office/drawing/2016/ink" xmlns:am3d="http://schemas.microsoft.com/office/drawing/2017/model3d" xmlns:o="urn:schemas-microsoft-com:office:office" xmlns:r="http://schemas.openxmlformats.org/officeDocument/2006/relationships" xmlns:m="http://schemas.openxmlformats.org/officeDocument/2006/math" xmlns:v="urn:schemas-microsoft-com:vml" xmlns:wp14="http://schemas.microsoft.com/office/word/2010/wordprocessingDrawing" xmlns:wp="http://schemas.openxmlformats.org/drawingml/2006/wordprocessingDrawing" xmlns:w10="urn:schemas-microsoft-com:office:word" xmlns:w="http://schemas.openxmlformats.org/wordprocessingml/2006/main" xmlns:w14="http://schemas.microsoft.com/office/word/2010/wordml" xmlns:w15="http://schemas.microsoft.com/office/word/2012/wordml" xmlns:w16cex="http://schemas.microsoft.com/office/word/2018/wordml/cex" xmlns:w16cid="http://schemas.microsoft.com/office/word/2016/wordml/cid" xmlns:w16="http://schemas.microsoft.com/office/word/2018/wordml" xmlns:w16se="http://schemas.microsoft.com/office/word/2015/wordml/symex" xmlns:wpg="http://schemas.microsoft.com/office/word/2010/wordprocessingGroup" xmlns:wpi="http://schemas.microsoft.com/office/word/2010/wordprocessingInk" xmlns:wne="http://schemas.microsoft.com/office/word/2006/wordml" xmlns:wps="http://schemas.microsoft.com/office/word/2010/wordprocessingShape" mc:Ignorable="w14 w15 w16se w16cid w16 w16cex wp14">
   <w:body>
     <w:p>
       <w:pPr>
@@ -32,7 +32,10 @@
         <w:pStyle w:val="DefaultStyle"/>
       </w:pPr>
       <w:r>
-        <w:t>Last Revision: March 4th, 2017</w:t>
+        <w:t xml:space="preserve">Last Revision: </w:t>
+      </w:r>
+      <w:r>
+        <w:t>February 22, 2021</w:t>
       </w:r>
     </w:p>
     <w:p>
@@ -57,7 +60,11 @@
         <w:t>™ Mini</w:t>
       </w:r>
       <w:r>
-        <w:t xml:space="preserve"> is a small microcontroller board that uses a powerful PIC32 microcontroller. It is chipKIT</w:t>
+        <w:t xml:space="preserve"> is a small microcontroller board that uses a powerful PIC32 microcontroller. It is </w:t>
+      </w:r>
+      <w:proofErr w:type="spellStart"/>
+      <w:r>
+        <w:t>chipKIT</w:t>
       </w:r>
       <w:r>
         <w:rPr>
@@ -65,8 +72,13 @@
         </w:rPr>
         <w:t>TM</w:t>
       </w:r>
-      <w:r>
-        <w:t>/MPIDE compatible and can run the same sketches that run on an Arduino</w:t>
+      <w:proofErr w:type="spellEnd"/>
+      <w:r>
+        <w:t xml:space="preserve">/MPIDE compatible and can run the same sketches that run on an </w:t>
+      </w:r>
+      <w:proofErr w:type="spellStart"/>
+      <w:r>
+        <w:t>Arduino</w:t>
       </w:r>
       <w:r>
         <w:rPr>
@@ -74,6 +86,7 @@
         </w:rPr>
         <w:t>TM</w:t>
       </w:r>
+      <w:proofErr w:type="spellEnd"/>
       <w:r>
         <w:t xml:space="preserve">. It is designed to have all I/O pins on either side of the board in a traditional DIP pattern so that it can easily be plugged into a breadboard. It has a USB connector for power, programming, and a connection to a PC.  </w:t>
       </w:r>
@@ -97,6 +110,9 @@
       <w:r>
         <w:t>PIC32MX250F128D-50I/ML microcontroller, which includes 128KB Flash and 32K RAM</w:t>
       </w:r>
+      <w:r>
+        <w:t xml:space="preserve"> (FB Mini v1.5)</w:t>
+      </w:r>
     </w:p>
     <w:p>
       <w:pPr>
@@ -107,7 +123,7 @@
         </w:numPr>
       </w:pPr>
       <w:r>
-        <w:t>Supported as development target from within MPIDE</w:t>
+        <w:t>PIC32MX250F256D-50I/ML microcontroller, which includes 256KB Flash and 64K RAM (FB Mini v2.5)</w:t>
       </w:r>
     </w:p>
     <w:p>
@@ -119,7 +135,7 @@
         </w:numPr>
       </w:pPr>
       <w:r>
-        <w:t>Max 33 I/O pins (normally 27)</w:t>
+        <w:t>Supported as development target from within MPIDE</w:t>
       </w:r>
     </w:p>
     <w:p>
@@ -131,7 +147,7 @@
         </w:numPr>
       </w:pPr>
       <w:r>
-        <w:t>Pads for 32 KHz crystal</w:t>
+        <w:t>Max 33 I/O pins (normally 27)</w:t>
       </w:r>
     </w:p>
     <w:p>
@@ -143,7 +159,15 @@
         </w:numPr>
       </w:pPr>
       <w:r>
-        <w:t>CPU runs at 48MHz</w:t>
+        <w:t xml:space="preserve">Pads for 32 </w:t>
+      </w:r>
+      <w:proofErr w:type="spellStart"/>
+      <w:r>
+        <w:t>KHz</w:t>
+      </w:r>
+      <w:proofErr w:type="spellEnd"/>
+      <w:r>
+        <w:t xml:space="preserve"> crystal</w:t>
       </w:r>
     </w:p>
     <w:p>
@@ -155,7 +179,7 @@
         </w:numPr>
       </w:pPr>
       <w:r>
-        <w:t>USB connector for power, programming, and connection to PC (serial, mass storage, etc.)</w:t>
+        <w:t>CPU runs at 48MHz</w:t>
       </w:r>
     </w:p>
     <w:p>
@@ -167,7 +191,7 @@
         </w:numPr>
       </w:pPr>
       <w:r>
-        <w:t>Two buttons: RESET for resetting the board, and PRG for getting into bootloader mode and user application use</w:t>
+        <w:t>USB connector for power, programming, and connection to PC (serial, mass storage, etc.)</w:t>
       </w:r>
     </w:p>
     <w:p>
@@ -179,10 +203,7 @@
         </w:numPr>
       </w:pPr>
       <w:r>
-        <w:t>USB bootloader pre-programmed at the factory – no other hardware needed to program board</w:t>
-      </w:r>
-      <w:r>
-        <w:t>\</w:t>
+        <w:t>Two buttons: RESET for resetting the board, and PRG for getting into bootloader mode and user application use</w:t>
       </w:r>
     </w:p>
     <w:p>
@@ -194,6 +215,21 @@
         </w:numPr>
       </w:pPr>
       <w:r>
+        <w:t>USB bootloader pre-programmed at the factory – no other hardware needed to program board</w:t>
+      </w:r>
+      <w:r>
+        <w:t>\</w:t>
+      </w:r>
+    </w:p>
+    <w:p>
+      <w:pPr>
+        <w:pStyle w:val="ListParagraph"/>
+        <w:numPr>
+          <w:ilvl w:val="0"/>
+          <w:numId w:val="1"/>
+        </w:numPr>
+      </w:pPr>
+      <w:r>
         <w:t xml:space="preserve">Separate ICSP connector – for hardware programming/debugging with PICKit3 or other ICSP programmer (not needed for use with MPIDE environment) </w:t>
       </w:r>
     </w:p>
@@ -214,10 +250,10 @@
         </w:rPr>
         <w:lastRenderedPageBreak/>
         <w:drawing>
-          <wp:inline distT="0" distB="0" distL="0" distR="0">
-            <wp:extent cx="4876800" cy="5495925"/>
+          <wp:inline distT="0" distB="0" distL="0" distR="0" wp14:anchorId="5FF445D2" wp14:editId="00A492E6">
+            <wp:extent cx="4867048" cy="5510095"/>
             <wp:effectExtent l="0" t="0" r="0" b="0"/>
-            <wp:docPr id="1" name="Picture 1"/>
+            <wp:docPr id="2" name="Picture 2" descr="Graphical user interface, text&#10;&#10;Description automatically generated"/>
             <wp:cNvGraphicFramePr>
               <a:graphicFrameLocks xmlns:a="http://schemas.openxmlformats.org/drawingml/2006/main" noChangeAspect="1"/>
             </wp:cNvGraphicFramePr>
@@ -225,11 +261,11 @@
               <a:graphicData uri="http://schemas.openxmlformats.org/drawingml/2006/picture">
                 <pic:pic xmlns:pic="http://schemas.openxmlformats.org/drawingml/2006/picture">
                   <pic:nvPicPr>
-                    <pic:cNvPr id="1" name="FubarinoMini1_5Diagram.eps"/>
+                    <pic:cNvPr id="2" name="Picture 2" descr="Graphical user interface, text&#10;&#10;Description automatically generated"/>
                     <pic:cNvPicPr/>
                   </pic:nvPicPr>
                   <pic:blipFill>
-                    <a:blip r:embed="rId5">
+                    <a:blip r:embed="rId5" cstate="print">
                       <a:extLst>
                         <a:ext uri="{28A0092B-C50C-407E-A947-70E740481C1C}">
                           <a14:useLocalDpi xmlns:a14="http://schemas.microsoft.com/office/drawing/2010/main" val="0"/>
@@ -243,7 +279,7 @@
                   <pic:spPr>
                     <a:xfrm>
                       <a:off x="0" y="0"/>
-                      <a:ext cx="4876800" cy="5495925"/>
+                      <a:ext cx="4867048" cy="5510095"/>
                     </a:xfrm>
                     <a:prstGeom prst="rect">
                       <a:avLst/>
@@ -316,7 +352,19 @@
         <w:t>™</w:t>
       </w:r>
       <w:r>
-        <w:t xml:space="preserve"> Mini implements the avrdude STK500 v2 protocol, just like the other chipKIT</w:t>
+        <w:t xml:space="preserve"> Mini implements the </w:t>
+      </w:r>
+      <w:proofErr w:type="spellStart"/>
+      <w:r>
+        <w:t>avrdude</w:t>
+      </w:r>
+      <w:proofErr w:type="spellEnd"/>
+      <w:r>
+        <w:t xml:space="preserve"> STK500 v2 protocol, just like the other </w:t>
+      </w:r>
+      <w:proofErr w:type="spellStart"/>
+      <w:r>
+        <w:t>chipKIT</w:t>
       </w:r>
       <w:r>
         <w:rPr>
@@ -324,8 +372,13 @@
         </w:rPr>
         <w:t>TM</w:t>
       </w:r>
-      <w:r>
-        <w:t>/MPIDE boards. For Windows users, you may need to install the drivers\Stk500v2.ini file so that the Fubarino</w:t>
+      <w:proofErr w:type="spellEnd"/>
+      <w:r>
+        <w:t xml:space="preserve">/MPIDE boards. For Windows users, you may need to install the drivers\Stk500v2.ini file so that the </w:t>
+      </w:r>
+      <w:proofErr w:type="spellStart"/>
+      <w:r>
+        <w:t>Fubarino</w:t>
       </w:r>
       <w:r>
         <w:rPr>
@@ -333,6 +386,7 @@
         </w:rPr>
         <w:t>TM</w:t>
       </w:r>
+      <w:proofErr w:type="spellEnd"/>
       <w:r>
         <w:t xml:space="preserve"> Mini is recognized by the PC. Mac and Linux users do not have to install any drivers.</w:t>
       </w:r>
@@ -431,7 +485,39 @@
           <w:rFonts w:ascii="Helvetica" w:eastAsia="Times New Roman" w:hAnsi="Helvetica" w:cs="Times New Roman"/>
           <w:color w:val="333333"/>
         </w:rPr>
-        <w:t>USB serial init: Serial.begin()</w:t>
+        <w:t xml:space="preserve">USB serial </w:t>
+      </w:r>
+      <w:proofErr w:type="spellStart"/>
+      <w:r>
+        <w:rPr>
+          <w:rFonts w:ascii="Helvetica" w:eastAsia="Times New Roman" w:hAnsi="Helvetica" w:cs="Times New Roman"/>
+          <w:color w:val="333333"/>
+        </w:rPr>
+        <w:t>init</w:t>
+      </w:r>
+      <w:proofErr w:type="spellEnd"/>
+      <w:r>
+        <w:rPr>
+          <w:rFonts w:ascii="Helvetica" w:eastAsia="Times New Roman" w:hAnsi="Helvetica" w:cs="Times New Roman"/>
+          <w:color w:val="333333"/>
+        </w:rPr>
+        <w:t xml:space="preserve">: </w:t>
+      </w:r>
+      <w:proofErr w:type="spellStart"/>
+      <w:r>
+        <w:rPr>
+          <w:rFonts w:ascii="Helvetica" w:eastAsia="Times New Roman" w:hAnsi="Helvetica" w:cs="Times New Roman"/>
+          <w:color w:val="333333"/>
+        </w:rPr>
+        <w:t>Serial.begin</w:t>
+      </w:r>
+      <w:proofErr w:type="spellEnd"/>
+      <w:r>
+        <w:rPr>
+          <w:rFonts w:ascii="Helvetica" w:eastAsia="Times New Roman" w:hAnsi="Helvetica" w:cs="Times New Roman"/>
+          <w:color w:val="333333"/>
+        </w:rPr>
+        <w:t>()</w:t>
       </w:r>
     </w:p>
     <w:p>
@@ -568,7 +654,13 @@
         <w:t>users’</w:t>
       </w:r>
       <w:r>
-        <w:t xml:space="preserve"> hands, and is functionally identical to versio</w:t>
+        <w:t xml:space="preserve"> </w:t>
+      </w:r>
+      <w:r>
+        <w:t>hands and</w:t>
+      </w:r>
+      <w:r>
+        <w:t xml:space="preserve"> is functionally identical to versio</w:t>
       </w:r>
       <w:r>
         <w:t>n 1.5 except that it uses a 40MH</w:t>
@@ -580,7 +672,13 @@
         <w:t xml:space="preserve"> and only runs at 40MHz</w:t>
       </w:r>
       <w:r>
-        <w:t>. Thus the bootloader is slightly different, and the “Fubarino Mini</w:t>
+        <w:t xml:space="preserve">. </w:t>
+      </w:r>
+      <w:r>
+        <w:t>Thus,</w:t>
+      </w:r>
+      <w:r>
+        <w:t xml:space="preserve"> the bootloader is slightly different, and the “Fubarino Mini</w:t>
       </w:r>
       <w:r>
         <w:t xml:space="preserve"> (dev)</w:t>
@@ -607,7 +705,13 @@
       </w:pPr>
       <w:r>
         <w:lastRenderedPageBreak/>
-        <w:t xml:space="preserve">Fubarino Mini v1.5 was the first version Microchip built, and uses a 50MHz rated PIC32 part. </w:t>
+        <w:t xml:space="preserve">Fubarino Mini v1.5 was the first version Microchip </w:t>
+      </w:r>
+      <w:r>
+        <w:t>built and</w:t>
+      </w:r>
+      <w:r>
+        <w:t xml:space="preserve"> uses a 50MHz rated PIC32 part. </w:t>
       </w:r>
       <w:r>
         <w:t>Its</w:t>
@@ -632,6 +736,86 @@
       </w:r>
       <w:r>
         <w:t xml:space="preserve"> menu for version 1.5 boards.</w:t>
+      </w:r>
+    </w:p>
+    <w:p>
+      <w:pPr>
+        <w:pStyle w:val="DefaultStyle"/>
+      </w:pPr>
+      <w:r>
+        <w:t>Fubarino Mini v2.0 was the last version built by Microchip. It has the following changes from v1.5:</w:t>
+      </w:r>
+    </w:p>
+    <w:p>
+      <w:pPr>
+        <w:pStyle w:val="DefaultStyle"/>
+        <w:numPr>
+          <w:ilvl w:val="0"/>
+          <w:numId w:val="3"/>
+        </w:numPr>
+      </w:pPr>
+      <w:r>
+        <w:t>VBUS pin on PIC32 connected to VBUS net (before D1) rather than 5V net (after D1) to prevent excessive voltage on Vin from damaging VBUS pin on PIC32.</w:t>
+      </w:r>
+    </w:p>
+    <w:p>
+      <w:pPr>
+        <w:pStyle w:val="DefaultStyle"/>
+        <w:numPr>
+          <w:ilvl w:val="0"/>
+          <w:numId w:val="3"/>
+        </w:numPr>
+      </w:pPr>
+      <w:r>
+        <w:t>D1 and D2 changed to handle more current (1.5A).</w:t>
+      </w:r>
+    </w:p>
+    <w:p>
+      <w:pPr>
+        <w:pStyle w:val="DefaultStyle"/>
+        <w:numPr>
+          <w:ilvl w:val="0"/>
+          <w:numId w:val="3"/>
+        </w:numPr>
+      </w:pPr>
+      <w:r>
+        <w:t>3.3V LDO changed. Higher current (800mA) and higher max input voltage (20V).</w:t>
+      </w:r>
+    </w:p>
+    <w:p>
+      <w:pPr>
+        <w:pStyle w:val="DefaultStyle"/>
+        <w:numPr>
+          <w:ilvl w:val="0"/>
+          <w:numId w:val="3"/>
+        </w:numPr>
+      </w:pPr>
+      <w:r>
+        <w:t>MCU changed to PIC32MX270F266D-I/ML. Doubled the Flash and RAM from v1.5.</w:t>
+      </w:r>
+    </w:p>
+    <w:p>
+      <w:pPr>
+        <w:pStyle w:val="DefaultStyle"/>
+        <w:numPr>
+          <w:ilvl w:val="0"/>
+          <w:numId w:val="3"/>
+        </w:numPr>
+      </w:pPr>
+      <w:r>
+        <w:t>USB connector changed from mini-B to micro-B.</w:t>
+      </w:r>
+    </w:p>
+    <w:p>
+      <w:pPr>
+        <w:pStyle w:val="DefaultStyle"/>
+        <w:numPr>
+          <w:ilvl w:val="0"/>
+          <w:numId w:val="3"/>
+        </w:numPr>
+      </w:pPr>
+      <w:r>
+        <w:t>LED current limiting resistors changed to dim the overly-bright LEDs of v1.5.</w:t>
       </w:r>
     </w:p>
     <w:p>
@@ -653,16 +837,38 @@
         <w:rPr>
           <w:rFonts w:ascii="Courier New" w:hAnsi="Courier New"/>
         </w:rPr>
-        <w:t>(ppsInputSelect()</w:t>
-      </w:r>
-      <w:r>
-        <w:t xml:space="preserve"> and </w:t>
-      </w:r>
+        <w:t>(</w:t>
+      </w:r>
+      <w:proofErr w:type="spellStart"/>
       <w:r>
         <w:rPr>
           <w:rFonts w:ascii="Courier New" w:hAnsi="Courier New"/>
         </w:rPr>
-        <w:t>ppsOutputSelect()</w:t>
+        <w:t>ppsInputSelect</w:t>
+      </w:r>
+      <w:proofErr w:type="spellEnd"/>
+      <w:r>
+        <w:rPr>
+          <w:rFonts w:ascii="Courier New" w:hAnsi="Courier New"/>
+        </w:rPr>
+        <w:t>()</w:t>
+      </w:r>
+      <w:r>
+        <w:t xml:space="preserve"> and </w:t>
+      </w:r>
+      <w:proofErr w:type="spellStart"/>
+      <w:r>
+        <w:rPr>
+          <w:rFonts w:ascii="Courier New" w:hAnsi="Courier New"/>
+        </w:rPr>
+        <w:t>ppsOutputSelect</w:t>
+      </w:r>
+      <w:proofErr w:type="spellEnd"/>
+      <w:r>
+        <w:rPr>
+          <w:rFonts w:ascii="Courier New" w:hAnsi="Courier New"/>
+        </w:rPr>
+        <w:t>()</w:t>
       </w:r>
       <w:r>
         <w:t>) before trying to use the peripheral. See the example code on the Fubarino Mini Github site for more detailed information.</w:t>
@@ -693,13 +899,24 @@
         <w:t xml:space="preserve"> (as if the whole thing were one large DIP chip)</w:t>
       </w:r>
       <w:r>
-        <w:t>, starting with pin 1 = Vout</w:t>
-      </w:r>
+        <w:t xml:space="preserve">, starting with pin 1 = </w:t>
+      </w:r>
+      <w:proofErr w:type="spellStart"/>
+      <w:r>
+        <w:t>Vout</w:t>
+      </w:r>
+      <w:proofErr w:type="spellEnd"/>
       <w:r>
         <w:t>, and correspond to the J1 and J2</w:t>
       </w:r>
       <w:r>
-        <w:t xml:space="preserve"> pin numbers in the schematic. The ‘Arduino Pin’ is the pin number you use in your code, and is what is listed on the silk screen of the board. (Note that the Mini is too small for all pins to have numbers printed next to each pin – so use the diagram above to see the pin number for every pin on the board.)</w:t>
+        <w:t xml:space="preserve"> pin numbers in the schematic. The ‘Arduino Pin’ is the pin number you use in your </w:t>
+      </w:r>
+      <w:r>
+        <w:t>code and</w:t>
+      </w:r>
+      <w:r>
+        <w:t xml:space="preserve"> is what is listed on the silk screen of the board. (Note that the Mini is too small for all pins to have numbers printed next to each pin – so use the diagram above to see the pin number for every pin on the board.)</w:t>
       </w:r>
       <w:r>
         <w:t xml:space="preserve"> Make sure to never put more than 3.3V into any pin that is not 5V tolerant, as that will damage the PIC32 CPU.</w:t>
@@ -1066,9 +1283,11 @@
               <w:pStyle w:val="DefaultStyle"/>
               <w:spacing w:after="0" w:line="100" w:lineRule="atLeast"/>
             </w:pPr>
+            <w:proofErr w:type="spellStart"/>
             <w:r>
               <w:t>Vout</w:t>
             </w:r>
+            <w:proofErr w:type="spellEnd"/>
           </w:p>
         </w:tc>
         <w:tc>
@@ -1654,6 +1873,7 @@
               <w:spacing w:after="0" w:line="100" w:lineRule="atLeast"/>
             </w:pPr>
             <w:r>
+              <w:lastRenderedPageBreak/>
               <w:t>J1-5</w:t>
             </w:r>
           </w:p>
@@ -3208,7 +3428,6 @@
               <w:spacing w:after="0" w:line="100" w:lineRule="atLeast"/>
             </w:pPr>
             <w:r>
-              <w:lastRenderedPageBreak/>
               <w:t>J1-14</w:t>
             </w:r>
           </w:p>
@@ -7166,6 +7385,9 @@
             <w:r>
               <w:t>J2-17</w:t>
             </w:r>
+            <w:r>
+              <w:t xml:space="preserve"> (v1.5)</w:t>
+            </w:r>
           </w:p>
         </w:tc>
         <w:tc>
@@ -7285,6 +7507,170 @@
             </w:pPr>
             <w:r>
               <w:t>Do not use (reserved for future use)</w:t>
+            </w:r>
+          </w:p>
+        </w:tc>
+        <w:tc>
+          <w:tcPr>
+            <w:tcW w:w="1161" w:type="dxa"/>
+            <w:tcBorders>
+              <w:top w:val="single" w:sz="4" w:space="0" w:color="00000A"/>
+              <w:left w:val="single" w:sz="4" w:space="0" w:color="00000A"/>
+              <w:bottom w:val="single" w:sz="4" w:space="0" w:color="00000A"/>
+              <w:right w:val="single" w:sz="4" w:space="0" w:color="00000A"/>
+            </w:tcBorders>
+            <w:shd w:val="clear" w:color="auto" w:fill="FFFFFF"/>
+            <w:tcMar>
+              <w:left w:w="98" w:type="dxa"/>
+            </w:tcMar>
+          </w:tcPr>
+          <w:p>
+            <w:pPr>
+              <w:pStyle w:val="DefaultStyle"/>
+              <w:spacing w:after="0" w:line="100" w:lineRule="atLeast"/>
+            </w:pPr>
+            <w:r>
+              <w:t>-</w:t>
+            </w:r>
+          </w:p>
+        </w:tc>
+      </w:tr>
+      <w:tr>
+        <w:tc>
+          <w:tcPr>
+            <w:tcW w:w="946" w:type="dxa"/>
+            <w:tcBorders>
+              <w:top w:val="single" w:sz="4" w:space="0" w:color="00000A"/>
+              <w:left w:val="single" w:sz="4" w:space="0" w:color="00000A"/>
+              <w:bottom w:val="single" w:sz="4" w:space="0" w:color="00000A"/>
+              <w:right w:val="single" w:sz="4" w:space="0" w:color="00000A"/>
+            </w:tcBorders>
+            <w:shd w:val="clear" w:color="auto" w:fill="FFFFFF"/>
+            <w:tcMar>
+              <w:left w:w="98" w:type="dxa"/>
+            </w:tcMar>
+          </w:tcPr>
+          <w:p>
+            <w:pPr>
+              <w:pStyle w:val="DefaultStyle"/>
+              <w:spacing w:after="0" w:line="100" w:lineRule="atLeast"/>
+            </w:pPr>
+            <w:r>
+              <w:t>J2-17 (v2.0)</w:t>
+            </w:r>
+          </w:p>
+        </w:tc>
+        <w:tc>
+          <w:tcPr>
+            <w:tcW w:w="944" w:type="dxa"/>
+            <w:tcBorders>
+              <w:top w:val="single" w:sz="4" w:space="0" w:color="00000A"/>
+              <w:left w:val="single" w:sz="4" w:space="0" w:color="00000A"/>
+              <w:bottom w:val="single" w:sz="4" w:space="0" w:color="00000A"/>
+              <w:right w:val="single" w:sz="4" w:space="0" w:color="00000A"/>
+            </w:tcBorders>
+            <w:shd w:val="clear" w:color="auto" w:fill="FFFFFF"/>
+            <w:tcMar>
+              <w:left w:w="98" w:type="dxa"/>
+            </w:tcMar>
+          </w:tcPr>
+          <w:p>
+            <w:pPr>
+              <w:pStyle w:val="DefaultStyle"/>
+              <w:spacing w:after="0" w:line="100" w:lineRule="atLeast"/>
+            </w:pPr>
+          </w:p>
+        </w:tc>
+        <w:tc>
+          <w:tcPr>
+            <w:tcW w:w="1080" w:type="dxa"/>
+            <w:tcBorders>
+              <w:top w:val="single" w:sz="4" w:space="0" w:color="00000A"/>
+              <w:left w:val="single" w:sz="4" w:space="0" w:color="00000A"/>
+              <w:bottom w:val="single" w:sz="4" w:space="0" w:color="00000A"/>
+              <w:right w:val="single" w:sz="4" w:space="0" w:color="00000A"/>
+            </w:tcBorders>
+            <w:shd w:val="clear" w:color="auto" w:fill="FFFFFF"/>
+            <w:tcMar>
+              <w:left w:w="98" w:type="dxa"/>
+            </w:tcMar>
+          </w:tcPr>
+          <w:p>
+            <w:pPr>
+              <w:pStyle w:val="DefaultStyle"/>
+              <w:spacing w:after="0" w:line="100" w:lineRule="atLeast"/>
+            </w:pPr>
+          </w:p>
+        </w:tc>
+        <w:tc>
+          <w:tcPr>
+            <w:tcW w:w="728" w:type="dxa"/>
+            <w:tcBorders>
+              <w:top w:val="single" w:sz="4" w:space="0" w:color="00000A"/>
+              <w:left w:val="single" w:sz="4" w:space="0" w:color="00000A"/>
+              <w:bottom w:val="single" w:sz="4" w:space="0" w:color="00000A"/>
+              <w:right w:val="single" w:sz="4" w:space="0" w:color="00000A"/>
+            </w:tcBorders>
+            <w:shd w:val="clear" w:color="auto" w:fill="FFFFFF"/>
+            <w:tcMar>
+              <w:left w:w="98" w:type="dxa"/>
+            </w:tcMar>
+          </w:tcPr>
+          <w:p>
+            <w:pPr>
+              <w:pStyle w:val="DefaultStyle"/>
+              <w:spacing w:after="0" w:line="100" w:lineRule="atLeast"/>
+            </w:pPr>
+            <w:r>
+              <w:t>MCLR</w:t>
+            </w:r>
+          </w:p>
+        </w:tc>
+        <w:tc>
+          <w:tcPr>
+            <w:tcW w:w="884" w:type="dxa"/>
+            <w:tcBorders>
+              <w:top w:val="single" w:sz="4" w:space="0" w:color="00000A"/>
+              <w:left w:val="single" w:sz="4" w:space="0" w:color="00000A"/>
+              <w:bottom w:val="single" w:sz="4" w:space="0" w:color="00000A"/>
+              <w:right w:val="single" w:sz="4" w:space="0" w:color="00000A"/>
+            </w:tcBorders>
+            <w:shd w:val="clear" w:color="auto" w:fill="FFFFFF"/>
+            <w:tcMar>
+              <w:left w:w="98" w:type="dxa"/>
+            </w:tcMar>
+          </w:tcPr>
+          <w:p>
+            <w:pPr>
+              <w:pStyle w:val="DefaultStyle"/>
+              <w:spacing w:after="0" w:line="100" w:lineRule="atLeast"/>
+            </w:pPr>
+            <w:r>
+              <w:t>RS</w:t>
+            </w:r>
+          </w:p>
+        </w:tc>
+        <w:tc>
+          <w:tcPr>
+            <w:tcW w:w="3966" w:type="dxa"/>
+            <w:tcBorders>
+              <w:top w:val="single" w:sz="4" w:space="0" w:color="00000A"/>
+              <w:left w:val="single" w:sz="4" w:space="0" w:color="00000A"/>
+              <w:bottom w:val="single" w:sz="4" w:space="0" w:color="00000A"/>
+              <w:right w:val="single" w:sz="4" w:space="0" w:color="00000A"/>
+            </w:tcBorders>
+            <w:shd w:val="clear" w:color="auto" w:fill="FFFFFF"/>
+            <w:tcMar>
+              <w:left w:w="98" w:type="dxa"/>
+            </w:tcMar>
+          </w:tcPr>
+          <w:p>
+            <w:pPr>
+              <w:pStyle w:val="DefaultStyle"/>
+              <w:spacing w:after="0" w:line="100" w:lineRule="atLeast"/>
+            </w:pPr>
+            <w:r>
+              <w:t>Master Clear (reset)</w:t>
             </w:r>
           </w:p>
         </w:tc>
@@ -7840,9 +8226,18 @@
     <w:p>
       <w:pPr>
         <w:pStyle w:val="DefaultStyle"/>
-      </w:pPr>
-      <w:r>
-        <w:t xml:space="preserve">For the schematic, please see the </w:t>
+        <w:rPr>
+          <w:rStyle w:val="InternetLink"/>
+        </w:rPr>
+      </w:pPr>
+      <w:r>
+        <w:t xml:space="preserve">For the </w:t>
+      </w:r>
+      <w:r>
+        <w:t xml:space="preserve">v1.5 </w:t>
+      </w:r>
+      <w:r>
+        <w:t xml:space="preserve">schematic, please see the </w:t>
       </w:r>
       <w:hyperlink r:id="rId7">
         <w:r>
@@ -7866,50 +8261,113 @@
     </w:p>
     <w:p>
       <w:pPr>
-        <w:pStyle w:val="Heading2"/>
-      </w:pPr>
-      <w:r>
-        <w:t>Default Peripherals</w:t>
-      </w:r>
+        <w:pStyle w:val="DefaultStyle"/>
+      </w:pPr>
+      <w:r>
+        <w:t xml:space="preserve">For the v1.5 schematic, please see the </w:t>
+      </w:r>
+      <w:hyperlink r:id="rId9">
+        <w:r>
+          <w:rPr>
+            <w:rStyle w:val="InternetLink"/>
+          </w:rPr>
+          <w:t>Fubarino_Mini_v</w:t>
+        </w:r>
+        <w:r>
+          <w:rPr>
+            <w:rStyle w:val="InternetLink"/>
+          </w:rPr>
+          <w:t>20</w:t>
+        </w:r>
+        <w:r>
+          <w:rPr>
+            <w:rStyle w:val="InternetLink"/>
+          </w:rPr>
+          <w:t>_sch.pdf</w:t>
+        </w:r>
+      </w:hyperlink>
+      <w:r>
+        <w:t xml:space="preserve"> file on the Fubarino Mini website. </w:t>
+      </w:r>
+      <w:hyperlink r:id="rId10" w:history="1">
+        <w:r>
+          <w:rPr>
+            <w:rStyle w:val="Hyperlink"/>
+          </w:rPr>
+          <w:t>https://github.com/fubarino/fubarino.github.com/blob/master/mini/v20/FubarinoMini_v20_schematic.pdf?raw=true</w:t>
+        </w:r>
+      </w:hyperlink>
     </w:p>
     <w:p>
       <w:pPr>
-        <w:pStyle w:val="DefaultStyle"/>
-      </w:pPr>
-      <w:r>
-        <w:t xml:space="preserve">There are several hardware peripherals that, by default, are mapped to certain pins. </w:t>
+        <w:pStyle w:val="Heading2"/>
+      </w:pPr>
+      <w:r>
+        <w:t>Default Peripherals</w:t>
       </w:r>
     </w:p>
     <w:p>
       <w:pPr>
-        <w:pStyle w:val="Heading3"/>
-      </w:pPr>
-      <w:r>
-        <w:t>PWM</w:t>
+        <w:pStyle w:val="DefaultStyle"/>
+      </w:pPr>
+      <w:r>
+        <w:t xml:space="preserve">There are several hardware peripherals that, by default, are mapped to certain pins. </w:t>
       </w:r>
     </w:p>
     <w:p>
       <w:pPr>
-        <w:pStyle w:val="DefaultStyle"/>
-      </w:pPr>
-      <w:r>
-        <w:t>The Arduino analogWrite() function turns on hardware PWM on certain pins. By default, the pins of the Fubarino Mini that can output hardware PWM with the analogWrite() function are 0, 4, 7, 8 and 9.</w:t>
+        <w:pStyle w:val="Heading3"/>
+      </w:pPr>
+      <w:r>
+        <w:t>PWM</w:t>
       </w:r>
     </w:p>
     <w:p>
       <w:pPr>
-        <w:pStyle w:val="Heading3"/>
-      </w:pPr>
-      <w:r>
-        <w:t>SPI</w:t>
+        <w:pStyle w:val="DefaultStyle"/>
+      </w:pPr>
+      <w:r>
+        <w:t xml:space="preserve">The Arduino </w:t>
+      </w:r>
+      <w:proofErr w:type="spellStart"/>
+      <w:r>
+        <w:t>analogWrite</w:t>
+      </w:r>
+      <w:proofErr w:type="spellEnd"/>
+      <w:r>
+        <w:t xml:space="preserve">() function turns on hardware PWM on certain pins. By default, the pins of the Fubarino Mini that can output hardware PWM with the </w:t>
+      </w:r>
+      <w:proofErr w:type="spellStart"/>
+      <w:r>
+        <w:t>analogWrite</w:t>
+      </w:r>
+      <w:proofErr w:type="spellEnd"/>
+      <w:r>
+        <w:t>() function are 0, 4, 7, 8 and 9.</w:t>
       </w:r>
     </w:p>
     <w:p>
       <w:pPr>
+        <w:pStyle w:val="Heading3"/>
+      </w:pPr>
+      <w:r>
+        <w:t>SPI</w:t>
+      </w:r>
+    </w:p>
+    <w:p>
+      <w:pPr>
         <w:pStyle w:val="DefaultStyle"/>
       </w:pPr>
       <w:r>
-        <w:t>While the Fubarino Mini has 2 SPI ports, the standard Arduino SPI library &lt;SPI.h&gt; only allows the use of one. On the Fubarino Mini, the SPI port used for this library is SPI1, which uses the following pins:</w:t>
+        <w:t>While the Fubarino Mini has 2 SPI ports, the standard Arduino SPI library &lt;</w:t>
+      </w:r>
+      <w:proofErr w:type="spellStart"/>
+      <w:r>
+        <w:t>SPI.h</w:t>
+      </w:r>
+      <w:proofErr w:type="spellEnd"/>
+      <w:r>
+        <w:t>&gt; only allows the use of one. On the Fubarino Mini, the SPI port used for this library is SPI1, which uses the following pins:</w:t>
       </w:r>
     </w:p>
     <w:tbl>
@@ -7942,15 +8400,36 @@
               <w:rPr>
                 <w:b/>
               </w:rPr>
-              <w:lastRenderedPageBreak/>
               <w:t>SPI1 – Default SPI Port</w:t>
             </w:r>
             <w:r>
               <w:rPr>
                 <w:b/>
               </w:rPr>
-              <w:t xml:space="preserve"> for SPI.h and DSPI.h</w:t>
-            </w:r>
+              <w:t xml:space="preserve"> for </w:t>
+            </w:r>
+            <w:proofErr w:type="spellStart"/>
+            <w:r>
+              <w:rPr>
+                <w:b/>
+              </w:rPr>
+              <w:t>SPI.h</w:t>
+            </w:r>
+            <w:proofErr w:type="spellEnd"/>
+            <w:r>
+              <w:rPr>
+                <w:b/>
+              </w:rPr>
+              <w:t xml:space="preserve"> and </w:t>
+            </w:r>
+            <w:proofErr w:type="spellStart"/>
+            <w:r>
+              <w:rPr>
+                <w:b/>
+              </w:rPr>
+              <w:t>DSPI.h</w:t>
+            </w:r>
+            <w:proofErr w:type="spellEnd"/>
           </w:p>
         </w:tc>
       </w:tr>
@@ -8191,7 +8670,15 @@
         <w:pStyle w:val="DefaultStyle"/>
       </w:pPr>
       <w:r>
-        <w:t>The DSPI library (&lt;DSPI.h&gt;) allows the use of both SPI ports – both SPI1 and SPI2.</w:t>
+        <w:t>The DSPI library (&lt;</w:t>
+      </w:r>
+      <w:proofErr w:type="spellStart"/>
+      <w:r>
+        <w:t>DSPI.h</w:t>
+      </w:r>
+      <w:proofErr w:type="spellEnd"/>
+      <w:r>
+        <w:t>&gt;) allows the use of both SPI ports – both SPI1 and SPI2.</w:t>
       </w:r>
       <w:r>
         <w:t xml:space="preserve"> These are the pins used for SPI2:</w:t>
@@ -8227,19 +8714,7 @@
               <w:rPr>
                 <w:b/>
               </w:rPr>
-              <w:t>SPI2</w:t>
-            </w:r>
-            <w:r>
-              <w:rPr>
-                <w:b/>
-              </w:rPr>
-              <w:t xml:space="preserve"> – </w:t>
-            </w:r>
-            <w:r>
-              <w:rPr>
-                <w:b/>
-              </w:rPr>
-              <w:t>(DSPI only)</w:t>
+              <w:t>SPI2 – (DSPI only)</w:t>
             </w:r>
           </w:p>
         </w:tc>
@@ -8475,8 +8950,6 @@
       <w:pPr>
         <w:pStyle w:val="DefaultStyle"/>
       </w:pPr>
-      <w:bookmarkStart w:id="1" w:name="_GoBack"/>
-      <w:bookmarkEnd w:id="1"/>
     </w:p>
     <w:p>
       <w:pPr>
@@ -8538,7 +9011,7 @@
       <w:r>
         <w:t xml:space="preserve"> (</w:t>
       </w:r>
-      <w:hyperlink r:id="rId9" w:history="1">
+      <w:hyperlink r:id="rId11" w:history="1">
         <w:r>
           <w:rPr>
             <w:rStyle w:val="Hyperlink"/>
@@ -8555,6 +9028,7 @@
         <w:pStyle w:val="Heading2"/>
       </w:pPr>
       <w:r>
+        <w:lastRenderedPageBreak/>
         <w:t>License</w:t>
       </w:r>
     </w:p>
@@ -8563,7 +9037,23 @@
         <w:pStyle w:val="DefaultStyle"/>
       </w:pPr>
       <w:r>
-        <w:t>The Fubarino series of boards are released by Schmalz Haus LLC and FubarLabs under a Solderpad Hardware License v</w:t>
+        <w:t xml:space="preserve">The Fubarino series of boards are released by Schmalz Haus LLC and </w:t>
+      </w:r>
+      <w:proofErr w:type="spellStart"/>
+      <w:r>
+        <w:t>FubarLabs</w:t>
+      </w:r>
+      <w:proofErr w:type="spellEnd"/>
+      <w:r>
+        <w:t xml:space="preserve"> under a </w:t>
+      </w:r>
+      <w:proofErr w:type="spellStart"/>
+      <w:r>
+        <w:t>Solderpad</w:t>
+      </w:r>
+      <w:proofErr w:type="spellEnd"/>
+      <w:r>
+        <w:t xml:space="preserve"> Hardware License v</w:t>
       </w:r>
       <w:r>
         <w:t>0.51. For more information, see</w:t>
@@ -8571,7 +9061,7 @@
       <w:r>
         <w:t xml:space="preserve">: </w:t>
       </w:r>
-      <w:hyperlink r:id="rId10">
+      <w:hyperlink r:id="rId12">
         <w:r>
           <w:rPr>
             <w:rStyle w:val="InternetLink"/>
@@ -8595,18 +9085,20 @@
       <w:r>
         <w:t xml:space="preserve">The Fubarino series of boards were developed by Rick Anderson of </w:t>
       </w:r>
-      <w:hyperlink r:id="rId11" w:history="1">
+      <w:hyperlink r:id="rId13" w:history="1">
+        <w:proofErr w:type="spellStart"/>
         <w:r>
           <w:rPr>
             <w:rStyle w:val="Hyperlink"/>
           </w:rPr>
           <w:t>FubarLabs</w:t>
         </w:r>
+        <w:proofErr w:type="spellEnd"/>
       </w:hyperlink>
       <w:r>
         <w:t xml:space="preserve"> and Brian Schmalz of </w:t>
       </w:r>
-      <w:hyperlink r:id="rId12" w:history="1">
+      <w:hyperlink r:id="rId14" w:history="1">
         <w:r>
           <w:rPr>
             <w:rStyle w:val="Hyperlink"/>
@@ -8615,7 +9107,11 @@
         </w:r>
       </w:hyperlink>
       <w:r>
-        <w:t>. They are registered chipKIT</w:t>
+        <w:t xml:space="preserve">. They are registered </w:t>
+      </w:r>
+      <w:proofErr w:type="spellStart"/>
+      <w:r>
+        <w:t>chipKIT</w:t>
       </w:r>
       <w:r>
         <w:rPr>
@@ -8623,6 +9119,7 @@
         </w:rPr>
         <w:t>TM</w:t>
       </w:r>
+      <w:proofErr w:type="spellEnd"/>
       <w:r>
         <w:t xml:space="preserve"> boards and are designed to be programmed with the MPIDE system.</w:t>
       </w:r>
@@ -8639,7 +9136,7 @@
 </file>
 
 <file path=word/numbering.xml><?xml version="1.0" encoding="utf-8"?>
-<w:numbering xmlns:wpc="http://schemas.microsoft.com/office/word/2010/wordprocessingCanvas" xmlns:cx="http://schemas.microsoft.com/office/drawing/2014/chartex" xmlns:cx1="http://schemas.microsoft.com/office/drawing/2015/9/8/chartex" xmlns:cx2="http://schemas.microsoft.com/office/drawing/2015/10/21/chartex" xmlns:cx3="http://schemas.microsoft.com/office/drawing/2016/5/9/chartex" xmlns:cx4="http://schemas.microsoft.com/office/drawing/2016/5/10/chartex" xmlns:cx5="http://schemas.microsoft.com/office/drawing/2016/5/11/chartex" xmlns:mc="http://schemas.openxmlformats.org/markup-compatibility/2006" xmlns:o="urn:schemas-microsoft-com:office:office" xmlns:r="http://schemas.openxmlformats.org/officeDocument/2006/relationships" xmlns:m="http://schemas.openxmlformats.org/officeDocument/2006/math" xmlns:v="urn:schemas-microsoft-com:vml" xmlns:wp14="http://schemas.microsoft.com/office/word/2010/wordprocessingDrawing" xmlns:wp="http://schemas.openxmlformats.org/drawingml/2006/wordprocessingDrawing" xmlns:w10="urn:schemas-microsoft-com:office:word" xmlns:w="http://schemas.openxmlformats.org/wordprocessingml/2006/main" xmlns:w14="http://schemas.microsoft.com/office/word/2010/wordml" xmlns:w15="http://schemas.microsoft.com/office/word/2012/wordml" xmlns:w16se="http://schemas.microsoft.com/office/word/2015/wordml/symex" xmlns:wpg="http://schemas.microsoft.com/office/word/2010/wordprocessingGroup" xmlns:wpi="http://schemas.microsoft.com/office/word/2010/wordprocessingInk" xmlns:wne="http://schemas.microsoft.com/office/word/2006/wordml" xmlns:wps="http://schemas.microsoft.com/office/word/2010/wordprocessingShape" mc:Ignorable="w14 w15 w16se wp14">
+<w:numbering xmlns:wpc="http://schemas.microsoft.com/office/word/2010/wordprocessingCanvas" xmlns:cx="http://schemas.microsoft.com/office/drawing/2014/chartex" xmlns:cx1="http://schemas.microsoft.com/office/drawing/2015/9/8/chartex" xmlns:cx2="http://schemas.microsoft.com/office/drawing/2015/10/21/chartex" xmlns:cx3="http://schemas.microsoft.com/office/drawing/2016/5/9/chartex" xmlns:cx4="http://schemas.microsoft.com/office/drawing/2016/5/10/chartex" xmlns:cx5="http://schemas.microsoft.com/office/drawing/2016/5/11/chartex" xmlns:cx6="http://schemas.microsoft.com/office/drawing/2016/5/12/chartex" xmlns:cx7="http://schemas.microsoft.com/office/drawing/2016/5/13/chartex" xmlns:cx8="http://schemas.microsoft.com/office/drawing/2016/5/14/chartex" xmlns:mc="http://schemas.openxmlformats.org/markup-compatibility/2006" xmlns:aink="http://schemas.microsoft.com/office/drawing/2016/ink" xmlns:am3d="http://schemas.microsoft.com/office/drawing/2017/model3d" xmlns:o="urn:schemas-microsoft-com:office:office" xmlns:r="http://schemas.openxmlformats.org/officeDocument/2006/relationships" xmlns:m="http://schemas.openxmlformats.org/officeDocument/2006/math" xmlns:v="urn:schemas-microsoft-com:vml" xmlns:wp14="http://schemas.microsoft.com/office/word/2010/wordprocessingDrawing" xmlns:wp="http://schemas.openxmlformats.org/drawingml/2006/wordprocessingDrawing" xmlns:w10="urn:schemas-microsoft-com:office:word" xmlns:w="http://schemas.openxmlformats.org/wordprocessingml/2006/main" xmlns:w14="http://schemas.microsoft.com/office/word/2010/wordml" xmlns:w15="http://schemas.microsoft.com/office/word/2012/wordml" xmlns:w16cex="http://schemas.microsoft.com/office/word/2018/wordml/cex" xmlns:w16cid="http://schemas.microsoft.com/office/word/2016/wordml/cid" xmlns:w16="http://schemas.microsoft.com/office/word/2018/wordml" xmlns:w16se="http://schemas.microsoft.com/office/word/2015/wordml/symex" xmlns:wpg="http://schemas.microsoft.com/office/word/2010/wordprocessingGroup" xmlns:wpi="http://schemas.microsoft.com/office/word/2010/wordprocessingInk" xmlns:wne="http://schemas.microsoft.com/office/word/2006/wordml" xmlns:wps="http://schemas.microsoft.com/office/word/2010/wordprocessingShape" mc:Ignorable="w14 w15 w16se w16cid w16 w16cex wp14">
   <w:abstractNum w:abstractNumId="0" w15:restartNumberingAfterBreak="0">
     <w:nsid w:val="1C2E549C"/>
     <w:multiLevelType w:val="multilevel"/>
@@ -9066,7 +9563,7 @@
 </file>
 
 <file path=word/styles.xml><?xml version="1.0" encoding="utf-8"?>
-<w:styles xmlns:mc="http://schemas.openxmlformats.org/markup-compatibility/2006" xmlns:r="http://schemas.openxmlformats.org/officeDocument/2006/relationships" xmlns:w="http://schemas.openxmlformats.org/wordprocessingml/2006/main" xmlns:w14="http://schemas.microsoft.com/office/word/2010/wordml" xmlns:w15="http://schemas.microsoft.com/office/word/2012/wordml" xmlns:w16se="http://schemas.microsoft.com/office/word/2015/wordml/symex" mc:Ignorable="w14 w15 w16se">
+<w:styles xmlns:mc="http://schemas.openxmlformats.org/markup-compatibility/2006" xmlns:r="http://schemas.openxmlformats.org/officeDocument/2006/relationships" xmlns:w="http://schemas.openxmlformats.org/wordprocessingml/2006/main" xmlns:w14="http://schemas.microsoft.com/office/word/2010/wordml" xmlns:w15="http://schemas.microsoft.com/office/word/2012/wordml" xmlns:w16cex="http://schemas.microsoft.com/office/word/2018/wordml/cex" xmlns:w16cid="http://schemas.microsoft.com/office/word/2016/wordml/cid" xmlns:w16="http://schemas.microsoft.com/office/word/2018/wordml" xmlns:w16se="http://schemas.microsoft.com/office/word/2015/wordml/symex" mc:Ignorable="w14 w15 w16se w16cid w16 w16cex">
   <w:docDefaults>
     <w:rPrDefault>
       <w:rPr>
@@ -9082,7 +9579,7 @@
       </w:pPr>
     </w:pPrDefault>
   </w:docDefaults>
-  <w:latentStyles w:defLockedState="0" w:defUIPriority="99" w:defSemiHidden="0" w:defUnhideWhenUsed="0" w:defQFormat="0" w:count="374">
+  <w:latentStyles w:defLockedState="0" w:defUIPriority="99" w:defSemiHidden="0" w:defUnhideWhenUsed="0" w:defQFormat="0" w:count="376">
     <w:lsdException w:name="Normal" w:uiPriority="0" w:qFormat="1"/>
     <w:lsdException w:name="heading 1" w:uiPriority="9" w:qFormat="1"/>
     <w:lsdException w:name="heading 2" w:semiHidden="1" w:uiPriority="9" w:unhideWhenUsed="1" w:qFormat="1"/>
@@ -9188,6 +9685,7 @@
     <w:lsdException w:name="HTML Sample" w:semiHidden="1" w:unhideWhenUsed="1"/>
     <w:lsdException w:name="HTML Typewriter" w:semiHidden="1" w:unhideWhenUsed="1"/>
     <w:lsdException w:name="HTML Variable" w:semiHidden="1" w:unhideWhenUsed="1"/>
+    <w:lsdException w:name="Normal Table" w:semiHidden="1" w:unhideWhenUsed="1"/>
     <w:lsdException w:name="annotation subject" w:semiHidden="1" w:unhideWhenUsed="1"/>
     <w:lsdException w:name="No List" w:semiHidden="1" w:unhideWhenUsed="1"/>
     <w:lsdException w:name="Outline List 1" w:semiHidden="1" w:unhideWhenUsed="1"/>
@@ -9232,6 +9730,7 @@
     <w:lsdException w:name="Table Professional" w:semiHidden="1" w:unhideWhenUsed="1"/>
     <w:lsdException w:name="Table Subtle 1" w:semiHidden="1" w:unhideWhenUsed="1"/>
     <w:lsdException w:name="Table Subtle 2" w:semiHidden="1" w:unhideWhenUsed="1"/>
+    <w:lsdException w:name="Table Web 1" w:semiHidden="1" w:unhideWhenUsed="1"/>
     <w:lsdException w:name="Table Web 2" w:semiHidden="1" w:unhideWhenUsed="1"/>
     <w:lsdException w:name="Table Web 3" w:semiHidden="1" w:unhideWhenUsed="1"/>
     <w:lsdException w:name="Balloon Text" w:semiHidden="1" w:unhideWhenUsed="1"/>
@@ -9455,6 +9954,8 @@
     <w:lsdException w:name="Mention" w:semiHidden="1" w:unhideWhenUsed="1"/>
     <w:lsdException w:name="Smart Hyperlink" w:semiHidden="1" w:unhideWhenUsed="1"/>
     <w:lsdException w:name="Hashtag" w:semiHidden="1" w:unhideWhenUsed="1"/>
+    <w:lsdException w:name="Unresolved Mention" w:semiHidden="1" w:unhideWhenUsed="1"/>
+    <w:lsdException w:name="Smart Link" w:semiHidden="1" w:unhideWhenUsed="1"/>
   </w:latentStyles>
   <w:style w:type="paragraph" w:default="1" w:styleId="Normal">
     <w:name w:val="Normal"/>
@@ -9792,6 +10293,18 @@
       </w:tblBorders>
     </w:tblPr>
   </w:style>
+  <w:style w:type="character" w:styleId="UnresolvedMention">
+    <w:name w:val="Unresolved Mention"/>
+    <w:basedOn w:val="DefaultParagraphFont"/>
+    <w:uiPriority w:val="99"/>
+    <w:semiHidden/>
+    <w:unhideWhenUsed/>
+    <w:rsid w:val="00606C9B"/>
+    <w:rPr>
+      <w:color w:val="605E5C"/>
+      <w:shd w:val="clear" w:color="auto" w:fill="E1DFDD"/>
+    </w:rPr>
+  </w:style>
 </w:styles>
 </file>
 

</xml_diff>

<commit_message>
Updated Fubarino Mini ref manual to include accurate information about interrupt pins and the use of attachInterrupt().
</commit_message>
<xml_diff>
--- a/mini/docs/FubarinoMiniUserRefManual.docx
+++ b/mini/docs/FubarinoMiniUserRefManual.docx
@@ -35,7 +35,10 @@
         <w:t xml:space="preserve">Last Revision: </w:t>
       </w:r>
       <w:r>
-        <w:t>February 22, 2021</w:t>
+        <w:t>March 7th</w:t>
+      </w:r>
+      <w:r>
+        <w:t>, 2021</w:t>
       </w:r>
     </w:p>
     <w:p>
@@ -135,8 +138,13 @@
         </w:numPr>
       </w:pPr>
       <w:r>
-        <w:t>Supported as development target from within MPIDE</w:t>
-      </w:r>
+        <w:t xml:space="preserve">Supported as development target from within </w:t>
+      </w:r>
+      <w:proofErr w:type="gramStart"/>
+      <w:r>
+        <w:t>MPIDE</w:t>
+      </w:r>
+      <w:proofErr w:type="gramEnd"/>
     </w:p>
     <w:p>
       <w:pPr>
@@ -179,8 +187,13 @@
         </w:numPr>
       </w:pPr>
       <w:r>
-        <w:t>CPU runs at 48MHz</w:t>
-      </w:r>
+        <w:t xml:space="preserve">CPU runs at </w:t>
+      </w:r>
+      <w:proofErr w:type="gramStart"/>
+      <w:r>
+        <w:t>48MHz</w:t>
+      </w:r>
+      <w:proofErr w:type="gramEnd"/>
     </w:p>
     <w:p>
       <w:pPr>
@@ -203,8 +216,13 @@
         </w:numPr>
       </w:pPr>
       <w:r>
-        <w:t>Two buttons: RESET for resetting the board, and PRG for getting into bootloader mode and user application use</w:t>
-      </w:r>
+        <w:t xml:space="preserve">Two buttons: RESET for resetting the board, and PRG for getting into bootloader mode and user application </w:t>
+      </w:r>
+      <w:proofErr w:type="gramStart"/>
+      <w:r>
+        <w:t>use</w:t>
+      </w:r>
+      <w:proofErr w:type="gramEnd"/>
     </w:p>
     <w:p>
       <w:pPr>
@@ -301,10 +319,18 @@
         <w:t>Figure</w:t>
       </w:r>
       <w:r>
-        <w:t xml:space="preserve"> 1</w:t>
-      </w:r>
-      <w:r>
-        <w:t xml:space="preserve"> : Fubarino</w:t>
+        <w:t xml:space="preserve"> </w:t>
+      </w:r>
+      <w:proofErr w:type="gramStart"/>
+      <w:r>
+        <w:t>1</w:t>
+      </w:r>
+      <w:r>
+        <w:t xml:space="preserve"> :</w:t>
+      </w:r>
+      <w:proofErr w:type="gramEnd"/>
+      <w:r>
+        <w:t xml:space="preserve"> Fubarino</w:t>
       </w:r>
       <w:r>
         <w:rPr>
@@ -329,7 +355,15 @@
         <w:pStyle w:val="DefaultStyle"/>
       </w:pPr>
       <w:r>
-        <w:t xml:space="preserve">To enter bootloader mode (also called programming mode) simply press the PRG button while pressing and releasing the RESET button. As long as the PRG button is held down when the </w:t>
+        <w:t xml:space="preserve">To enter bootloader mode (also called programming mode) simply press the PRG button while pressing and releasing the RESET button. </w:t>
+      </w:r>
+      <w:proofErr w:type="gramStart"/>
+      <w:r>
+        <w:t>As long as</w:t>
+      </w:r>
+      <w:proofErr w:type="gramEnd"/>
+      <w:r>
+        <w:t xml:space="preserve"> the PRG button is held down when the </w:t>
       </w:r>
       <w:r>
         <w:t>RESET</w:t>
@@ -588,7 +622,15 @@
         <w:pStyle w:val="DefaultStyle"/>
       </w:pPr>
       <w:r>
-        <w:t xml:space="preserve">The Fubarino Mini can be powered in a number of different ways. </w:t>
+        <w:t xml:space="preserve">The Fubarino Mini can be powered in </w:t>
+      </w:r>
+      <w:proofErr w:type="gramStart"/>
+      <w:r>
+        <w:t>a number of</w:t>
+      </w:r>
+      <w:proofErr w:type="gramEnd"/>
+      <w:r>
+        <w:t xml:space="preserve"> different ways. </w:t>
       </w:r>
     </w:p>
     <w:p>
@@ -791,7 +833,13 @@
         </w:numPr>
       </w:pPr>
       <w:r>
-        <w:t>MCU changed to PIC32MX270F266D-I/ML. Doubled the Flash and RAM from v1.5.</w:t>
+        <w:t>MCU changed to PIC32MX270F2</w:t>
+      </w:r>
+      <w:r>
+        <w:t>5</w:t>
+      </w:r>
+      <w:r>
+        <w:t>6D-I/ML. Doubled the Flash and RAM from v1.5.</w:t>
       </w:r>
     </w:p>
     <w:p>
@@ -815,7 +863,15 @@
         </w:numPr>
       </w:pPr>
       <w:r>
-        <w:t>LED current limiting resistors changed to dim the overly-bright LEDs of v1.5.</w:t>
+        <w:t xml:space="preserve">LED current limiting resistors changed to dim the </w:t>
+      </w:r>
+      <w:proofErr w:type="gramStart"/>
+      <w:r>
+        <w:t>overly-bright</w:t>
+      </w:r>
+      <w:proofErr w:type="gramEnd"/>
+      <w:r>
+        <w:t xml:space="preserve"> LEDs of v1.5.</w:t>
       </w:r>
     </w:p>
     <w:p>
@@ -831,7 +887,15 @@
         <w:pStyle w:val="DefaultStyle"/>
       </w:pPr>
       <w:r>
-        <w:t xml:space="preserve">The PIC32MX250 part used on Fubarino Mini has a Peripheral Pin Select function for almost all of its I/O pins. When writing sketches for the Fubarino Mini, you must remember to connect an internal peripheral (like SPI or UART) to a particular set of I/O pins using the PPS functions </w:t>
+        <w:t xml:space="preserve">The PIC32MX250 part used on Fubarino Mini has a Peripheral Pin Select function for almost </w:t>
+      </w:r>
+      <w:proofErr w:type="gramStart"/>
+      <w:r>
+        <w:t>all of</w:t>
+      </w:r>
+      <w:proofErr w:type="gramEnd"/>
+      <w:r>
+        <w:t xml:space="preserve"> its I/O pins. When writing sketches for the Fubarino Mini, you must remember to connect an internal peripheral (like SPI or UART) to a particular set of I/O pins using the PPS functions </w:t>
       </w:r>
       <w:r>
         <w:rPr>
@@ -840,6 +904,7 @@
         <w:t>(</w:t>
       </w:r>
       <w:proofErr w:type="spellStart"/>
+      <w:proofErr w:type="gramStart"/>
       <w:r>
         <w:rPr>
           <w:rFonts w:ascii="Courier New" w:hAnsi="Courier New"/>
@@ -851,7 +916,14 @@
         <w:rPr>
           <w:rFonts w:ascii="Courier New" w:hAnsi="Courier New"/>
         </w:rPr>
-        <w:t>()</w:t>
+        <w:t>(</w:t>
+      </w:r>
+      <w:proofErr w:type="gramEnd"/>
+      <w:r>
+        <w:rPr>
+          <w:rFonts w:ascii="Courier New" w:hAnsi="Courier New"/>
+        </w:rPr>
+        <w:t>)</w:t>
       </w:r>
       <w:r>
         <w:t xml:space="preserve"> and </w:t>
@@ -871,7 +943,13 @@
         <w:t>()</w:t>
       </w:r>
       <w:r>
-        <w:t>) before trying to use the peripheral. See the example code on the Fubarino Mini Github site for more detailed information.</w:t>
+        <w:t>) before trying to use the peripheral</w:t>
+      </w:r>
+      <w:r>
+        <w:t xml:space="preserve"> if that peripheral is not connected to the pin you want by default</w:t>
+      </w:r>
+      <w:r>
+        <w:t>. See the example code on the Fubarino Mini Github site for more detailed information.</w:t>
       </w:r>
     </w:p>
     <w:p>
@@ -948,13 +1026,13 @@
         <w:tblLook w:val="0000" w:firstRow="0" w:lastRow="0" w:firstColumn="0" w:lastColumn="0" w:noHBand="0" w:noVBand="0"/>
       </w:tblPr>
       <w:tblGrid>
-        <w:gridCol w:w="946"/>
-        <w:gridCol w:w="944"/>
-        <w:gridCol w:w="1080"/>
-        <w:gridCol w:w="728"/>
-        <w:gridCol w:w="884"/>
-        <w:gridCol w:w="3966"/>
-        <w:gridCol w:w="1161"/>
+        <w:gridCol w:w="947"/>
+        <w:gridCol w:w="912"/>
+        <w:gridCol w:w="949"/>
+        <w:gridCol w:w="726"/>
+        <w:gridCol w:w="796"/>
+        <w:gridCol w:w="4297"/>
+        <w:gridCol w:w="1082"/>
       </w:tblGrid>
       <w:tr>
         <w:tc>
@@ -1700,6 +1778,7 @@
               <w:spacing w:after="0" w:line="100" w:lineRule="atLeast"/>
             </w:pPr>
             <w:r>
+              <w:lastRenderedPageBreak/>
               <w:t>J1-4</w:t>
             </w:r>
           </w:p>
@@ -1824,6 +1903,9 @@
             </w:pPr>
             <w:r>
               <w:t>AN11/RPB13/CTPLS/PMRD</w:t>
+            </w:r>
+            <w:r>
+              <w:t>/INT2</w:t>
             </w:r>
           </w:p>
         </w:tc>
@@ -1873,7 +1955,6 @@
               <w:spacing w:after="0" w:line="100" w:lineRule="atLeast"/>
             </w:pPr>
             <w:r>
-              <w:lastRenderedPageBreak/>
               <w:t>J1-5</w:t>
             </w:r>
           </w:p>
@@ -2342,6 +2423,9 @@
             <w:r>
               <w:t>CVREF/AN10/C3INB/RPB14/VBUSON/ SCK1/CTED5</w:t>
             </w:r>
+            <w:r>
+              <w:t>/INT1</w:t>
+            </w:r>
           </w:p>
         </w:tc>
         <w:tc>
@@ -2515,6 +2599,9 @@
             <w:r>
               <w:t>AN9/C3INA/RPB15/SCK2/CTED6/PMCS1</w:t>
             </w:r>
+            <w:r>
+              <w:t>/INT4</w:t>
+            </w:r>
           </w:p>
         </w:tc>
         <w:tc>
@@ -2861,6 +2948,9 @@
             <w:r>
               <w:t>PGEC3/VREF-/CVREF-/AN1/RPA1/ CTED2/PMD6</w:t>
             </w:r>
+            <w:r>
+              <w:t>/INT3</w:t>
+            </w:r>
           </w:p>
         </w:tc>
         <w:tc>
@@ -7556,7 +7646,11 @@
               <w:spacing w:after="0" w:line="100" w:lineRule="atLeast"/>
             </w:pPr>
             <w:r>
-              <w:t>J2-17 (v2.0)</w:t>
+              <w:t xml:space="preserve">J2-17 </w:t>
+            </w:r>
+            <w:r>
+              <w:lastRenderedPageBreak/>
+              <w:t>(v2.0)</w:t>
             </w:r>
           </w:p>
         </w:tc>
@@ -8264,26 +8358,26 @@
         <w:pStyle w:val="DefaultStyle"/>
       </w:pPr>
       <w:r>
-        <w:t xml:space="preserve">For the v1.5 schematic, please see the </w:t>
+        <w:t>For the v</w:t>
+      </w:r>
+      <w:r>
+        <w:t>2</w:t>
+      </w:r>
+      <w:r>
+        <w:t>.</w:t>
+      </w:r>
+      <w:r>
+        <w:t>0</w:t>
+      </w:r>
+      <w:r>
+        <w:t xml:space="preserve"> schematic, please see the </w:t>
       </w:r>
       <w:hyperlink r:id="rId9">
         <w:r>
           <w:rPr>
             <w:rStyle w:val="InternetLink"/>
           </w:rPr>
-          <w:t>Fubarino_Mini_v</w:t>
-        </w:r>
-        <w:r>
-          <w:rPr>
-            <w:rStyle w:val="InternetLink"/>
-          </w:rPr>
-          <w:t>20</w:t>
-        </w:r>
-        <w:r>
-          <w:rPr>
-            <w:rStyle w:val="InternetLink"/>
-          </w:rPr>
-          <w:t>_sch.pdf</w:t>
+          <w:t>Fubarino_Mini_v20_sch.pdf</w:t>
         </w:r>
       </w:hyperlink>
       <w:r>
@@ -8330,20 +8424,473 @@
         <w:t xml:space="preserve">The Arduino </w:t>
       </w:r>
       <w:proofErr w:type="spellStart"/>
-      <w:r>
+      <w:proofErr w:type="gramStart"/>
+      <w:r>
+        <w:rPr>
+          <w:rFonts w:ascii="Courier New" w:hAnsi="Courier New" w:cs="Courier New"/>
+        </w:rPr>
         <w:t>analogWrite</w:t>
       </w:r>
       <w:proofErr w:type="spellEnd"/>
       <w:r>
-        <w:t xml:space="preserve">() function turns on hardware PWM on certain pins. By default, the pins of the Fubarino Mini that can output hardware PWM with the </w:t>
+        <w:rPr>
+          <w:rFonts w:ascii="Courier New" w:hAnsi="Courier New" w:cs="Courier New"/>
+        </w:rPr>
+        <w:t>(</w:t>
+      </w:r>
+      <w:proofErr w:type="gramEnd"/>
+      <w:r>
+        <w:rPr>
+          <w:rFonts w:ascii="Courier New" w:hAnsi="Courier New" w:cs="Courier New"/>
+        </w:rPr>
+        <w:t>)</w:t>
+      </w:r>
+      <w:r>
+        <w:t xml:space="preserve"> function turns on hardware PWM on certain pins. By default, the pins of the Fubarino Mini that can output hardware PWM with the </w:t>
       </w:r>
       <w:proofErr w:type="spellStart"/>
-      <w:r>
+      <w:proofErr w:type="gramStart"/>
+      <w:r>
+        <w:rPr>
+          <w:rFonts w:ascii="Courier New" w:hAnsi="Courier New" w:cs="Courier New"/>
+        </w:rPr>
         <w:t>analogWrite</w:t>
       </w:r>
       <w:proofErr w:type="spellEnd"/>
       <w:r>
-        <w:t>() function are 0, 4, 7, 8 and 9.</w:t>
+        <w:rPr>
+          <w:rFonts w:ascii="Courier New" w:hAnsi="Courier New" w:cs="Courier New"/>
+        </w:rPr>
+        <w:t>(</w:t>
+      </w:r>
+      <w:proofErr w:type="gramEnd"/>
+      <w:r>
+        <w:rPr>
+          <w:rFonts w:ascii="Courier New" w:hAnsi="Courier New" w:cs="Courier New"/>
+        </w:rPr>
+        <w:t>)</w:t>
+      </w:r>
+      <w:r>
+        <w:t xml:space="preserve"> function are 0, 4, 7, 8 and 9.</w:t>
+      </w:r>
+    </w:p>
+    <w:p>
+      <w:pPr>
+        <w:pStyle w:val="Heading3"/>
+      </w:pPr>
+      <w:r>
+        <w:t>Interrupts</w:t>
+      </w:r>
+    </w:p>
+    <w:p>
+      <w:pPr>
+        <w:pStyle w:val="DefaultStyle"/>
+      </w:pPr>
+      <w:r>
+        <w:t xml:space="preserve">The Arduino </w:t>
+      </w:r>
+      <w:proofErr w:type="spellStart"/>
+      <w:proofErr w:type="gramStart"/>
+      <w:r>
+        <w:rPr>
+          <w:rFonts w:ascii="Courier New" w:hAnsi="Courier New" w:cs="Courier New"/>
+        </w:rPr>
+        <w:t>attachInterrupt</w:t>
+      </w:r>
+      <w:proofErr w:type="spellEnd"/>
+      <w:r>
+        <w:rPr>
+          <w:rFonts w:ascii="Courier New" w:hAnsi="Courier New" w:cs="Courier New"/>
+        </w:rPr>
+        <w:t>(</w:t>
+      </w:r>
+      <w:proofErr w:type="gramEnd"/>
+      <w:r>
+        <w:rPr>
+          <w:rFonts w:ascii="Courier New" w:hAnsi="Courier New" w:cs="Courier New"/>
+        </w:rPr>
+        <w:t>)</w:t>
+      </w:r>
+      <w:r>
+        <w:t xml:space="preserve"> function </w:t>
+      </w:r>
+      <w:r>
+        <w:t>is used to connect a software function to one of five hardware interrupts</w:t>
+      </w:r>
+      <w:r>
+        <w:t xml:space="preserve">. </w:t>
+      </w:r>
+    </w:p>
+    <w:tbl>
+      <w:tblPr>
+        <w:tblStyle w:val="TableGrid"/>
+        <w:tblW w:w="0" w:type="auto"/>
+        <w:tblInd w:w="1998" w:type="dxa"/>
+        <w:tblLook w:val="04A0" w:firstRow="1" w:lastRow="0" w:firstColumn="1" w:lastColumn="0" w:noHBand="0" w:noVBand="1"/>
+      </w:tblPr>
+      <w:tblGrid>
+        <w:gridCol w:w="2070"/>
+        <w:gridCol w:w="1822"/>
+      </w:tblGrid>
+      <w:tr>
+        <w:tc>
+          <w:tcPr>
+            <w:tcW w:w="3892" w:type="dxa"/>
+            <w:gridSpan w:val="2"/>
+          </w:tcPr>
+          <w:p>
+            <w:pPr>
+              <w:pStyle w:val="DefaultStyle"/>
+              <w:jc w:val="center"/>
+              <w:rPr>
+                <w:b/>
+              </w:rPr>
+            </w:pPr>
+            <w:r>
+              <w:rPr>
+                <w:b/>
+              </w:rPr>
+              <w:t>Interrupt Pins</w:t>
+            </w:r>
+          </w:p>
+        </w:tc>
+      </w:tr>
+      <w:tr>
+        <w:tc>
+          <w:tcPr>
+            <w:tcW w:w="2070" w:type="dxa"/>
+          </w:tcPr>
+          <w:p>
+            <w:pPr>
+              <w:pStyle w:val="DefaultStyle"/>
+              <w:tabs>
+                <w:tab w:val="left" w:pos="731"/>
+                <w:tab w:val="center" w:pos="927"/>
+              </w:tabs>
+              <w:rPr>
+                <w:b/>
+              </w:rPr>
+            </w:pPr>
+            <w:r>
+              <w:rPr>
+                <w:b/>
+              </w:rPr>
+              <w:t xml:space="preserve">Digital </w:t>
+            </w:r>
+            <w:r>
+              <w:rPr>
+                <w:b/>
+              </w:rPr>
+              <w:t>Pin</w:t>
+            </w:r>
+          </w:p>
+        </w:tc>
+        <w:tc>
+          <w:tcPr>
+            <w:tcW w:w="1822" w:type="dxa"/>
+          </w:tcPr>
+          <w:p>
+            <w:pPr>
+              <w:pStyle w:val="DefaultStyle"/>
+              <w:rPr>
+                <w:b/>
+              </w:rPr>
+            </w:pPr>
+            <w:r>
+              <w:rPr>
+                <w:b/>
+              </w:rPr>
+              <w:t>Function</w:t>
+            </w:r>
+          </w:p>
+        </w:tc>
+      </w:tr>
+      <w:tr>
+        <w:tc>
+          <w:tcPr>
+            <w:tcW w:w="2070" w:type="dxa"/>
+          </w:tcPr>
+          <w:p>
+            <w:pPr>
+              <w:pStyle w:val="DefaultStyle"/>
+            </w:pPr>
+            <w:r>
+              <w:t>24 (PIN_INT0)</w:t>
+            </w:r>
+          </w:p>
+        </w:tc>
+        <w:tc>
+          <w:tcPr>
+            <w:tcW w:w="1822" w:type="dxa"/>
+          </w:tcPr>
+          <w:p>
+            <w:pPr>
+              <w:pStyle w:val="DefaultStyle"/>
+            </w:pPr>
+            <w:r>
+              <w:t>INT0</w:t>
+            </w:r>
+          </w:p>
+        </w:tc>
+      </w:tr>
+      <w:tr>
+        <w:tc>
+          <w:tcPr>
+            <w:tcW w:w="2070" w:type="dxa"/>
+          </w:tcPr>
+          <w:p>
+            <w:pPr>
+              <w:pStyle w:val="DefaultStyle"/>
+            </w:pPr>
+            <w:r>
+              <w:t>3 (PIN_INT1)</w:t>
+            </w:r>
+          </w:p>
+        </w:tc>
+        <w:tc>
+          <w:tcPr>
+            <w:tcW w:w="1822" w:type="dxa"/>
+          </w:tcPr>
+          <w:p>
+            <w:pPr>
+              <w:pStyle w:val="DefaultStyle"/>
+            </w:pPr>
+            <w:r>
+              <w:t>INT1</w:t>
+            </w:r>
+          </w:p>
+        </w:tc>
+      </w:tr>
+      <w:tr>
+        <w:tc>
+          <w:tcPr>
+            <w:tcW w:w="2070" w:type="dxa"/>
+          </w:tcPr>
+          <w:p>
+            <w:pPr>
+              <w:pStyle w:val="DefaultStyle"/>
+            </w:pPr>
+            <w:r>
+              <w:t>0 (PIN_INT2)</w:t>
+            </w:r>
+          </w:p>
+        </w:tc>
+        <w:tc>
+          <w:tcPr>
+            <w:tcW w:w="1822" w:type="dxa"/>
+          </w:tcPr>
+          <w:p>
+            <w:pPr>
+              <w:pStyle w:val="DefaultStyle"/>
+            </w:pPr>
+            <w:r>
+              <w:t>INT2</w:t>
+            </w:r>
+          </w:p>
+        </w:tc>
+      </w:tr>
+      <w:tr>
+        <w:tc>
+          <w:tcPr>
+            <w:tcW w:w="2070" w:type="dxa"/>
+          </w:tcPr>
+          <w:p>
+            <w:pPr>
+              <w:pStyle w:val="DefaultStyle"/>
+            </w:pPr>
+            <w:r>
+              <w:t>4 (PIN_INT3)</w:t>
+            </w:r>
+          </w:p>
+        </w:tc>
+        <w:tc>
+          <w:tcPr>
+            <w:tcW w:w="1822" w:type="dxa"/>
+          </w:tcPr>
+          <w:p>
+            <w:pPr>
+              <w:pStyle w:val="DefaultStyle"/>
+            </w:pPr>
+            <w:r>
+              <w:t>INT3</w:t>
+            </w:r>
+          </w:p>
+        </w:tc>
+      </w:tr>
+      <w:tr>
+        <w:tc>
+          <w:tcPr>
+            <w:tcW w:w="2070" w:type="dxa"/>
+          </w:tcPr>
+          <w:p>
+            <w:pPr>
+              <w:pStyle w:val="DefaultStyle"/>
+            </w:pPr>
+            <w:r>
+              <w:t>5 (PIN_INT4)</w:t>
+            </w:r>
+          </w:p>
+        </w:tc>
+        <w:tc>
+          <w:tcPr>
+            <w:tcW w:w="1822" w:type="dxa"/>
+          </w:tcPr>
+          <w:p>
+            <w:pPr>
+              <w:pStyle w:val="DefaultStyle"/>
+            </w:pPr>
+            <w:r>
+              <w:t>INT4</w:t>
+            </w:r>
+          </w:p>
+        </w:tc>
+      </w:tr>
+    </w:tbl>
+    <w:p/>
+    <w:p>
+      <w:r>
+        <w:t xml:space="preserve">The </w:t>
+      </w:r>
+      <w:proofErr w:type="spellStart"/>
+      <w:proofErr w:type="gramStart"/>
+      <w:r>
+        <w:rPr>
+          <w:rFonts w:ascii="Courier New" w:hAnsi="Courier New" w:cs="Courier New"/>
+        </w:rPr>
+        <w:t>attachInterrupt</w:t>
+      </w:r>
+      <w:proofErr w:type="spellEnd"/>
+      <w:r>
+        <w:rPr>
+          <w:rFonts w:ascii="Courier New" w:hAnsi="Courier New" w:cs="Courier New"/>
+        </w:rPr>
+        <w:t>(</w:t>
+      </w:r>
+      <w:proofErr w:type="gramEnd"/>
+      <w:r>
+        <w:rPr>
+          <w:rFonts w:ascii="Courier New" w:hAnsi="Courier New" w:cs="Courier New"/>
+        </w:rPr>
+        <w:t>)</w:t>
+      </w:r>
+      <w:r>
+        <w:t xml:space="preserve"> function takes three arguments. The first is an interrupt number, the second is the function to call and the third is the edge to interrupt on (RISING or FALLING). You can use the </w:t>
+      </w:r>
+      <w:proofErr w:type="spellStart"/>
+      <w:proofErr w:type="gramStart"/>
+      <w:r>
+        <w:rPr>
+          <w:rFonts w:ascii="Courier New" w:hAnsi="Courier New" w:cs="Courier New"/>
+        </w:rPr>
+        <w:t>digitalPinToInterrupt</w:t>
+      </w:r>
+      <w:proofErr w:type="spellEnd"/>
+      <w:r>
+        <w:rPr>
+          <w:rFonts w:ascii="Courier New" w:hAnsi="Courier New" w:cs="Courier New"/>
+        </w:rPr>
+        <w:t>(</w:t>
+      </w:r>
+      <w:proofErr w:type="gramEnd"/>
+      <w:r>
+        <w:rPr>
+          <w:rFonts w:ascii="Courier New" w:hAnsi="Courier New" w:cs="Courier New"/>
+        </w:rPr>
+        <w:t>)</w:t>
+      </w:r>
+      <w:r>
+        <w:t xml:space="preserve"> function to look up which interrupt number a given pin has been assigned. For example, if you wanted to have the </w:t>
+      </w:r>
+      <w:proofErr w:type="gramStart"/>
+      <w:r>
+        <w:rPr>
+          <w:rFonts w:ascii="Courier New" w:hAnsi="Courier New" w:cs="Courier New"/>
+        </w:rPr>
+        <w:t>foo(</w:t>
+      </w:r>
+      <w:proofErr w:type="gramEnd"/>
+      <w:r>
+        <w:rPr>
+          <w:rFonts w:ascii="Courier New" w:hAnsi="Courier New" w:cs="Courier New"/>
+        </w:rPr>
+        <w:t>)</w:t>
+      </w:r>
+      <w:r>
+        <w:t xml:space="preserve"> function called on the rising edge of PIN_INT3, write:</w:t>
+      </w:r>
+    </w:p>
+    <w:p>
+      <w:pPr>
+        <w:rPr>
+          <w:rFonts w:ascii="Courier New" w:hAnsi="Courier New" w:cs="Courier New"/>
+        </w:rPr>
+      </w:pPr>
+      <w:proofErr w:type="spellStart"/>
+      <w:r>
+        <w:rPr>
+          <w:rFonts w:ascii="Courier New" w:hAnsi="Courier New" w:cs="Courier New"/>
+        </w:rPr>
+        <w:t>attachInterrupt</w:t>
+      </w:r>
+      <w:proofErr w:type="spellEnd"/>
+      <w:r>
+        <w:rPr>
+          <w:rFonts w:ascii="Courier New" w:hAnsi="Courier New" w:cs="Courier New"/>
+        </w:rPr>
+        <w:t>(</w:t>
+      </w:r>
+      <w:proofErr w:type="spellStart"/>
+      <w:proofErr w:type="gramStart"/>
+      <w:r>
+        <w:rPr>
+          <w:rFonts w:ascii="Courier New" w:hAnsi="Courier New" w:cs="Courier New"/>
+        </w:rPr>
+        <w:t>digitalPinToInterrupt</w:t>
+      </w:r>
+      <w:proofErr w:type="spellEnd"/>
+      <w:r>
+        <w:rPr>
+          <w:rFonts w:ascii="Courier New" w:hAnsi="Courier New" w:cs="Courier New"/>
+        </w:rPr>
+        <w:t>(</w:t>
+      </w:r>
+      <w:proofErr w:type="gramEnd"/>
+      <w:r>
+        <w:rPr>
+          <w:rFonts w:ascii="Courier New" w:hAnsi="Courier New" w:cs="Courier New"/>
+        </w:rPr>
+        <w:t>PIN_INT3), foo, RISING);</w:t>
+      </w:r>
+    </w:p>
+    <w:p>
+      <w:r>
+        <w:lastRenderedPageBreak/>
+        <w:t xml:space="preserve">While only INT0 is on a fixed pin, and INT1 through INT4 can be changed using PPS, the chipKIT core function </w:t>
+      </w:r>
+      <w:proofErr w:type="spellStart"/>
+      <w:proofErr w:type="gramStart"/>
+      <w:r>
+        <w:rPr>
+          <w:rFonts w:ascii="Courier New" w:hAnsi="Courier New" w:cs="Courier New"/>
+        </w:rPr>
+        <w:t>attachInterrupt</w:t>
+      </w:r>
+      <w:proofErr w:type="spellEnd"/>
+      <w:r>
+        <w:rPr>
+          <w:rFonts w:ascii="Courier New" w:hAnsi="Courier New" w:cs="Courier New"/>
+        </w:rPr>
+        <w:t>(</w:t>
+      </w:r>
+      <w:proofErr w:type="gramEnd"/>
+      <w:r>
+        <w:rPr>
+          <w:rFonts w:ascii="Courier New" w:hAnsi="Courier New" w:cs="Courier New"/>
+        </w:rPr>
+        <w:t>)</w:t>
+      </w:r>
+      <w:r>
+        <w:t xml:space="preserve"> will always re-set INT1 through INT4 to the above digital pins each time you call it. </w:t>
       </w:r>
     </w:p>
     <w:p>
@@ -8441,11 +8988,16 @@
           <w:p>
             <w:pPr>
               <w:pStyle w:val="DefaultStyle"/>
-              <w:jc w:val="center"/>
               <w:rPr>
                 <w:b/>
               </w:rPr>
             </w:pPr>
+            <w:r>
+              <w:rPr>
+                <w:b/>
+              </w:rPr>
+              <w:t xml:space="preserve">Digital </w:t>
+            </w:r>
             <w:r>
               <w:rPr>
                 <w:b/>
@@ -8461,7 +9013,6 @@
           <w:p>
             <w:pPr>
               <w:pStyle w:val="DefaultStyle"/>
-              <w:jc w:val="center"/>
               <w:rPr>
                 <w:b/>
               </w:rPr>
@@ -8481,7 +9032,6 @@
           <w:p>
             <w:pPr>
               <w:pStyle w:val="DefaultStyle"/>
-              <w:jc w:val="center"/>
               <w:rPr>
                 <w:b/>
               </w:rPr>
@@ -8490,7 +9040,13 @@
               <w:rPr>
                 <w:b/>
               </w:rPr>
-              <w:t>Changeable?</w:t>
+              <w:t>C</w:t>
+            </w:r>
+            <w:r>
+              <w:rPr>
+                <w:b/>
+              </w:rPr>
+              <w:t>hangeable?</w:t>
             </w:r>
           </w:p>
         </w:tc>
@@ -8727,11 +9283,16 @@
           <w:p>
             <w:pPr>
               <w:pStyle w:val="DefaultStyle"/>
-              <w:jc w:val="center"/>
               <w:rPr>
                 <w:b/>
               </w:rPr>
             </w:pPr>
+            <w:r>
+              <w:rPr>
+                <w:b/>
+              </w:rPr>
+              <w:t xml:space="preserve">Digital </w:t>
+            </w:r>
             <w:r>
               <w:rPr>
                 <w:b/>
@@ -8747,7 +9308,6 @@
           <w:p>
             <w:pPr>
               <w:pStyle w:val="DefaultStyle"/>
-              <w:jc w:val="center"/>
               <w:rPr>
                 <w:b/>
               </w:rPr>
@@ -8767,7 +9327,6 @@
           <w:p>
             <w:pPr>
               <w:pStyle w:val="DefaultStyle"/>
-              <w:jc w:val="center"/>
               <w:rPr>
                 <w:b/>
               </w:rPr>
@@ -9028,7 +9587,6 @@
         <w:pStyle w:val="Heading2"/>
       </w:pPr>
       <w:r>
-        <w:lastRenderedPageBreak/>
         <w:t>License</w:t>
       </w:r>
     </w:p>

</xml_diff>